<commit_message>
Rescriere Lucrare licenta - part 3
Am recuperat ceea ce am pierdut
</commit_message>
<xml_diff>
--- a/Lucrare de licenta.docx
+++ b/Lucrare de licenta.docx
@@ -39,7 +39,7 @@
                     <a:blip r:embed="rId8" cstate="print">
                       <a:extLst>
                         <a:ext uri="{28A0092B-C50C-407E-A947-70E740481C1C}">
-                          <a14:useLocalDpi xmlns="" xmlns:wpc="http://schemas.microsoft.com/office/word/2010/wordprocessingCanvas" xmlns:mc="http://schemas.openxmlformats.org/markup-compatibility/2006" xmlns:o="urn:schemas-microsoft-com:office:office" xmlns:v="urn:schemas-microsoft-com:vml" xmlns:wp14="http://schemas.microsoft.com/office/word/2010/wordprocessingDrawing" xmlns:w10="urn:schemas-microsoft-com:office:word" xmlns:w="http://schemas.openxmlformats.org/wordprocessingml/2006/main" xmlns:w14="http://schemas.microsoft.com/office/word/2010/wordml" xmlns:w15="http://schemas.microsoft.com/office/word/2012/wordml" xmlns:wpg="http://schemas.microsoft.com/office/word/2010/wordprocessingGroup" xmlns:wpi="http://schemas.microsoft.com/office/word/2010/wordprocessingInk" xmlns:wps="http://schemas.microsoft.com/office/word/2010/wordprocessingShape" xmlns:a14="http://schemas.microsoft.com/office/drawing/2010/main" val="0"/>
+                          <a14:useLocalDpi xmlns:a14="http://schemas.microsoft.com/office/drawing/2010/main" xmlns:wps="http://schemas.microsoft.com/office/word/2010/wordprocessingShape" xmlns:wpi="http://schemas.microsoft.com/office/word/2010/wordprocessingInk" xmlns:wpg="http://schemas.microsoft.com/office/word/2010/wordprocessingGroup" xmlns:w15="http://schemas.microsoft.com/office/word/2012/wordml" xmlns:w14="http://schemas.microsoft.com/office/word/2010/wordml" xmlns:w="http://schemas.openxmlformats.org/wordprocessingml/2006/main" xmlns:w10="urn:schemas-microsoft-com:office:word" xmlns:wp14="http://schemas.microsoft.com/office/word/2010/wordprocessingDrawing" xmlns:v="urn:schemas-microsoft-com:vml" xmlns:o="urn:schemas-microsoft-com:office:office" xmlns:mc="http://schemas.openxmlformats.org/markup-compatibility/2006" xmlns:wpc="http://schemas.microsoft.com/office/word/2010/wordprocessingCanvas" xmlns="" val="0"/>
                         </a:ext>
                       </a:extLst>
                     </a:blip>
@@ -4886,7 +4886,7 @@
           <w:sz w:val="24"/>
           <w:szCs w:val="24"/>
         </w:rPr>
-        <w:t>Pentru microcontrollerul Intel Galileo am folosit platforma open-source furnizată de către Arduino care se bazează pe o placă de microcontroller și pe un mediu de dezvoltare pentru scrierea de software pentru microcontroller. Arduino poate fi folosit pentru a dezvolta obiecte interactive , preluând intrări dintr-o varietate de comutatoare sau senzori și controlează o varietate de lumini , motoare , și alte componente  fizice . Proiectele Arduino pot fi de sine stătătoare , sau pot comunica cu software-ul care ruleaz</w:t>
+        <w:t xml:space="preserve">Desigur, există mai multe alternative pentru a implementa soluţii care să ruleze pe Intel Galileo, dar analizând cu atenţie punctele forte şi pe cele slabe, am realizat că cea mai potrivită opţiune este folosirea platformei </w:t>
       </w:r>
       <w:r>
         <w:rPr>
@@ -4894,6 +4894,30 @@
           <w:sz w:val="24"/>
           <w:szCs w:val="24"/>
         </w:rPr>
+        <w:t>open-source furnizată de către Arduino</w:t>
+      </w:r>
+      <w:r>
+        <w:rPr>
+          <w:rFonts w:asciiTheme="minorHAnsi" w:hAnsiTheme="minorHAnsi" w:cstheme="minorHAnsi"/>
+          <w:sz w:val="24"/>
+          <w:szCs w:val="24"/>
+        </w:rPr>
+        <w:t>. Această platformă</w:t>
+      </w:r>
+      <w:r>
+        <w:rPr>
+          <w:rFonts w:asciiTheme="minorHAnsi" w:hAnsiTheme="minorHAnsi" w:cstheme="minorHAnsi"/>
+          <w:sz w:val="24"/>
+          <w:szCs w:val="24"/>
+        </w:rPr>
+        <w:t xml:space="preserve"> se bazează pe o placă de microcontroller și pe un mediu de dezvoltare pentru scrierea de software pentru microcontroller. Arduino poate fi folosit pentru a dezvolta obiecte interactive , preluând intrări dintr-o varietate de comutatoare sau senzori și controlează o varietate de lumini , motoare , și alte componente  fizice . Proiectele Arduino pot fi de sine stătătoare , sau pot comunica cu software-ul care ruleaz</w:t>
+      </w:r>
+      <w:r>
+        <w:rPr>
+          <w:rFonts w:asciiTheme="minorHAnsi" w:hAnsiTheme="minorHAnsi" w:cstheme="minorHAnsi"/>
+          <w:sz w:val="24"/>
+          <w:szCs w:val="24"/>
+        </w:rPr>
         <w:t>ă pe computer</w:t>
       </w:r>
       <w:r>
@@ -4903,74 +4927,6 @@
           <w:szCs w:val="24"/>
         </w:rPr>
         <w:t xml:space="preserve">. </w:t>
-      </w:r>
-    </w:p>
-    <w:p>
-      <w:pPr>
-        <w:pStyle w:val="HTMLPreformatted"/>
-        <w:shd w:val="clear" w:color="auto" w:fill="FFFFFF"/>
-        <w:tabs>
-          <w:tab w:val="clear" w:pos="916"/>
-          <w:tab w:val="clear" w:pos="1832"/>
-          <w:tab w:val="clear" w:pos="2748"/>
-          <w:tab w:val="clear" w:pos="3664"/>
-          <w:tab w:val="clear" w:pos="4580"/>
-          <w:tab w:val="clear" w:pos="5496"/>
-          <w:tab w:val="clear" w:pos="6412"/>
-          <w:tab w:val="clear" w:pos="7328"/>
-          <w:tab w:val="clear" w:pos="8244"/>
-          <w:tab w:val="clear" w:pos="9160"/>
-          <w:tab w:val="clear" w:pos="10076"/>
-          <w:tab w:val="clear" w:pos="10992"/>
-          <w:tab w:val="clear" w:pos="11908"/>
-          <w:tab w:val="clear" w:pos="12824"/>
-          <w:tab w:val="clear" w:pos="13740"/>
-          <w:tab w:val="clear" w:pos="14656"/>
-        </w:tabs>
-        <w:jc w:val="both"/>
-        <w:rPr>
-          <w:rFonts w:asciiTheme="minorHAnsi" w:hAnsiTheme="minorHAnsi" w:cstheme="minorHAnsi"/>
-          <w:sz w:val="24"/>
-          <w:szCs w:val="24"/>
-        </w:rPr>
-      </w:pPr>
-    </w:p>
-    <w:p>
-      <w:pPr>
-        <w:pStyle w:val="HTMLPreformatted"/>
-        <w:shd w:val="clear" w:color="auto" w:fill="FFFFFF"/>
-        <w:tabs>
-          <w:tab w:val="clear" w:pos="916"/>
-          <w:tab w:val="clear" w:pos="1832"/>
-          <w:tab w:val="clear" w:pos="2748"/>
-          <w:tab w:val="clear" w:pos="3664"/>
-          <w:tab w:val="clear" w:pos="4580"/>
-          <w:tab w:val="clear" w:pos="5496"/>
-          <w:tab w:val="clear" w:pos="6412"/>
-          <w:tab w:val="clear" w:pos="7328"/>
-          <w:tab w:val="clear" w:pos="8244"/>
-          <w:tab w:val="clear" w:pos="9160"/>
-          <w:tab w:val="clear" w:pos="10076"/>
-          <w:tab w:val="clear" w:pos="10992"/>
-          <w:tab w:val="clear" w:pos="11908"/>
-          <w:tab w:val="clear" w:pos="12824"/>
-          <w:tab w:val="clear" w:pos="13740"/>
-          <w:tab w:val="clear" w:pos="14656"/>
-        </w:tabs>
-        <w:jc w:val="both"/>
-        <w:rPr>
-          <w:rFonts w:asciiTheme="minorHAnsi" w:hAnsiTheme="minorHAnsi" w:cstheme="minorHAnsi"/>
-          <w:sz w:val="24"/>
-          <w:szCs w:val="24"/>
-        </w:rPr>
-      </w:pPr>
-      <w:r>
-        <w:rPr>
-          <w:rFonts w:asciiTheme="minorHAnsi" w:hAnsiTheme="minorHAnsi" w:cstheme="minorHAnsi"/>
-          <w:sz w:val="24"/>
-          <w:szCs w:val="24"/>
-        </w:rPr>
-        <w:t>Tehnologia utilizată pentru Intel Galileo implementea</w:t>
       </w:r>
     </w:p>
     <w:p>
@@ -5005,6 +4961,76 @@
     </w:p>
     <w:p>
       <w:pPr>
+        <w:shd w:val="clear" w:color="auto" w:fill="FFFFFF"/>
+        <w:tabs>
+          <w:tab w:val="left" w:pos="916"/>
+          <w:tab w:val="left" w:pos="1832"/>
+          <w:tab w:val="left" w:pos="2748"/>
+          <w:tab w:val="left" w:pos="3664"/>
+          <w:tab w:val="left" w:pos="4580"/>
+          <w:tab w:val="left" w:pos="5496"/>
+          <w:tab w:val="left" w:pos="6412"/>
+          <w:tab w:val="left" w:pos="7328"/>
+          <w:tab w:val="left" w:pos="8244"/>
+          <w:tab w:val="left" w:pos="9160"/>
+          <w:tab w:val="left" w:pos="10076"/>
+          <w:tab w:val="left" w:pos="10992"/>
+          <w:tab w:val="left" w:pos="11908"/>
+          <w:tab w:val="left" w:pos="12824"/>
+          <w:tab w:val="left" w:pos="13740"/>
+          <w:tab w:val="left" w:pos="14656"/>
+        </w:tabs>
+        <w:spacing w:after="0" w:line="240" w:lineRule="auto"/>
+        <w:rPr>
+          <w:rFonts w:eastAsia="Times New Roman" w:cstheme="minorHAnsi"/>
+          <w:color w:val="212121"/>
+          <w:sz w:val="24"/>
+          <w:szCs w:val="24"/>
+        </w:rPr>
+      </w:pPr>
+      <w:r>
+        <w:rPr>
+          <w:rFonts w:eastAsia="Times New Roman" w:cstheme="minorHAnsi"/>
+          <w:color w:val="212121"/>
+          <w:sz w:val="24"/>
+          <w:szCs w:val="24"/>
+        </w:rPr>
+        <w:lastRenderedPageBreak/>
+        <w:t>Având în vedere capcităţile de care dispune placa Intel Galileo şi de limitările impuse, conexiunea se realizează prin intermediul  portului Ethernet la reţeaua locală.</w:t>
+      </w:r>
+    </w:p>
+    <w:p>
+      <w:pPr>
+        <w:shd w:val="clear" w:color="auto" w:fill="FFFFFF"/>
+        <w:tabs>
+          <w:tab w:val="left" w:pos="916"/>
+          <w:tab w:val="left" w:pos="1832"/>
+          <w:tab w:val="left" w:pos="2748"/>
+          <w:tab w:val="left" w:pos="3664"/>
+          <w:tab w:val="left" w:pos="4580"/>
+          <w:tab w:val="left" w:pos="5496"/>
+          <w:tab w:val="left" w:pos="6412"/>
+          <w:tab w:val="left" w:pos="7328"/>
+          <w:tab w:val="left" w:pos="8244"/>
+          <w:tab w:val="left" w:pos="9160"/>
+          <w:tab w:val="left" w:pos="10076"/>
+          <w:tab w:val="left" w:pos="10992"/>
+          <w:tab w:val="left" w:pos="11908"/>
+          <w:tab w:val="left" w:pos="12824"/>
+          <w:tab w:val="left" w:pos="13740"/>
+          <w:tab w:val="left" w:pos="14656"/>
+        </w:tabs>
+        <w:spacing w:after="0" w:line="240" w:lineRule="auto"/>
+        <w:rPr>
+          <w:rFonts w:eastAsia="Times New Roman" w:cstheme="minorHAnsi"/>
+          <w:color w:val="212121"/>
+          <w:sz w:val="24"/>
+          <w:szCs w:val="24"/>
+        </w:rPr>
+      </w:pPr>
+    </w:p>
+    <w:p>
+      <w:pPr>
         <w:tabs>
           <w:tab w:val="left" w:pos="1170"/>
         </w:tabs>
@@ -5019,7 +5045,6 @@
           <w:sz w:val="24"/>
           <w:szCs w:val="24"/>
         </w:rPr>
-        <w:lastRenderedPageBreak/>
         <w:t>Implementarea celorlaltor  componente ale aplicației s-a realizat prin utilizarea limbajului de programare Java și Android în cadrul mediului de dezvoltare Eclipse, folosind facilitățile pe care acesta le oferă. Serverul cu care comunică microcontrollerul este un server pe bazat pe conexiunea prin socket-uri. Serviciile REST sunt susținute de către un server web, open-source dezvoltat de către Apache Software Foundation, și anume, Apache Tomcat. Publicarea datelor în cadrul unui anumit topic, cât și abonarea la un topic se realizează prin intermediul unui protocol de conectivitate destinat comunicări din sfera Internet of Things, acesta fiind implementat atât în limbajul de programare Java cât și Android.</w:t>
       </w:r>
     </w:p>
@@ -5447,6 +5472,7 @@
         <w:rPr>
           <w:lang w:val="ro-RO"/>
         </w:rPr>
+        <w:lastRenderedPageBreak/>
         <w:t>- se foloseste notarea IEEE</w:t>
       </w:r>
       <w:r>
@@ -6111,7 +6137,7 @@
               <w:bCs/>
               <w:noProof/>
             </w:rPr>
-            <w:t>11</w:t>
+            <w:t>12</w:t>
           </w:r>
           <w:r>
             <w:rPr>
@@ -8358,7 +8384,7 @@
 </file>
 
 <file path=customXml/itemProps1.xml><?xml version="1.0" encoding="utf-8"?>
-<ds:datastoreItem xmlns:ds="http://schemas.openxmlformats.org/officeDocument/2006/customXml" ds:itemID="{A8C7EF2C-9AF8-48CC-92EA-3D62583AB84B}">
+<ds:datastoreItem xmlns:ds="http://schemas.openxmlformats.org/officeDocument/2006/customXml" ds:itemID="{00FE746C-1B69-4323-822D-E1478831D997}">
   <ds:schemaRefs>
     <ds:schemaRef ds:uri="http://schemas.openxmlformats.org/officeDocument/2006/bibliography"/>
   </ds:schemaRefs>

</xml_diff>

<commit_message>
Cap 3 - p1
</commit_message>
<xml_diff>
--- a/Lucrare de licenta.docx
+++ b/Lucrare de licenta.docx
@@ -17,6 +17,7 @@
         <w:rPr>
           <w:noProof/>
           <w:sz w:val="32"/>
+          <w:lang w:val="ro-RO" w:eastAsia="ro-RO"/>
         </w:rPr>
         <w:drawing>
           <wp:inline distT="0" distB="0" distL="0" distR="0">
@@ -39,7 +40,7 @@
                     <a:blip r:embed="rId8" cstate="print">
                       <a:extLst>
                         <a:ext uri="{28A0092B-C50C-407E-A947-70E740481C1C}">
-                          <a14:useLocalDpi xmlns:a14="http://schemas.microsoft.com/office/drawing/2010/main" xmlns:wps="http://schemas.microsoft.com/office/word/2010/wordprocessingShape" xmlns:wpi="http://schemas.microsoft.com/office/word/2010/wordprocessingInk" xmlns:wpg="http://schemas.microsoft.com/office/word/2010/wordprocessingGroup" xmlns:w15="http://schemas.microsoft.com/office/word/2012/wordml" xmlns:w14="http://schemas.microsoft.com/office/word/2010/wordml" xmlns:w="http://schemas.openxmlformats.org/wordprocessingml/2006/main" xmlns:w10="urn:schemas-microsoft-com:office:word" xmlns:wp14="http://schemas.microsoft.com/office/word/2010/wordprocessingDrawing" xmlns:v="urn:schemas-microsoft-com:vml" xmlns:o="urn:schemas-microsoft-com:office:office" xmlns:mc="http://schemas.openxmlformats.org/markup-compatibility/2006" xmlns:wpc="http://schemas.microsoft.com/office/word/2010/wordprocessingCanvas" xmlns="" val="0"/>
+                          <a14:useLocalDpi xmlns="" xmlns:wpc="http://schemas.microsoft.com/office/word/2010/wordprocessingCanvas" xmlns:mc="http://schemas.openxmlformats.org/markup-compatibility/2006" xmlns:o="urn:schemas-microsoft-com:office:office" xmlns:v="urn:schemas-microsoft-com:vml" xmlns:wp14="http://schemas.microsoft.com/office/word/2010/wordprocessingDrawing" xmlns:w10="urn:schemas-microsoft-com:office:word" xmlns:w="http://schemas.openxmlformats.org/wordprocessingml/2006/main" xmlns:w14="http://schemas.microsoft.com/office/word/2010/wordml" xmlns:w15="http://schemas.microsoft.com/office/word/2012/wordml" xmlns:wpg="http://schemas.microsoft.com/office/word/2010/wordprocessingGroup" xmlns:wpi="http://schemas.microsoft.com/office/word/2010/wordprocessingInk" xmlns:wps="http://schemas.microsoft.com/office/word/2010/wordprocessingShape" xmlns:a14="http://schemas.microsoft.com/office/drawing/2010/main" val="0"/>
                         </a:ext>
                       </a:extLst>
                     </a:blip>
@@ -548,7 +549,23 @@
           <w:szCs w:val="24"/>
           <w:lang w:val="ro-RO"/>
         </w:rPr>
-        <w:t xml:space="preserve"> Confirm faptul căorice material folosit din alte surse (reviste, carti si site-uri de internet) este</w:t>
+        <w:t xml:space="preserve"> Confirm faptul că</w:t>
+      </w:r>
+      <w:r>
+        <w:rPr>
+          <w:sz w:val="28"/>
+          <w:szCs w:val="24"/>
+          <w:lang w:val="ro-RO"/>
+        </w:rPr>
+        <w:t xml:space="preserve"> </w:t>
+      </w:r>
+      <w:r>
+        <w:rPr>
+          <w:sz w:val="28"/>
+          <w:szCs w:val="24"/>
+          <w:lang w:val="ro-RO"/>
+        </w:rPr>
+        <w:t>orice material folosit din alte surse (reviste, carti si site-uri de internet) este</w:t>
       </w:r>
       <w:r>
         <w:rPr>
@@ -4462,6 +4479,7 @@
       <w:r>
         <w:rPr>
           <w:noProof/>
+          <w:lang w:val="ro-RO" w:eastAsia="ro-RO"/>
         </w:rPr>
         <w:drawing>
           <wp:anchor distT="0" distB="0" distL="114300" distR="114300" simplePos="0" relativeHeight="251658240" behindDoc="1" locked="0" layoutInCell="1" allowOverlap="1">
@@ -4809,7 +4827,21 @@
           <w:sz w:val="24"/>
           <w:szCs w:val="24"/>
         </w:rPr>
-        <w:t xml:space="preserve">  Compatibilitaea microcontroller-ului Intel Galileo cu produsele Arduino poate constitui un avantaj având în vedere că, teoretic vorbind, soluţiile implementate pentru o placă Arduino sunt implicit funcţionale atunci când sunt implementate pe o placă Intel Galileo.</w:t>
+        <w:t xml:space="preserve">  </w:t>
+      </w:r>
+      <w:r>
+        <w:rPr>
+          <w:sz w:val="24"/>
+          <w:szCs w:val="24"/>
+        </w:rPr>
+        <w:t xml:space="preserve">Comparatic cu alte plăci, care rămân constant fără memorie, implicit au probleme în a folosi mai multe librări în același timp, placa Galileo sipune de mult mai multă memorie decât acestea. </w:t>
+      </w:r>
+      <w:r>
+        <w:rPr>
+          <w:sz w:val="24"/>
+          <w:szCs w:val="24"/>
+        </w:rPr>
+        <w:t>Compatibilitaea microcontroller-ului Intel Galileo cu produsele Arduino poate constitui un avantaj având în vedere că, teoretic vorbind, soluţiile implementate pentru o placă Arduino sunt implicit funcţionale atunci când sunt implementate pe o placă Intel Galileo.</w:t>
       </w:r>
       <w:r>
         <w:rPr>
@@ -4995,8 +5027,16 @@
           <w:sz w:val="24"/>
           <w:szCs w:val="24"/>
         </w:rPr>
-        <w:lastRenderedPageBreak/>
-        <w:t>Având în vedere capcităţile de care dispune placa Intel Galileo şi de limitările impuse, conexiunea se realizează prin intermediul  portului Ethernet la reţeaua locală.</w:t>
+        <w:t>Având în vedere capcităţile de care dispune placa Intel Galileo şi de limitările impuse, conexiunea se realizează prin intermediul  port</w:t>
+      </w:r>
+      <w:r>
+        <w:rPr>
+          <w:rFonts w:eastAsia="Times New Roman" w:cstheme="minorHAnsi"/>
+          <w:color w:val="212121"/>
+          <w:sz w:val="24"/>
+          <w:szCs w:val="24"/>
+        </w:rPr>
+        <w:t xml:space="preserve">ului Ethernet la reţeaua locală, iar acest fapt permite comunicarea cu un server bazat pe conexiunea prin socket-uri. Faptul că microcontroller-ul folosit reprezintă un client care se conectează la un server cu care este într-o comunicare continuă, impune conectarea la rețeaua locală, rețea în care se găsește și serverul, acesta fiind reprezentat de un PC sau un laptop. </w:t>
       </w:r>
     </w:p>
     <w:p>
@@ -5031,6 +5071,75 @@
     </w:p>
     <w:p>
       <w:pPr>
+        <w:shd w:val="clear" w:color="auto" w:fill="FFFFFF"/>
+        <w:tabs>
+          <w:tab w:val="left" w:pos="916"/>
+          <w:tab w:val="left" w:pos="1832"/>
+          <w:tab w:val="left" w:pos="2748"/>
+          <w:tab w:val="left" w:pos="3664"/>
+          <w:tab w:val="left" w:pos="4580"/>
+          <w:tab w:val="left" w:pos="5496"/>
+          <w:tab w:val="left" w:pos="6412"/>
+          <w:tab w:val="left" w:pos="7328"/>
+          <w:tab w:val="left" w:pos="8244"/>
+          <w:tab w:val="left" w:pos="9160"/>
+          <w:tab w:val="left" w:pos="10076"/>
+          <w:tab w:val="left" w:pos="10992"/>
+          <w:tab w:val="left" w:pos="11908"/>
+          <w:tab w:val="left" w:pos="12824"/>
+          <w:tab w:val="left" w:pos="13740"/>
+          <w:tab w:val="left" w:pos="14656"/>
+        </w:tabs>
+        <w:spacing w:after="0" w:line="240" w:lineRule="auto"/>
+        <w:rPr>
+          <w:rFonts w:eastAsia="Times New Roman" w:cstheme="minorHAnsi"/>
+          <w:color w:val="212121"/>
+          <w:sz w:val="24"/>
+          <w:szCs w:val="24"/>
+        </w:rPr>
+      </w:pPr>
+      <w:r>
+        <w:rPr>
+          <w:rFonts w:eastAsia="Times New Roman" w:cstheme="minorHAnsi"/>
+          <w:color w:val="212121"/>
+          <w:sz w:val="24"/>
+          <w:szCs w:val="24"/>
+        </w:rPr>
+        <w:t xml:space="preserve">Serverul socket, o altă componentă a sistemului informatic dezvoltat, este realizat prin utilizarea limbajului de programare Java în mediul de dezvoltare Netbeans. Acesta are un rol foarte important, fiind un bun intermediar între microcontroller și mediul extern ( utilizatori care primesc notificări; utilizatori care pot controla resursele din locuință de la distanță). </w:t>
+      </w:r>
+    </w:p>
+    <w:p>
+      <w:pPr>
+        <w:shd w:val="clear" w:color="auto" w:fill="FFFFFF"/>
+        <w:tabs>
+          <w:tab w:val="left" w:pos="916"/>
+          <w:tab w:val="left" w:pos="1832"/>
+          <w:tab w:val="left" w:pos="2748"/>
+          <w:tab w:val="left" w:pos="3664"/>
+          <w:tab w:val="left" w:pos="4580"/>
+          <w:tab w:val="left" w:pos="5496"/>
+          <w:tab w:val="left" w:pos="6412"/>
+          <w:tab w:val="left" w:pos="7328"/>
+          <w:tab w:val="left" w:pos="8244"/>
+          <w:tab w:val="left" w:pos="9160"/>
+          <w:tab w:val="left" w:pos="10076"/>
+          <w:tab w:val="left" w:pos="10992"/>
+          <w:tab w:val="left" w:pos="11908"/>
+          <w:tab w:val="left" w:pos="12824"/>
+          <w:tab w:val="left" w:pos="13740"/>
+          <w:tab w:val="left" w:pos="14656"/>
+        </w:tabs>
+        <w:spacing w:after="0" w:line="240" w:lineRule="auto"/>
+        <w:rPr>
+          <w:rFonts w:eastAsia="Times New Roman" w:cstheme="minorHAnsi"/>
+          <w:color w:val="212121"/>
+          <w:sz w:val="24"/>
+          <w:szCs w:val="24"/>
+        </w:rPr>
+      </w:pPr>
+    </w:p>
+    <w:p>
+      <w:pPr>
         <w:tabs>
           <w:tab w:val="left" w:pos="1170"/>
         </w:tabs>
@@ -5320,6 +5429,7 @@
         <w:rPr>
           <w:lang w:val="ro-RO"/>
         </w:rPr>
+        <w:lastRenderedPageBreak/>
         <w:t>- 2-3 pagini</w:t>
       </w:r>
     </w:p>
@@ -5472,7 +5582,6 @@
         <w:rPr>
           <w:lang w:val="ro-RO"/>
         </w:rPr>
-        <w:lastRenderedPageBreak/>
         <w:t>- se foloseste notarea IEEE</w:t>
       </w:r>
       <w:r>
@@ -6048,7 +6157,7 @@
 
 <file path=word/endnotes.xml><?xml version="1.0" encoding="utf-8"?>
 <w:endnotes xmlns:ve="http://schemas.openxmlformats.org/markup-compatibility/2006" xmlns:o="urn:schemas-microsoft-com:office:office" xmlns:r="http://schemas.openxmlformats.org/officeDocument/2006/relationships" xmlns:m="http://schemas.openxmlformats.org/officeDocument/2006/math" xmlns:v="urn:schemas-microsoft-com:vml" xmlns:wp="http://schemas.openxmlformats.org/drawingml/2006/wordprocessingDrawing" xmlns:w10="urn:schemas-microsoft-com:office:word" xmlns:w="http://schemas.openxmlformats.org/wordprocessingml/2006/main" xmlns:wne="http://schemas.microsoft.com/office/word/2006/wordml">
-  <w:endnote w:type="separator" w:id="-1">
+  <w:endnote w:type="separator" w:id="0">
     <w:p>
       <w:pPr>
         <w:spacing w:after="0" w:line="240" w:lineRule="auto"/>
@@ -6058,7 +6167,7 @@
       </w:r>
     </w:p>
   </w:endnote>
-  <w:endnote w:type="continuationSeparator" w:id="0">
+  <w:endnote w:type="continuationSeparator" w:id="1">
     <w:p>
       <w:pPr>
         <w:spacing w:after="0" w:line="240" w:lineRule="auto"/>
@@ -6238,7 +6347,7 @@
 
 <file path=word/footnotes.xml><?xml version="1.0" encoding="utf-8"?>
 <w:footnotes xmlns:ve="http://schemas.openxmlformats.org/markup-compatibility/2006" xmlns:o="urn:schemas-microsoft-com:office:office" xmlns:r="http://schemas.openxmlformats.org/officeDocument/2006/relationships" xmlns:m="http://schemas.openxmlformats.org/officeDocument/2006/math" xmlns:v="urn:schemas-microsoft-com:vml" xmlns:wp="http://schemas.openxmlformats.org/drawingml/2006/wordprocessingDrawing" xmlns:w10="urn:schemas-microsoft-com:office:word" xmlns:w="http://schemas.openxmlformats.org/wordprocessingml/2006/main" xmlns:wne="http://schemas.microsoft.com/office/word/2006/wordml">
-  <w:footnote w:type="separator" w:id="-1">
+  <w:footnote w:type="separator" w:id="0">
     <w:p>
       <w:pPr>
         <w:spacing w:after="0" w:line="240" w:lineRule="auto"/>
@@ -6248,7 +6357,7 @@
       </w:r>
     </w:p>
   </w:footnote>
-  <w:footnote w:type="continuationSeparator" w:id="0">
+  <w:footnote w:type="continuationSeparator" w:id="1">
     <w:p>
       <w:pPr>
         <w:spacing w:after="0" w:line="240" w:lineRule="auto"/>

</xml_diff>

<commit_message>
Cap 3 - p2
Cred ca am terminat de explicat partea de microcontroller, acum am
trecut la explicarea serverului socket
Explicat -> metode utilizate; algoritmi
</commit_message>
<xml_diff>
--- a/Lucrare de licenta.docx
+++ b/Lucrare de licenta.docx
@@ -40,7 +40,7 @@
                     <a:blip r:embed="rId8" cstate="print">
                       <a:extLst>
                         <a:ext uri="{28A0092B-C50C-407E-A947-70E740481C1C}">
-                          <a14:useLocalDpi xmlns="" xmlns:wpc="http://schemas.microsoft.com/office/word/2010/wordprocessingCanvas" xmlns:mc="http://schemas.openxmlformats.org/markup-compatibility/2006" xmlns:o="urn:schemas-microsoft-com:office:office" xmlns:v="urn:schemas-microsoft-com:vml" xmlns:wp14="http://schemas.microsoft.com/office/word/2010/wordprocessingDrawing" xmlns:w10="urn:schemas-microsoft-com:office:word" xmlns:w="http://schemas.openxmlformats.org/wordprocessingml/2006/main" xmlns:w14="http://schemas.microsoft.com/office/word/2010/wordml" xmlns:w15="http://schemas.microsoft.com/office/word/2012/wordml" xmlns:wpg="http://schemas.microsoft.com/office/word/2010/wordprocessingGroup" xmlns:wpi="http://schemas.microsoft.com/office/word/2010/wordprocessingInk" xmlns:wps="http://schemas.microsoft.com/office/word/2010/wordprocessingShape" xmlns:a14="http://schemas.microsoft.com/office/drawing/2010/main" val="0"/>
+                          <a14:useLocalDpi xmlns:a14="http://schemas.microsoft.com/office/drawing/2010/main" xmlns:wps="http://schemas.microsoft.com/office/word/2010/wordprocessingShape" xmlns:wpi="http://schemas.microsoft.com/office/word/2010/wordprocessingInk" xmlns:wpg="http://schemas.microsoft.com/office/word/2010/wordprocessingGroup" xmlns:w15="http://schemas.microsoft.com/office/word/2012/wordml" xmlns:w14="http://schemas.microsoft.com/office/word/2010/wordml" xmlns:w="http://schemas.openxmlformats.org/wordprocessingml/2006/main" xmlns:w10="urn:schemas-microsoft-com:office:word" xmlns:wp14="http://schemas.microsoft.com/office/word/2010/wordprocessingDrawing" xmlns:v="urn:schemas-microsoft-com:vml" xmlns:o="urn:schemas-microsoft-com:office:office" xmlns:mc="http://schemas.openxmlformats.org/markup-compatibility/2006" xmlns:wpc="http://schemas.microsoft.com/office/word/2010/wordprocessingCanvas" xmlns="" val="0"/>
                         </a:ext>
                       </a:extLst>
                     </a:blip>
@@ -5105,11 +5105,52 @@
           <w:sz w:val="24"/>
           <w:szCs w:val="24"/>
         </w:rPr>
-        <w:t xml:space="preserve">Serverul socket, o altă componentă a sistemului informatic dezvoltat, este realizat prin utilizarea limbajului de programare Java în mediul de dezvoltare Netbeans. Acesta are un rol foarte important, fiind un bun intermediar între microcontroller și mediul extern ( utilizatori care primesc notificări; utilizatori care pot controla resursele din locuință de la distanță). </w:t>
-      </w:r>
-    </w:p>
-    <w:p>
-      <w:pPr>
+        <w:t>Schița, programul care este încărcat pentru a rula pe microcontroller, conține mereu aceleași</w:t>
+      </w:r>
+      <w:r>
+        <w:rPr>
+          <w:rFonts w:eastAsia="Times New Roman" w:cstheme="minorHAnsi"/>
+          <w:color w:val="212121"/>
+          <w:sz w:val="24"/>
+          <w:szCs w:val="24"/>
+        </w:rPr>
+        <w:t xml:space="preserve"> două funcții setup() și loop(), iar includerea lor în program este</w:t>
+      </w:r>
+      <w:r>
+        <w:rPr>
+          <w:rFonts w:eastAsia="Times New Roman" w:cstheme="minorHAnsi"/>
+          <w:color w:val="212121"/>
+          <w:sz w:val="24"/>
+          <w:szCs w:val="24"/>
+        </w:rPr>
+        <w:t xml:space="preserve"> </w:t>
+      </w:r>
+      <w:r>
+        <w:rPr>
+          <w:rFonts w:eastAsia="Times New Roman" w:cstheme="minorHAnsi"/>
+          <w:color w:val="212121"/>
+          <w:sz w:val="24"/>
+          <w:szCs w:val="24"/>
+        </w:rPr>
+        <w:t>necesară, chiar dacă nu sunt utilizate.</w:t>
+      </w:r>
+      <w:r>
+        <w:rPr>
+          <w:rFonts w:eastAsia="Times New Roman" w:cstheme="minorHAnsi"/>
+          <w:color w:val="212121"/>
+          <w:sz w:val="24"/>
+          <w:szCs w:val="24"/>
+        </w:rPr>
+        <w:t>fiecare dintre acestea având caracteristicile și utilitățile ei, dupa cum urmează:</w:t>
+      </w:r>
+    </w:p>
+    <w:p>
+      <w:pPr>
+        <w:pStyle w:val="ListParagraph"/>
+        <w:numPr>
+          <w:ilvl w:val="0"/>
+          <w:numId w:val="10"/>
+        </w:numPr>
         <w:shd w:val="clear" w:color="auto" w:fill="FFFFFF"/>
         <w:tabs>
           <w:tab w:val="left" w:pos="916"/>
@@ -5135,6 +5176,304 @@
           <w:color w:val="212121"/>
           <w:sz w:val="24"/>
           <w:szCs w:val="24"/>
+          <w:lang w:val="ro-RO"/>
+        </w:rPr>
+      </w:pPr>
+      <w:r>
+        <w:rPr>
+          <w:rFonts w:eastAsia="Times New Roman" w:cstheme="minorHAnsi"/>
+          <w:color w:val="212121"/>
+          <w:sz w:val="24"/>
+          <w:szCs w:val="24"/>
+          <w:lang w:val="ro-RO"/>
+        </w:rPr>
+        <w:t xml:space="preserve">setup() – această funcție este apelată o singură dată atunci când schița rulează, aici se inițializează librării </w:t>
+      </w:r>
+      <w:r>
+        <w:rPr>
+          <w:rFonts w:eastAsia="Times New Roman" w:cstheme="minorHAnsi"/>
+          <w:color w:val="212121"/>
+          <w:sz w:val="24"/>
+          <w:szCs w:val="24"/>
+          <w:lang w:val="ro-RO"/>
+        </w:rPr>
+        <w:t>sau se setează anumite informații referitoare la pini.</w:t>
+      </w:r>
+    </w:p>
+    <w:p>
+      <w:pPr>
+        <w:pStyle w:val="ListParagraph"/>
+        <w:numPr>
+          <w:ilvl w:val="0"/>
+          <w:numId w:val="10"/>
+        </w:numPr>
+        <w:shd w:val="clear" w:color="auto" w:fill="FFFFFF"/>
+        <w:tabs>
+          <w:tab w:val="left" w:pos="916"/>
+          <w:tab w:val="left" w:pos="1832"/>
+          <w:tab w:val="left" w:pos="2748"/>
+          <w:tab w:val="left" w:pos="3664"/>
+          <w:tab w:val="left" w:pos="4580"/>
+          <w:tab w:val="left" w:pos="5496"/>
+          <w:tab w:val="left" w:pos="6412"/>
+          <w:tab w:val="left" w:pos="7328"/>
+          <w:tab w:val="left" w:pos="8244"/>
+          <w:tab w:val="left" w:pos="9160"/>
+          <w:tab w:val="left" w:pos="10076"/>
+          <w:tab w:val="left" w:pos="10992"/>
+          <w:tab w:val="left" w:pos="11908"/>
+          <w:tab w:val="left" w:pos="12824"/>
+          <w:tab w:val="left" w:pos="13740"/>
+          <w:tab w:val="left" w:pos="14656"/>
+        </w:tabs>
+        <w:spacing w:after="0" w:line="240" w:lineRule="auto"/>
+        <w:rPr>
+          <w:rFonts w:eastAsia="Times New Roman" w:cstheme="minorHAnsi"/>
+          <w:color w:val="212121"/>
+          <w:sz w:val="24"/>
+          <w:szCs w:val="24"/>
+          <w:lang w:val="ro-RO"/>
+        </w:rPr>
+      </w:pPr>
+      <w:r>
+        <w:rPr>
+          <w:rFonts w:eastAsia="Times New Roman" w:cstheme="minorHAnsi"/>
+          <w:color w:val="212121"/>
+          <w:sz w:val="24"/>
+          <w:szCs w:val="24"/>
+          <w:lang w:val="ro-RO"/>
+        </w:rPr>
+        <w:t>loop()</w:t>
+      </w:r>
+      <w:r>
+        <w:rPr>
+          <w:rFonts w:eastAsia="Times New Roman" w:cstheme="minorHAnsi"/>
+          <w:color w:val="212121"/>
+          <w:sz w:val="24"/>
+          <w:szCs w:val="24"/>
+          <w:lang w:val="ro-RO"/>
+        </w:rPr>
+        <w:t xml:space="preserve"> – această funcție reprezintă nucleul multor schițe prin proprietatea sa de a fi apelată continuu.</w:t>
+      </w:r>
+    </w:p>
+    <w:p>
+      <w:pPr>
+        <w:shd w:val="clear" w:color="auto" w:fill="FFFFFF"/>
+        <w:tabs>
+          <w:tab w:val="left" w:pos="916"/>
+          <w:tab w:val="left" w:pos="1832"/>
+          <w:tab w:val="left" w:pos="2748"/>
+          <w:tab w:val="left" w:pos="3664"/>
+          <w:tab w:val="left" w:pos="4580"/>
+          <w:tab w:val="left" w:pos="5496"/>
+          <w:tab w:val="left" w:pos="6412"/>
+          <w:tab w:val="left" w:pos="7328"/>
+          <w:tab w:val="left" w:pos="8244"/>
+          <w:tab w:val="left" w:pos="9160"/>
+          <w:tab w:val="left" w:pos="10076"/>
+          <w:tab w:val="left" w:pos="10992"/>
+          <w:tab w:val="left" w:pos="11908"/>
+          <w:tab w:val="left" w:pos="12824"/>
+          <w:tab w:val="left" w:pos="13740"/>
+          <w:tab w:val="left" w:pos="14656"/>
+        </w:tabs>
+        <w:spacing w:after="0" w:line="240" w:lineRule="auto"/>
+        <w:rPr>
+          <w:rFonts w:eastAsia="Times New Roman" w:cstheme="minorHAnsi"/>
+          <w:color w:val="212121"/>
+          <w:sz w:val="24"/>
+          <w:szCs w:val="24"/>
+          <w:lang w:val="ro-RO"/>
+        </w:rPr>
+      </w:pPr>
+      <w:r>
+        <w:rPr>
+          <w:rFonts w:eastAsia="Times New Roman" w:cstheme="minorHAnsi"/>
+          <w:color w:val="212121"/>
+          <w:sz w:val="24"/>
+          <w:szCs w:val="24"/>
+          <w:lang w:val="ro-RO"/>
+        </w:rPr>
+        <w:t>Schița utilizată în aplicația de automatizare conține în implementarea funcției loop() algoritmi folosiți în preularea datelor de la senzori, în prelucrarea lor și mai apoi în transmiterea acestora către server.</w:t>
+      </w:r>
+      <w:r>
+        <w:rPr>
+          <w:rFonts w:eastAsia="Times New Roman" w:cstheme="minorHAnsi"/>
+          <w:color w:val="212121"/>
+          <w:sz w:val="24"/>
+          <w:szCs w:val="24"/>
+          <w:lang w:val="ro-RO"/>
+        </w:rPr>
+        <w:t xml:space="preserve"> </w:t>
+      </w:r>
+    </w:p>
+    <w:p>
+      <w:pPr>
+        <w:shd w:val="clear" w:color="auto" w:fill="FFFFFF"/>
+        <w:tabs>
+          <w:tab w:val="left" w:pos="916"/>
+          <w:tab w:val="left" w:pos="1832"/>
+          <w:tab w:val="left" w:pos="2748"/>
+          <w:tab w:val="left" w:pos="3664"/>
+          <w:tab w:val="left" w:pos="4580"/>
+          <w:tab w:val="left" w:pos="5496"/>
+          <w:tab w:val="left" w:pos="6412"/>
+          <w:tab w:val="left" w:pos="7328"/>
+          <w:tab w:val="left" w:pos="8244"/>
+          <w:tab w:val="left" w:pos="9160"/>
+          <w:tab w:val="left" w:pos="10076"/>
+          <w:tab w:val="left" w:pos="10992"/>
+          <w:tab w:val="left" w:pos="11908"/>
+          <w:tab w:val="left" w:pos="12824"/>
+          <w:tab w:val="left" w:pos="13740"/>
+          <w:tab w:val="left" w:pos="14656"/>
+        </w:tabs>
+        <w:spacing w:after="0" w:line="240" w:lineRule="auto"/>
+        <w:rPr>
+          <w:rFonts w:eastAsia="Times New Roman" w:cstheme="minorHAnsi"/>
+          <w:color w:val="212121"/>
+          <w:sz w:val="24"/>
+          <w:szCs w:val="24"/>
+        </w:rPr>
+      </w:pPr>
+    </w:p>
+    <w:p>
+      <w:pPr>
+        <w:shd w:val="clear" w:color="auto" w:fill="FFFFFF"/>
+        <w:tabs>
+          <w:tab w:val="left" w:pos="916"/>
+          <w:tab w:val="left" w:pos="1832"/>
+          <w:tab w:val="left" w:pos="2748"/>
+          <w:tab w:val="left" w:pos="3664"/>
+          <w:tab w:val="left" w:pos="4580"/>
+          <w:tab w:val="left" w:pos="5496"/>
+          <w:tab w:val="left" w:pos="6412"/>
+          <w:tab w:val="left" w:pos="7328"/>
+          <w:tab w:val="left" w:pos="8244"/>
+          <w:tab w:val="left" w:pos="9160"/>
+          <w:tab w:val="left" w:pos="10076"/>
+          <w:tab w:val="left" w:pos="10992"/>
+          <w:tab w:val="left" w:pos="11908"/>
+          <w:tab w:val="left" w:pos="12824"/>
+          <w:tab w:val="left" w:pos="13740"/>
+          <w:tab w:val="left" w:pos="14656"/>
+        </w:tabs>
+        <w:spacing w:after="0" w:line="240" w:lineRule="auto"/>
+        <w:rPr>
+          <w:rFonts w:eastAsia="Times New Roman" w:cstheme="minorHAnsi"/>
+          <w:color w:val="212121"/>
+          <w:sz w:val="24"/>
+          <w:szCs w:val="24"/>
+        </w:rPr>
+      </w:pPr>
+      <w:r>
+        <w:rPr>
+          <w:rFonts w:eastAsia="Times New Roman" w:cstheme="minorHAnsi"/>
+          <w:color w:val="212121"/>
+          <w:sz w:val="24"/>
+          <w:szCs w:val="24"/>
+        </w:rPr>
+        <w:t xml:space="preserve">Serverul socket, o altă componentă a sistemului informatic dezvoltat, este realizat prin utilizarea limbajului de programare Java în mediul de dezvoltare Netbeans. Acesta are un rol foarte important, fiind un bun intermediar între microcontroller și mediul extern ( utilizatori care primesc notificări; utilizatori care pot controla resursele din locuință de la distanță). </w:t>
+      </w:r>
+    </w:p>
+    <w:p>
+      <w:pPr>
+        <w:shd w:val="clear" w:color="auto" w:fill="FFFFFF"/>
+        <w:tabs>
+          <w:tab w:val="left" w:pos="916"/>
+          <w:tab w:val="left" w:pos="1832"/>
+          <w:tab w:val="left" w:pos="2748"/>
+          <w:tab w:val="left" w:pos="3664"/>
+          <w:tab w:val="left" w:pos="4580"/>
+          <w:tab w:val="left" w:pos="5496"/>
+          <w:tab w:val="left" w:pos="6412"/>
+          <w:tab w:val="left" w:pos="7328"/>
+          <w:tab w:val="left" w:pos="8244"/>
+          <w:tab w:val="left" w:pos="9160"/>
+          <w:tab w:val="left" w:pos="10076"/>
+          <w:tab w:val="left" w:pos="10992"/>
+          <w:tab w:val="left" w:pos="11908"/>
+          <w:tab w:val="left" w:pos="12824"/>
+          <w:tab w:val="left" w:pos="13740"/>
+          <w:tab w:val="left" w:pos="14656"/>
+        </w:tabs>
+        <w:spacing w:after="0" w:line="240" w:lineRule="auto"/>
+        <w:rPr>
+          <w:rFonts w:eastAsia="Times New Roman" w:cstheme="minorHAnsi"/>
+          <w:color w:val="212121"/>
+          <w:sz w:val="24"/>
+          <w:szCs w:val="24"/>
+        </w:rPr>
+      </w:pPr>
+    </w:p>
+    <w:p>
+      <w:pPr>
+        <w:shd w:val="clear" w:color="auto" w:fill="FFFFFF"/>
+        <w:tabs>
+          <w:tab w:val="left" w:pos="916"/>
+          <w:tab w:val="left" w:pos="1832"/>
+          <w:tab w:val="left" w:pos="2748"/>
+          <w:tab w:val="left" w:pos="3664"/>
+          <w:tab w:val="left" w:pos="4580"/>
+          <w:tab w:val="left" w:pos="5496"/>
+          <w:tab w:val="left" w:pos="6412"/>
+          <w:tab w:val="left" w:pos="7328"/>
+          <w:tab w:val="left" w:pos="8244"/>
+          <w:tab w:val="left" w:pos="9160"/>
+          <w:tab w:val="left" w:pos="10076"/>
+          <w:tab w:val="left" w:pos="10992"/>
+          <w:tab w:val="left" w:pos="11908"/>
+          <w:tab w:val="left" w:pos="12824"/>
+          <w:tab w:val="left" w:pos="13740"/>
+          <w:tab w:val="left" w:pos="14656"/>
+        </w:tabs>
+        <w:spacing w:after="0" w:line="240" w:lineRule="auto"/>
+        <w:rPr>
+          <w:rFonts w:eastAsia="Times New Roman" w:cstheme="minorHAnsi"/>
+          <w:color w:val="212121"/>
+          <w:sz w:val="24"/>
+          <w:szCs w:val="24"/>
+          <w:lang w:val="ro-RO"/>
+        </w:rPr>
+      </w:pPr>
+      <w:r>
+        <w:rPr>
+          <w:rFonts w:eastAsia="Times New Roman" w:cstheme="minorHAnsi"/>
+          <w:color w:val="212121"/>
+          <w:sz w:val="24"/>
+          <w:szCs w:val="24"/>
+          <w:lang w:val="ro-RO"/>
+        </w:rPr>
+        <w:t>Din punctul de vedere al metodelor utilizate și al algoritmilor implementați, serverul cu conexiune prin socket-uri conține un fir principal în care este configurat serverul care așteaptă să primească date și să le prelucreze din nou. În urma prelucrării acestea devin informații, iar în funcție de caracteristicile lor se vor stabili topicurile la care vor fi subscrise în urma transmiterii către un server MQTT.</w:t>
+      </w:r>
+    </w:p>
+    <w:p>
+      <w:pPr>
+        <w:shd w:val="clear" w:color="auto" w:fill="FFFFFF"/>
+        <w:tabs>
+          <w:tab w:val="left" w:pos="916"/>
+          <w:tab w:val="left" w:pos="1832"/>
+          <w:tab w:val="left" w:pos="2748"/>
+          <w:tab w:val="left" w:pos="3664"/>
+          <w:tab w:val="left" w:pos="4580"/>
+          <w:tab w:val="left" w:pos="5496"/>
+          <w:tab w:val="left" w:pos="6412"/>
+          <w:tab w:val="left" w:pos="7328"/>
+          <w:tab w:val="left" w:pos="8244"/>
+          <w:tab w:val="left" w:pos="9160"/>
+          <w:tab w:val="left" w:pos="10076"/>
+          <w:tab w:val="left" w:pos="10992"/>
+          <w:tab w:val="left" w:pos="11908"/>
+          <w:tab w:val="left" w:pos="12824"/>
+          <w:tab w:val="left" w:pos="13740"/>
+          <w:tab w:val="left" w:pos="14656"/>
+        </w:tabs>
+        <w:spacing w:after="0" w:line="240" w:lineRule="auto"/>
+        <w:rPr>
+          <w:rFonts w:eastAsia="Times New Roman" w:cstheme="minorHAnsi"/>
+          <w:color w:val="212121"/>
+          <w:sz w:val="24"/>
+          <w:szCs w:val="24"/>
         </w:rPr>
       </w:pPr>
     </w:p>
@@ -5177,6 +5516,7 @@
         <w:rPr>
           <w:lang w:val="ro-RO"/>
         </w:rPr>
+        <w:lastRenderedPageBreak/>
         <w:t>4. Arhitectura solutiei</w:t>
       </w:r>
       <w:bookmarkEnd w:id="11"/>
@@ -5429,7 +5769,6 @@
         <w:rPr>
           <w:lang w:val="ro-RO"/>
         </w:rPr>
-        <w:lastRenderedPageBreak/>
         <w:t>- 2-3 pagini</w:t>
       </w:r>
     </w:p>
@@ -5877,6 +6216,7 @@
           <w:sz w:val="23"/>
           <w:szCs w:val="23"/>
         </w:rPr>
+        <w:lastRenderedPageBreak/>
         <w:t>[5] D.</w:t>
       </w:r>
       <w:r>
@@ -6773,7 +7113,7 @@
   <w:abstractNum w:abstractNumId="4">
     <w:nsid w:val="2A5253E9"/>
     <w:multiLevelType w:val="hybridMultilevel"/>
-    <w:tmpl w:val="CD08402C"/>
+    <w:tmpl w:val="897271DC"/>
     <w:lvl w:ilvl="0" w:tplc="04180001">
       <w:start w:val="1"/>
       <w:numFmt w:val="bullet"/>

</xml_diff>

<commit_message>
Cap 3 - part 3
Am descris si serverul socket , urmeaza descrierea serverului REST
</commit_message>
<xml_diff>
--- a/Lucrare de licenta.docx
+++ b/Lucrare de licenta.docx
@@ -40,7 +40,7 @@
                     <a:blip r:embed="rId8" cstate="print">
                       <a:extLst>
                         <a:ext uri="{28A0092B-C50C-407E-A947-70E740481C1C}">
-                          <a14:useLocalDpi xmlns:a14="http://schemas.microsoft.com/office/drawing/2010/main" xmlns:wps="http://schemas.microsoft.com/office/word/2010/wordprocessingShape" xmlns:wpi="http://schemas.microsoft.com/office/word/2010/wordprocessingInk" xmlns:wpg="http://schemas.microsoft.com/office/word/2010/wordprocessingGroup" xmlns:w15="http://schemas.microsoft.com/office/word/2012/wordml" xmlns:w14="http://schemas.microsoft.com/office/word/2010/wordml" xmlns:w="http://schemas.openxmlformats.org/wordprocessingml/2006/main" xmlns:w10="urn:schemas-microsoft-com:office:word" xmlns:wp14="http://schemas.microsoft.com/office/word/2010/wordprocessingDrawing" xmlns:v="urn:schemas-microsoft-com:vml" xmlns:o="urn:schemas-microsoft-com:office:office" xmlns:mc="http://schemas.openxmlformats.org/markup-compatibility/2006" xmlns:wpc="http://schemas.microsoft.com/office/word/2010/wordprocessingCanvas" xmlns="" val="0"/>
+                          <a14:useLocalDpi xmlns="" xmlns:wpc="http://schemas.microsoft.com/office/word/2010/wordprocessingCanvas" xmlns:mc="http://schemas.openxmlformats.org/markup-compatibility/2006" xmlns:o="urn:schemas-microsoft-com:office:office" xmlns:v="urn:schemas-microsoft-com:vml" xmlns:wp14="http://schemas.microsoft.com/office/word/2010/wordprocessingDrawing" xmlns:w10="urn:schemas-microsoft-com:office:word" xmlns:w="http://schemas.openxmlformats.org/wordprocessingml/2006/main" xmlns:w14="http://schemas.microsoft.com/office/word/2010/wordml" xmlns:w15="http://schemas.microsoft.com/office/word/2012/wordml" xmlns:wpg="http://schemas.microsoft.com/office/word/2010/wordprocessingGroup" xmlns:wpi="http://schemas.microsoft.com/office/word/2010/wordprocessingInk" xmlns:wps="http://schemas.microsoft.com/office/word/2010/wordprocessingShape" xmlns:a14="http://schemas.microsoft.com/office/drawing/2010/main" val="0"/>
                         </a:ext>
                       </a:extLst>
                     </a:blip>
@@ -4660,6 +4660,13 @@
           <w:sz w:val="24"/>
           <w:szCs w:val="24"/>
         </w:rPr>
+        <w:tab/>
+      </w:r>
+      <w:r>
+        <w:rPr>
+          <w:sz w:val="24"/>
+          <w:szCs w:val="24"/>
+        </w:rPr>
         <w:t>Sistemul informatic implementează o serie de tehnologii ce contribuie la buna desfășurare a aplicației de automatizare a unei  locuințe</w:t>
       </w:r>
       <w:r>
@@ -4758,6 +4765,13 @@
           <w:lang w:val="ro-RO"/>
         </w:rPr>
       </w:pPr>
+      <w:r>
+        <w:rPr>
+          <w:sz w:val="24"/>
+          <w:szCs w:val="24"/>
+        </w:rPr>
+        <w:tab/>
+      </w:r>
       <w:r>
         <w:rPr>
           <w:sz w:val="24"/>
@@ -4905,6 +4919,7 @@
           <w:tab w:val="clear" w:pos="13740"/>
           <w:tab w:val="clear" w:pos="14656"/>
         </w:tabs>
+        <w:ind w:firstLine="720"/>
         <w:jc w:val="both"/>
         <w:rPr>
           <w:rFonts w:asciiTheme="minorHAnsi" w:hAnsiTheme="minorHAnsi" w:cstheme="minorHAnsi"/>
@@ -5027,6 +5042,15 @@
           <w:sz w:val="24"/>
           <w:szCs w:val="24"/>
         </w:rPr>
+        <w:tab/>
+      </w:r>
+      <w:r>
+        <w:rPr>
+          <w:rFonts w:eastAsia="Times New Roman" w:cstheme="minorHAnsi"/>
+          <w:color w:val="212121"/>
+          <w:sz w:val="24"/>
+          <w:szCs w:val="24"/>
+        </w:rPr>
         <w:t>Având în vedere capcităţile de care dispune placa Intel Galileo şi de limitările impuse, conexiunea se realizează prin intermediul  port</w:t>
       </w:r>
       <w:r>
@@ -5098,6 +5122,15 @@
           <w:szCs w:val="24"/>
         </w:rPr>
       </w:pPr>
+      <w:r>
+        <w:rPr>
+          <w:rFonts w:eastAsia="Times New Roman" w:cstheme="minorHAnsi"/>
+          <w:color w:val="212121"/>
+          <w:sz w:val="24"/>
+          <w:szCs w:val="24"/>
+        </w:rPr>
+        <w:tab/>
+      </w:r>
       <w:r>
         <w:rPr>
           <w:rFonts w:eastAsia="Times New Roman" w:cstheme="minorHAnsi"/>
@@ -5286,26 +5319,6 @@
           <w:lang w:val="ro-RO"/>
         </w:rPr>
       </w:pPr>
-      <w:r>
-        <w:rPr>
-          <w:rFonts w:eastAsia="Times New Roman" w:cstheme="minorHAnsi"/>
-          <w:color w:val="212121"/>
-          <w:sz w:val="24"/>
-          <w:szCs w:val="24"/>
-          <w:lang w:val="ro-RO"/>
-        </w:rPr>
-        <w:t>Schița utilizată în aplicația de automatizare conține în implementarea funcției loop() algoritmi folosiți în preularea datelor de la senzori, în prelucrarea lor și mai apoi în transmiterea acestora către server.</w:t>
-      </w:r>
-      <w:r>
-        <w:rPr>
-          <w:rFonts w:eastAsia="Times New Roman" w:cstheme="minorHAnsi"/>
-          <w:color w:val="212121"/>
-          <w:sz w:val="24"/>
-          <w:szCs w:val="24"/>
-          <w:lang w:val="ro-RO"/>
-        </w:rPr>
-        <w:t xml:space="preserve"> </w:t>
-      </w:r>
     </w:p>
     <w:p>
       <w:pPr>
@@ -5334,8 +5347,39 @@
           <w:color w:val="212121"/>
           <w:sz w:val="24"/>
           <w:szCs w:val="24"/>
-        </w:rPr>
-      </w:pPr>
+          <w:lang w:val="ro-RO"/>
+        </w:rPr>
+      </w:pPr>
+      <w:r>
+        <w:rPr>
+          <w:rFonts w:eastAsia="Times New Roman" w:cstheme="minorHAnsi"/>
+          <w:color w:val="212121"/>
+          <w:sz w:val="24"/>
+          <w:szCs w:val="24"/>
+          <w:lang w:val="ro-RO"/>
+        </w:rPr>
+        <w:tab/>
+      </w:r>
+      <w:r>
+        <w:rPr>
+          <w:rFonts w:eastAsia="Times New Roman" w:cstheme="minorHAnsi"/>
+          <w:color w:val="212121"/>
+          <w:sz w:val="24"/>
+          <w:szCs w:val="24"/>
+          <w:lang w:val="ro-RO"/>
+        </w:rPr>
+        <w:t>Schița utilizată în aplicația de automatizare conține în implementarea funcției loop() algoritmi folosiți în preularea datelor de la senzori, în prelucrarea lor și mai apoi în transmiterea acestora către server.</w:t>
+      </w:r>
+      <w:r>
+        <w:rPr>
+          <w:rFonts w:eastAsia="Times New Roman" w:cstheme="minorHAnsi"/>
+          <w:color w:val="212121"/>
+          <w:sz w:val="24"/>
+          <w:szCs w:val="24"/>
+          <w:lang w:val="ro-RO"/>
+        </w:rPr>
+        <w:t xml:space="preserve"> </w:t>
+      </w:r>
     </w:p>
     <w:p>
       <w:pPr>
@@ -5366,15 +5410,6 @@
           <w:szCs w:val="24"/>
         </w:rPr>
       </w:pPr>
-      <w:r>
-        <w:rPr>
-          <w:rFonts w:eastAsia="Times New Roman" w:cstheme="minorHAnsi"/>
-          <w:color w:val="212121"/>
-          <w:sz w:val="24"/>
-          <w:szCs w:val="24"/>
-        </w:rPr>
-        <w:t xml:space="preserve">Serverul socket, o altă componentă a sistemului informatic dezvoltat, este realizat prin utilizarea limbajului de programare Java în mediul de dezvoltare Netbeans. Acesta are un rol foarte important, fiind un bun intermediar între microcontroller și mediul extern ( utilizatori care primesc notificări; utilizatori care pot controla resursele din locuință de la distanță). </w:t>
-      </w:r>
     </w:p>
     <w:p>
       <w:pPr>
@@ -5405,6 +5440,24 @@
           <w:szCs w:val="24"/>
         </w:rPr>
       </w:pPr>
+      <w:r>
+        <w:rPr>
+          <w:rFonts w:eastAsia="Times New Roman" w:cstheme="minorHAnsi"/>
+          <w:color w:val="212121"/>
+          <w:sz w:val="24"/>
+          <w:szCs w:val="24"/>
+        </w:rPr>
+        <w:tab/>
+      </w:r>
+      <w:r>
+        <w:rPr>
+          <w:rFonts w:eastAsia="Times New Roman" w:cstheme="minorHAnsi"/>
+          <w:color w:val="212121"/>
+          <w:sz w:val="24"/>
+          <w:szCs w:val="24"/>
+        </w:rPr>
+        <w:t xml:space="preserve">Serverul socket, o altă componentă a sistemului informatic dezvoltat, este realizat prin utilizarea limbajului de programare Java în mediul de dezvoltare Netbeans. Acesta are un rol foarte important, fiind un bun intermediar între microcontroller și mediul extern ( utilizatori care primesc notificări; utilizatori care pot controla resursele din locuință de la distanță). </w:t>
+      </w:r>
     </w:p>
     <w:p>
       <w:pPr>
@@ -5433,19 +5486,8 @@
           <w:color w:val="212121"/>
           <w:sz w:val="24"/>
           <w:szCs w:val="24"/>
-          <w:lang w:val="ro-RO"/>
-        </w:rPr>
-      </w:pPr>
-      <w:r>
-        <w:rPr>
-          <w:rFonts w:eastAsia="Times New Roman" w:cstheme="minorHAnsi"/>
-          <w:color w:val="212121"/>
-          <w:sz w:val="24"/>
-          <w:szCs w:val="24"/>
-          <w:lang w:val="ro-RO"/>
-        </w:rPr>
-        <w:t>Din punctul de vedere al metodelor utilizate și al algoritmilor implementați, serverul cu conexiune prin socket-uri conține un fir principal în care este configurat serverul care așteaptă să primească date și să le prelucreze din nou. În urma prelucrării acestea devin informații, iar în funcție de caracteristicile lor se vor stabili topicurile la care vor fi subscrise în urma transmiterii către un server MQTT.</w:t>
-      </w:r>
+        </w:rPr>
+      </w:pPr>
     </w:p>
     <w:p>
       <w:pPr>
@@ -5474,8 +5516,165 @@
           <w:color w:val="212121"/>
           <w:sz w:val="24"/>
           <w:szCs w:val="24"/>
-        </w:rPr>
-      </w:pPr>
+          <w:lang w:val="ro-RO"/>
+        </w:rPr>
+      </w:pPr>
+      <w:r>
+        <w:rPr>
+          <w:rFonts w:eastAsia="Times New Roman" w:cstheme="minorHAnsi"/>
+          <w:color w:val="212121"/>
+          <w:sz w:val="24"/>
+          <w:szCs w:val="24"/>
+          <w:lang w:val="ro-RO"/>
+        </w:rPr>
+        <w:tab/>
+      </w:r>
+      <w:r>
+        <w:rPr>
+          <w:rFonts w:eastAsia="Times New Roman" w:cstheme="minorHAnsi"/>
+          <w:color w:val="212121"/>
+          <w:sz w:val="24"/>
+          <w:szCs w:val="24"/>
+          <w:lang w:val="ro-RO"/>
+        </w:rPr>
+        <w:t>Din punctul de vedere al metodelor utilizate și al algoritmilor implementați, serverul cu conexiune prin socket-uri conține un fir</w:t>
+      </w:r>
+      <w:r>
+        <w:rPr>
+          <w:rFonts w:eastAsia="Times New Roman" w:cstheme="minorHAnsi"/>
+          <w:color w:val="212121"/>
+          <w:sz w:val="24"/>
+          <w:szCs w:val="24"/>
+          <w:lang w:val="ro-RO"/>
+        </w:rPr>
+        <w:t xml:space="preserve"> de execuție</w:t>
+      </w:r>
+      <w:r>
+        <w:rPr>
+          <w:rFonts w:eastAsia="Times New Roman" w:cstheme="minorHAnsi"/>
+          <w:color w:val="212121"/>
+          <w:sz w:val="24"/>
+          <w:szCs w:val="24"/>
+          <w:lang w:val="ro-RO"/>
+        </w:rPr>
+        <w:t xml:space="preserve"> în care este configurat serverul care așteaptă să primească date și să le prelucreze din nou. În urma prelucrării acestea devin informații, iar în funcție de caracteristicile lor se vor stabili topicurile la care vor fi subscrise în urma transmiterii către un server MQTT.</w:t>
+      </w:r>
+    </w:p>
+    <w:p>
+      <w:pPr>
+        <w:shd w:val="clear" w:color="auto" w:fill="FFFFFF"/>
+        <w:tabs>
+          <w:tab w:val="left" w:pos="916"/>
+          <w:tab w:val="left" w:pos="1832"/>
+          <w:tab w:val="left" w:pos="2748"/>
+          <w:tab w:val="left" w:pos="3664"/>
+          <w:tab w:val="left" w:pos="4580"/>
+          <w:tab w:val="left" w:pos="5496"/>
+          <w:tab w:val="left" w:pos="6412"/>
+          <w:tab w:val="left" w:pos="7328"/>
+          <w:tab w:val="left" w:pos="8244"/>
+          <w:tab w:val="left" w:pos="9160"/>
+          <w:tab w:val="left" w:pos="10076"/>
+          <w:tab w:val="left" w:pos="10992"/>
+          <w:tab w:val="left" w:pos="11908"/>
+          <w:tab w:val="left" w:pos="12824"/>
+          <w:tab w:val="left" w:pos="13740"/>
+          <w:tab w:val="left" w:pos="14656"/>
+        </w:tabs>
+        <w:spacing w:after="0" w:line="240" w:lineRule="auto"/>
+        <w:rPr>
+          <w:rFonts w:eastAsia="Times New Roman" w:cstheme="minorHAnsi"/>
+          <w:color w:val="212121"/>
+          <w:sz w:val="24"/>
+          <w:szCs w:val="24"/>
+        </w:rPr>
+      </w:pPr>
+    </w:p>
+    <w:p>
+      <w:pPr>
+        <w:shd w:val="clear" w:color="auto" w:fill="FFFFFF"/>
+        <w:tabs>
+          <w:tab w:val="left" w:pos="916"/>
+          <w:tab w:val="left" w:pos="1832"/>
+          <w:tab w:val="left" w:pos="2748"/>
+          <w:tab w:val="left" w:pos="3664"/>
+          <w:tab w:val="left" w:pos="4580"/>
+          <w:tab w:val="left" w:pos="5496"/>
+          <w:tab w:val="left" w:pos="6412"/>
+          <w:tab w:val="left" w:pos="7328"/>
+          <w:tab w:val="left" w:pos="8244"/>
+          <w:tab w:val="left" w:pos="9160"/>
+          <w:tab w:val="left" w:pos="10076"/>
+          <w:tab w:val="left" w:pos="10992"/>
+          <w:tab w:val="left" w:pos="11908"/>
+          <w:tab w:val="left" w:pos="12824"/>
+          <w:tab w:val="left" w:pos="13740"/>
+          <w:tab w:val="left" w:pos="14656"/>
+        </w:tabs>
+        <w:spacing w:after="0" w:line="240" w:lineRule="auto"/>
+        <w:rPr>
+          <w:rFonts w:eastAsia="Times New Roman" w:cstheme="minorHAnsi"/>
+          <w:color w:val="212121"/>
+          <w:sz w:val="24"/>
+          <w:szCs w:val="24"/>
+          <w:lang w:val="ro-RO"/>
+        </w:rPr>
+      </w:pPr>
+      <w:r>
+        <w:rPr>
+          <w:rFonts w:eastAsia="Times New Roman" w:cstheme="minorHAnsi"/>
+          <w:color w:val="212121"/>
+          <w:sz w:val="24"/>
+          <w:szCs w:val="24"/>
+        </w:rPr>
+        <w:tab/>
+      </w:r>
+      <w:r>
+        <w:rPr>
+          <w:rFonts w:eastAsia="Times New Roman" w:cstheme="minorHAnsi"/>
+          <w:color w:val="212121"/>
+          <w:sz w:val="24"/>
+          <w:szCs w:val="24"/>
+        </w:rPr>
+        <w:t>Un alt fir de execuție implementat în acest modul al aplicației are rolul de client care se conectează la un server care utilizează servicii de tip REST</w:t>
+      </w:r>
+      <w:r>
+        <w:rPr>
+          <w:rFonts w:eastAsia="Times New Roman" w:cstheme="minorHAnsi"/>
+          <w:color w:val="212121"/>
+          <w:sz w:val="24"/>
+          <w:szCs w:val="24"/>
+        </w:rPr>
+        <w:t xml:space="preserve">, acestea fiind </w:t>
+      </w:r>
+      <w:r>
+        <w:rPr>
+          <w:sz w:val="24"/>
+          <w:szCs w:val="24"/>
+        </w:rPr>
+        <w:t>susținute de către un server web, open-source dezvoltat de către Apache Software Foundation, și anume, Apache Tomcat.</w:t>
+      </w:r>
+      <w:r>
+        <w:rPr>
+          <w:sz w:val="24"/>
+          <w:szCs w:val="24"/>
+        </w:rPr>
+        <w:t xml:space="preserve"> </w:t>
+      </w:r>
+      <w:r>
+        <w:rPr>
+          <w:sz w:val="24"/>
+          <w:szCs w:val="24"/>
+        </w:rPr>
+        <w:t xml:space="preserve">Clientul are acces la resurse prin intermediul metodelor  GET și POST, fiind folosite în scopul de a vizualiza și a modifica. Acest fir de execuție conține un algoritm care folosește operația GET pentru a vizualiza lista de comenzi, urmând să fie verficate elementele listei conform unor reguli pentru a afla dacă există sau nu comenzi noi. Dacă acestea există, informațiile sunt preluate și prelucrate pentru a fi transmise către placa Galileo </w:t>
+      </w:r>
+      <w:r>
+        <w:rPr>
+          <w:sz w:val="24"/>
+          <w:szCs w:val="24"/>
+        </w:rPr>
+        <w:t>care va transmite comenzi către resursele din locuință. Elementele noi ale listei vor suferi modificări care să ateste faptul că respectivele comenzi au fost gestionate.</w:t>
+      </w:r>
     </w:p>
     <w:p>
       <w:pPr>
@@ -5488,21 +5687,33 @@
           <w:szCs w:val="24"/>
         </w:rPr>
       </w:pPr>
-      <w:r>
-        <w:rPr>
-          <w:sz w:val="24"/>
-          <w:szCs w:val="24"/>
-        </w:rPr>
-        <w:t>Implementarea celorlaltor  componente ale aplicației s-a realizat prin utilizarea limbajului de programare Java și Android în cadrul mediului de dezvoltare Eclipse, folosind facilitățile pe care acesta le oferă. Serverul cu care comunică microcontrollerul este un server pe bazat pe conexiunea prin socket-uri. Serviciile REST sunt susținute de către un server web, open-source dezvoltat de către Apache Software Foundation, și anume, Apache Tomcat. Publicarea datelor în cadrul unui anumit topic, cât și abonarea la un topic se realizează prin intermediul unui protocol de conectivitate destinat comunicări din sfera Internet of Things, acesta fiind implementat atât în limbajul de programare Java cât și Android.</w:t>
-      </w:r>
-    </w:p>
-    <w:p>
-      <w:pPr>
-        <w:spacing w:after="0" w:line="240" w:lineRule="auto"/>
-        <w:rPr>
-          <w:lang w:val="ro-RO"/>
-        </w:rPr>
-      </w:pPr>
+    </w:p>
+    <w:p>
+      <w:pPr>
+        <w:tabs>
+          <w:tab w:val="left" w:pos="1170"/>
+        </w:tabs>
+        <w:jc w:val="both"/>
+        <w:rPr>
+          <w:sz w:val="24"/>
+          <w:szCs w:val="24"/>
+        </w:rPr>
+      </w:pPr>
+      <w:r>
+        <w:rPr>
+          <w:sz w:val="24"/>
+          <w:szCs w:val="24"/>
+        </w:rPr>
+        <w:lastRenderedPageBreak/>
+        <w:tab/>
+      </w:r>
+      <w:r>
+        <w:rPr>
+          <w:sz w:val="24"/>
+          <w:szCs w:val="24"/>
+        </w:rPr>
+        <w:t>Implementarea celorlaltor  componente ale aplicației s-a realizat prin utilizarea limbajului de programare Java și Android în cadrul mediului de dezvoltare Eclipse, folosind facilitățile pe care acesta le oferă. Serverul cu care comunică microcontrollerul este un server pe bazat pe conexiunea prin socket-uri. Publicarea datelor în cadrul unui anumit topic, cât și abonarea la un topic se realizează prin intermediul unui protocol de conectivitate destinat comunicări din sfera Internet of Things, acesta fiind implementat atât în limbajul de programare Java cât și Android.</w:t>
+      </w:r>
     </w:p>
     <w:p>
       <w:pPr>
@@ -5516,7 +5727,6 @@
         <w:rPr>
           <w:lang w:val="ro-RO"/>
         </w:rPr>
-        <w:lastRenderedPageBreak/>
         <w:t>4. Arhitectura solutiei</w:t>
       </w:r>
       <w:bookmarkEnd w:id="11"/>
@@ -5720,6 +5930,24 @@
         </w:rPr>
         <w:t>- daca solutia utilizeaza o baza de date se descrie structura acesteia si rolul tabelelor;</w:t>
       </w:r>
+    </w:p>
+    <w:p>
+      <w:pPr>
+        <w:spacing w:after="0" w:line="240" w:lineRule="auto"/>
+        <w:contextualSpacing/>
+        <w:rPr>
+          <w:lang w:val="ro-RO"/>
+        </w:rPr>
+      </w:pPr>
+    </w:p>
+    <w:p>
+      <w:pPr>
+        <w:spacing w:after="0" w:line="240" w:lineRule="auto"/>
+        <w:contextualSpacing/>
+        <w:rPr>
+          <w:lang w:val="ro-RO"/>
+        </w:rPr>
+      </w:pPr>
     </w:p>
     <w:p>
       <w:pPr>
@@ -5981,6 +6209,7 @@
         <w:rPr>
           <w:rFonts w:asciiTheme="minorHAnsi" w:hAnsiTheme="minorHAnsi"/>
         </w:rPr>
+        <w:lastRenderedPageBreak/>
         <w:t xml:space="preserve">Exemplu de referinte in  </w:t>
       </w:r>
       <w:r>
@@ -6216,7 +6445,6 @@
           <w:sz w:val="23"/>
           <w:szCs w:val="23"/>
         </w:rPr>
-        <w:lastRenderedPageBreak/>
         <w:t>[5] D.</w:t>
       </w:r>
       <w:r>
@@ -6586,7 +6814,7 @@
               <w:bCs/>
               <w:noProof/>
             </w:rPr>
-            <w:t>12</w:t>
+            <w:t>14</w:t>
           </w:r>
           <w:r>
             <w:rPr>

</xml_diff>

<commit_message>
Cap 3 - part 4
Mai trebuie completat clientul de Android si puse cateva capturi de
ecran
</commit_message>
<xml_diff>
--- a/Lucrare de licenta.docx
+++ b/Lucrare de licenta.docx
@@ -40,7 +40,7 @@
                     <a:blip r:embed="rId8" cstate="print">
                       <a:extLst>
                         <a:ext uri="{28A0092B-C50C-407E-A947-70E740481C1C}">
-                          <a14:useLocalDpi xmlns="" xmlns:wpc="http://schemas.microsoft.com/office/word/2010/wordprocessingCanvas" xmlns:mc="http://schemas.openxmlformats.org/markup-compatibility/2006" xmlns:o="urn:schemas-microsoft-com:office:office" xmlns:v="urn:schemas-microsoft-com:vml" xmlns:wp14="http://schemas.microsoft.com/office/word/2010/wordprocessingDrawing" xmlns:w10="urn:schemas-microsoft-com:office:word" xmlns:w="http://schemas.openxmlformats.org/wordprocessingml/2006/main" xmlns:w14="http://schemas.microsoft.com/office/word/2010/wordml" xmlns:w15="http://schemas.microsoft.com/office/word/2012/wordml" xmlns:wpg="http://schemas.microsoft.com/office/word/2010/wordprocessingGroup" xmlns:wpi="http://schemas.microsoft.com/office/word/2010/wordprocessingInk" xmlns:wps="http://schemas.microsoft.com/office/word/2010/wordprocessingShape" xmlns:a14="http://schemas.microsoft.com/office/drawing/2010/main" val="0"/>
+                          <a14:useLocalDpi xmlns:a14="http://schemas.microsoft.com/office/drawing/2010/main" xmlns:wps="http://schemas.microsoft.com/office/word/2010/wordprocessingShape" xmlns:wpi="http://schemas.microsoft.com/office/word/2010/wordprocessingInk" xmlns:wpg="http://schemas.microsoft.com/office/word/2010/wordprocessingGroup" xmlns:w15="http://schemas.microsoft.com/office/word/2012/wordml" xmlns:w14="http://schemas.microsoft.com/office/word/2010/wordml" xmlns:w="http://schemas.openxmlformats.org/wordprocessingml/2006/main" xmlns:w10="urn:schemas-microsoft-com:office:word" xmlns:wp14="http://schemas.microsoft.com/office/word/2010/wordprocessingDrawing" xmlns:v="urn:schemas-microsoft-com:vml" xmlns:o="urn:schemas-microsoft-com:office:office" xmlns:mc="http://schemas.openxmlformats.org/markup-compatibility/2006" xmlns:wpc="http://schemas.microsoft.com/office/word/2010/wordprocessingCanvas" xmlns="" val="0"/>
                         </a:ext>
                       </a:extLst>
                     </a:blip>
@@ -691,7 +691,7 @@
           <w:r>
             <w:fldChar w:fldCharType="separate"/>
           </w:r>
-          <w:hyperlink w:anchor="_Toc413078817" w:history="1">
+          <w:hyperlink w:anchor="_Toc423643542" w:history="1">
             <w:r>
               <w:rPr>
                 <w:rStyle w:val="Hyperlink"/>
@@ -719,7 +719,7 @@
                 <w:noProof/>
                 <w:webHidden/>
               </w:rPr>
-              <w:instrText xml:space="preserve"> PAGEREF _Toc413078817 \h </w:instrText>
+              <w:instrText xml:space="preserve"> PAGEREF _Toc423643542 \h </w:instrText>
             </w:r>
             <w:r>
               <w:rPr>
@@ -739,7 +739,7 @@
                 <w:noProof/>
                 <w:webHidden/>
               </w:rPr>
-              <w:t>2</w:t>
+              <w:t>1</w:t>
             </w:r>
             <w:r>
               <w:rPr>
@@ -762,7 +762,7 @@
               <w:lang w:val="ro-RO" w:eastAsia="ro-RO"/>
             </w:rPr>
           </w:pPr>
-          <w:hyperlink w:anchor="_Toc413078818" w:history="1">
+          <w:hyperlink w:anchor="_Toc423643543" w:history="1">
             <w:r>
               <w:rPr>
                 <w:rStyle w:val="Hyperlink"/>
@@ -790,7 +790,7 @@
                 <w:noProof/>
                 <w:webHidden/>
               </w:rPr>
-              <w:instrText xml:space="preserve"> PAGEREF _Toc413078818 \h </w:instrText>
+              <w:instrText xml:space="preserve"> PAGEREF _Toc423643543 \h </w:instrText>
             </w:r>
             <w:r>
               <w:rPr>
@@ -810,7 +810,7 @@
                 <w:noProof/>
                 <w:webHidden/>
               </w:rPr>
-              <w:t>5</w:t>
+              <w:t>4</w:t>
             </w:r>
             <w:r>
               <w:rPr>
@@ -833,7 +833,7 @@
               <w:lang w:val="ro-RO" w:eastAsia="ro-RO"/>
             </w:rPr>
           </w:pPr>
-          <w:hyperlink w:anchor="_Toc413078819" w:history="1">
+          <w:hyperlink w:anchor="_Toc423643544" w:history="1">
             <w:r>
               <w:rPr>
                 <w:rStyle w:val="Hyperlink"/>
@@ -861,7 +861,7 @@
                 <w:noProof/>
                 <w:webHidden/>
               </w:rPr>
-              <w:instrText xml:space="preserve"> PAGEREF _Toc413078819 \h </w:instrText>
+              <w:instrText xml:space="preserve"> PAGEREF _Toc423643544 \h </w:instrText>
             </w:r>
             <w:r>
               <w:rPr>
@@ -881,7 +881,7 @@
                 <w:noProof/>
                 <w:webHidden/>
               </w:rPr>
-              <w:t>5</w:t>
+              <w:t>4</w:t>
             </w:r>
             <w:r>
               <w:rPr>
@@ -904,7 +904,7 @@
               <w:lang w:val="ro-RO" w:eastAsia="ro-RO"/>
             </w:rPr>
           </w:pPr>
-          <w:hyperlink w:anchor="_Toc413078820" w:history="1">
+          <w:hyperlink w:anchor="_Toc423643545" w:history="1">
             <w:r>
               <w:rPr>
                 <w:rStyle w:val="Hyperlink"/>
@@ -931,7 +931,7 @@
                 <w:noProof/>
                 <w:webHidden/>
               </w:rPr>
-              <w:instrText xml:space="preserve"> PAGEREF _Toc413078820 \h </w:instrText>
+              <w:instrText xml:space="preserve"> PAGEREF _Toc423643545 \h </w:instrText>
             </w:r>
             <w:r>
               <w:rPr>
@@ -951,7 +951,7 @@
                 <w:noProof/>
                 <w:webHidden/>
               </w:rPr>
-              <w:t>6</w:t>
+              <w:t>5</w:t>
             </w:r>
             <w:r>
               <w:rPr>
@@ -975,7 +975,7 @@
               <w:lang w:val="ro-RO" w:eastAsia="ro-RO"/>
             </w:rPr>
           </w:pPr>
-          <w:hyperlink w:anchor="_Toc413078821" w:history="1">
+          <w:hyperlink w:anchor="_Toc423643546" w:history="1">
             <w:r>
               <w:rPr>
                 <w:rStyle w:val="Hyperlink"/>
@@ -1025,7 +1025,7 @@
                 <w:noProof/>
                 <w:webHidden/>
               </w:rPr>
-              <w:instrText xml:space="preserve"> PAGEREF _Toc413078821 \h </w:instrText>
+              <w:instrText xml:space="preserve"> PAGEREF _Toc423643546 \h </w:instrText>
             </w:r>
             <w:r>
               <w:rPr>
@@ -1045,7 +1045,7 @@
                 <w:noProof/>
                 <w:webHidden/>
               </w:rPr>
-              <w:t>6</w:t>
+              <w:t>5</w:t>
             </w:r>
             <w:r>
               <w:rPr>
@@ -1069,7 +1069,7 @@
               <w:lang w:val="ro-RO" w:eastAsia="ro-RO"/>
             </w:rPr>
           </w:pPr>
-          <w:hyperlink w:anchor="_Toc413078822" w:history="1">
+          <w:hyperlink w:anchor="_Toc423643547" w:history="1">
             <w:r>
               <w:rPr>
                 <w:rStyle w:val="Hyperlink"/>
@@ -1113,7 +1113,7 @@
                 <w:noProof/>
                 <w:webHidden/>
               </w:rPr>
-              <w:instrText xml:space="preserve"> PAGEREF _Toc413078822 \h </w:instrText>
+              <w:instrText xml:space="preserve"> PAGEREF _Toc423643547 \h </w:instrText>
             </w:r>
             <w:r>
               <w:rPr>
@@ -1133,7 +1133,7 @@
                 <w:noProof/>
                 <w:webHidden/>
               </w:rPr>
-              <w:t>7</w:t>
+              <w:t>6</w:t>
             </w:r>
             <w:r>
               <w:rPr>
@@ -1157,7 +1157,7 @@
               <w:lang w:val="ro-RO" w:eastAsia="ro-RO"/>
             </w:rPr>
           </w:pPr>
-          <w:hyperlink w:anchor="_Toc413078823" w:history="1">
+          <w:hyperlink w:anchor="_Toc423643548" w:history="1">
             <w:r>
               <w:rPr>
                 <w:rStyle w:val="Hyperlink"/>
@@ -1201,7 +1201,7 @@
                 <w:noProof/>
                 <w:webHidden/>
               </w:rPr>
-              <w:instrText xml:space="preserve"> PAGEREF _Toc413078823 \h </w:instrText>
+              <w:instrText xml:space="preserve"> PAGEREF _Toc423643548 \h </w:instrText>
             </w:r>
             <w:r>
               <w:rPr>
@@ -1221,7 +1221,7 @@
                 <w:noProof/>
                 <w:webHidden/>
               </w:rPr>
-              <w:t>8</w:t>
+              <w:t>7</w:t>
             </w:r>
             <w:r>
               <w:rPr>
@@ -1245,7 +1245,7 @@
               <w:lang w:val="ro-RO" w:eastAsia="ro-RO"/>
             </w:rPr>
           </w:pPr>
-          <w:hyperlink w:anchor="_Toc413078824" w:history="1">
+          <w:hyperlink w:anchor="_Toc423643549" w:history="1">
             <w:r>
               <w:rPr>
                 <w:rStyle w:val="Hyperlink"/>
@@ -1289,7 +1289,7 @@
                 <w:noProof/>
                 <w:webHidden/>
               </w:rPr>
-              <w:instrText xml:space="preserve"> PAGEREF _Toc413078824 \h </w:instrText>
+              <w:instrText xml:space="preserve"> PAGEREF _Toc423643549 \h </w:instrText>
             </w:r>
             <w:r>
               <w:rPr>
@@ -1309,7 +1309,7 @@
                 <w:noProof/>
                 <w:webHidden/>
               </w:rPr>
-              <w:t>10</w:t>
+              <w:t>9</w:t>
             </w:r>
             <w:r>
               <w:rPr>
@@ -1333,7 +1333,7 @@
               <w:lang w:val="ro-RO" w:eastAsia="ro-RO"/>
             </w:rPr>
           </w:pPr>
-          <w:hyperlink w:anchor="_Toc413078825" w:history="1">
+          <w:hyperlink w:anchor="_Toc423643550" w:history="1">
             <w:r>
               <w:rPr>
                 <w:rStyle w:val="Hyperlink"/>
@@ -1375,7 +1375,7 @@
                 <w:noProof/>
                 <w:webHidden/>
               </w:rPr>
-              <w:instrText xml:space="preserve"> PAGEREF _Toc413078825 \h </w:instrText>
+              <w:instrText xml:space="preserve"> PAGEREF _Toc423643550 \h </w:instrText>
             </w:r>
             <w:r>
               <w:rPr>
@@ -1395,7 +1395,7 @@
                 <w:noProof/>
                 <w:webHidden/>
               </w:rPr>
-              <w:t>11</w:t>
+              <w:t>10</w:t>
             </w:r>
             <w:r>
               <w:rPr>
@@ -1418,7 +1418,7 @@
               <w:lang w:val="ro-RO" w:eastAsia="ro-RO"/>
             </w:rPr>
           </w:pPr>
-          <w:hyperlink w:anchor="_Toc413078826" w:history="1">
+          <w:hyperlink w:anchor="_Toc423643551" w:history="1">
             <w:r>
               <w:rPr>
                 <w:rStyle w:val="Hyperlink"/>
@@ -1446,7 +1446,7 @@
                 <w:noProof/>
                 <w:webHidden/>
               </w:rPr>
-              <w:instrText xml:space="preserve"> PAGEREF _Toc413078826 \h </w:instrText>
+              <w:instrText xml:space="preserve"> PAGEREF _Toc423643551 \h </w:instrText>
             </w:r>
             <w:r>
               <w:rPr>
@@ -1466,7 +1466,757 @@
                 <w:noProof/>
                 <w:webHidden/>
               </w:rPr>
+              <w:t>11</w:t>
+            </w:r>
+            <w:r>
+              <w:rPr>
+                <w:noProof/>
+                <w:webHidden/>
+              </w:rPr>
+              <w:fldChar w:fldCharType="end"/>
+            </w:r>
+          </w:hyperlink>
+        </w:p>
+        <w:p>
+          <w:pPr>
+            <w:pStyle w:val="TOC2"/>
+            <w:tabs>
+              <w:tab w:val="left" w:pos="880"/>
+              <w:tab w:val="right" w:leader="dot" w:pos="9350"/>
+            </w:tabs>
+            <w:rPr>
+              <w:rFonts w:eastAsiaTheme="minorEastAsia"/>
+              <w:noProof/>
+              <w:lang w:val="ro-RO" w:eastAsia="ro-RO"/>
+            </w:rPr>
+          </w:pPr>
+          <w:hyperlink w:anchor="_Toc423643552" w:history="1">
+            <w:r>
+              <w:rPr>
+                <w:rStyle w:val="Hyperlink"/>
+                <w:noProof/>
+                <w:lang w:val="ro-RO"/>
+              </w:rPr>
+              <w:t>3.1</w:t>
+            </w:r>
+            <w:r>
+              <w:rPr>
+                <w:rFonts w:eastAsiaTheme="minorEastAsia"/>
+                <w:noProof/>
+                <w:lang w:val="ro-RO" w:eastAsia="ro-RO"/>
+              </w:rPr>
+              <w:tab/>
+            </w:r>
+            <w:r>
+              <w:rPr>
+                <w:rStyle w:val="Hyperlink"/>
+                <w:noProof/>
+                <w:lang w:val="ro-RO"/>
+              </w:rPr>
+              <w:t>Schița Arduino</w:t>
+            </w:r>
+            <w:r>
+              <w:rPr>
+                <w:noProof/>
+                <w:webHidden/>
+              </w:rPr>
+              <w:tab/>
+            </w:r>
+            <w:r>
+              <w:rPr>
+                <w:noProof/>
+                <w:webHidden/>
+              </w:rPr>
+              <w:fldChar w:fldCharType="begin"/>
+            </w:r>
+            <w:r>
+              <w:rPr>
+                <w:noProof/>
+                <w:webHidden/>
+              </w:rPr>
+              <w:instrText xml:space="preserve"> PAGEREF _Toc423643552 \h </w:instrText>
+            </w:r>
+            <w:r>
+              <w:rPr>
+                <w:noProof/>
+                <w:webHidden/>
+              </w:rPr>
+            </w:r>
+            <w:r>
+              <w:rPr>
+                <w:noProof/>
+                <w:webHidden/>
+              </w:rPr>
+              <w:fldChar w:fldCharType="separate"/>
+            </w:r>
+            <w:r>
+              <w:rPr>
+                <w:noProof/>
+                <w:webHidden/>
+              </w:rPr>
+              <w:t>11</w:t>
+            </w:r>
+            <w:r>
+              <w:rPr>
+                <w:noProof/>
+                <w:webHidden/>
+              </w:rPr>
+              <w:fldChar w:fldCharType="end"/>
+            </w:r>
+          </w:hyperlink>
+        </w:p>
+        <w:p>
+          <w:pPr>
+            <w:pStyle w:val="TOC2"/>
+            <w:tabs>
+              <w:tab w:val="left" w:pos="880"/>
+              <w:tab w:val="right" w:leader="dot" w:pos="9350"/>
+            </w:tabs>
+            <w:rPr>
+              <w:rFonts w:eastAsiaTheme="minorEastAsia"/>
+              <w:noProof/>
+              <w:lang w:val="ro-RO" w:eastAsia="ro-RO"/>
+            </w:rPr>
+          </w:pPr>
+          <w:hyperlink w:anchor="_Toc423643553" w:history="1">
+            <w:r>
+              <w:rPr>
+                <w:rStyle w:val="Hyperlink"/>
+                <w:rFonts w:eastAsia="Times New Roman"/>
+                <w:noProof/>
+              </w:rPr>
+              <w:t>3.2</w:t>
+            </w:r>
+            <w:r>
+              <w:rPr>
+                <w:rFonts w:eastAsiaTheme="minorEastAsia"/>
+                <w:noProof/>
+                <w:lang w:val="ro-RO" w:eastAsia="ro-RO"/>
+              </w:rPr>
+              <w:tab/>
+            </w:r>
+            <w:r>
+              <w:rPr>
+                <w:rStyle w:val="Hyperlink"/>
+                <w:rFonts w:eastAsia="Times New Roman"/>
+                <w:noProof/>
+              </w:rPr>
+              <w:t>Server socket</w:t>
+            </w:r>
+            <w:r>
+              <w:rPr>
+                <w:noProof/>
+                <w:webHidden/>
+              </w:rPr>
+              <w:tab/>
+            </w:r>
+            <w:r>
+              <w:rPr>
+                <w:noProof/>
+                <w:webHidden/>
+              </w:rPr>
+              <w:fldChar w:fldCharType="begin"/>
+            </w:r>
+            <w:r>
+              <w:rPr>
+                <w:noProof/>
+                <w:webHidden/>
+              </w:rPr>
+              <w:instrText xml:space="preserve"> PAGEREF _Toc423643553 \h </w:instrText>
+            </w:r>
+            <w:r>
+              <w:rPr>
+                <w:noProof/>
+                <w:webHidden/>
+              </w:rPr>
+            </w:r>
+            <w:r>
+              <w:rPr>
+                <w:noProof/>
+                <w:webHidden/>
+              </w:rPr>
+              <w:fldChar w:fldCharType="separate"/>
+            </w:r>
+            <w:r>
+              <w:rPr>
+                <w:noProof/>
+                <w:webHidden/>
+              </w:rPr>
               <w:t>12</w:t>
+            </w:r>
+            <w:r>
+              <w:rPr>
+                <w:noProof/>
+                <w:webHidden/>
+              </w:rPr>
+              <w:fldChar w:fldCharType="end"/>
+            </w:r>
+          </w:hyperlink>
+        </w:p>
+        <w:p>
+          <w:pPr>
+            <w:pStyle w:val="TOC3"/>
+            <w:tabs>
+              <w:tab w:val="left" w:pos="880"/>
+              <w:tab w:val="right" w:leader="dot" w:pos="9350"/>
+            </w:tabs>
+            <w:rPr>
+              <w:rFonts w:eastAsiaTheme="minorEastAsia"/>
+              <w:noProof/>
+              <w:lang w:val="ro-RO" w:eastAsia="ro-RO"/>
+            </w:rPr>
+          </w:pPr>
+          <w:hyperlink w:anchor="_Toc423643554" w:history="1">
+            <w:r>
+              <w:rPr>
+                <w:rStyle w:val="Hyperlink"/>
+                <w:rFonts w:eastAsia="Times New Roman"/>
+                <w:noProof/>
+              </w:rPr>
+              <w:t>A.</w:t>
+            </w:r>
+            <w:r>
+              <w:rPr>
+                <w:rFonts w:eastAsiaTheme="minorEastAsia"/>
+                <w:noProof/>
+                <w:lang w:val="ro-RO" w:eastAsia="ro-RO"/>
+              </w:rPr>
+              <w:tab/>
+            </w:r>
+            <w:r>
+              <w:rPr>
+                <w:rStyle w:val="Hyperlink"/>
+                <w:rFonts w:eastAsia="Times New Roman"/>
+                <w:noProof/>
+              </w:rPr>
+              <w:t>Server socket</w:t>
+            </w:r>
+            <w:r>
+              <w:rPr>
+                <w:noProof/>
+                <w:webHidden/>
+              </w:rPr>
+              <w:tab/>
+            </w:r>
+            <w:r>
+              <w:rPr>
+                <w:noProof/>
+                <w:webHidden/>
+              </w:rPr>
+              <w:fldChar w:fldCharType="begin"/>
+            </w:r>
+            <w:r>
+              <w:rPr>
+                <w:noProof/>
+                <w:webHidden/>
+              </w:rPr>
+              <w:instrText xml:space="preserve"> PAGEREF _Toc423643554 \h </w:instrText>
+            </w:r>
+            <w:r>
+              <w:rPr>
+                <w:noProof/>
+                <w:webHidden/>
+              </w:rPr>
+            </w:r>
+            <w:r>
+              <w:rPr>
+                <w:noProof/>
+                <w:webHidden/>
+              </w:rPr>
+              <w:fldChar w:fldCharType="separate"/>
+            </w:r>
+            <w:r>
+              <w:rPr>
+                <w:noProof/>
+                <w:webHidden/>
+              </w:rPr>
+              <w:t>12</w:t>
+            </w:r>
+            <w:r>
+              <w:rPr>
+                <w:noProof/>
+                <w:webHidden/>
+              </w:rPr>
+              <w:fldChar w:fldCharType="end"/>
+            </w:r>
+          </w:hyperlink>
+        </w:p>
+        <w:p>
+          <w:pPr>
+            <w:pStyle w:val="TOC3"/>
+            <w:tabs>
+              <w:tab w:val="left" w:pos="880"/>
+              <w:tab w:val="right" w:leader="dot" w:pos="9350"/>
+            </w:tabs>
+            <w:rPr>
+              <w:rFonts w:eastAsiaTheme="minorEastAsia"/>
+              <w:noProof/>
+              <w:lang w:val="ro-RO" w:eastAsia="ro-RO"/>
+            </w:rPr>
+          </w:pPr>
+          <w:hyperlink w:anchor="_Toc423643555" w:history="1">
+            <w:r>
+              <w:rPr>
+                <w:rStyle w:val="Hyperlink"/>
+                <w:rFonts w:eastAsia="Times New Roman"/>
+                <w:noProof/>
+              </w:rPr>
+              <w:t>B.</w:t>
+            </w:r>
+            <w:r>
+              <w:rPr>
+                <w:rFonts w:eastAsiaTheme="minorEastAsia"/>
+                <w:noProof/>
+                <w:lang w:val="ro-RO" w:eastAsia="ro-RO"/>
+              </w:rPr>
+              <w:tab/>
+            </w:r>
+            <w:r>
+              <w:rPr>
+                <w:rStyle w:val="Hyperlink"/>
+                <w:rFonts w:eastAsia="Times New Roman"/>
+                <w:noProof/>
+              </w:rPr>
+              <w:t>Client REST</w:t>
+            </w:r>
+            <w:r>
+              <w:rPr>
+                <w:noProof/>
+                <w:webHidden/>
+              </w:rPr>
+              <w:tab/>
+            </w:r>
+            <w:r>
+              <w:rPr>
+                <w:noProof/>
+                <w:webHidden/>
+              </w:rPr>
+              <w:fldChar w:fldCharType="begin"/>
+            </w:r>
+            <w:r>
+              <w:rPr>
+                <w:noProof/>
+                <w:webHidden/>
+              </w:rPr>
+              <w:instrText xml:space="preserve"> PAGEREF _Toc423643555 \h </w:instrText>
+            </w:r>
+            <w:r>
+              <w:rPr>
+                <w:noProof/>
+                <w:webHidden/>
+              </w:rPr>
+            </w:r>
+            <w:r>
+              <w:rPr>
+                <w:noProof/>
+                <w:webHidden/>
+              </w:rPr>
+              <w:fldChar w:fldCharType="separate"/>
+            </w:r>
+            <w:r>
+              <w:rPr>
+                <w:noProof/>
+                <w:webHidden/>
+              </w:rPr>
+              <w:t>13</w:t>
+            </w:r>
+            <w:r>
+              <w:rPr>
+                <w:noProof/>
+                <w:webHidden/>
+              </w:rPr>
+              <w:fldChar w:fldCharType="end"/>
+            </w:r>
+          </w:hyperlink>
+        </w:p>
+        <w:p>
+          <w:pPr>
+            <w:pStyle w:val="TOC2"/>
+            <w:tabs>
+              <w:tab w:val="left" w:pos="880"/>
+              <w:tab w:val="right" w:leader="dot" w:pos="9350"/>
+            </w:tabs>
+            <w:rPr>
+              <w:rFonts w:eastAsiaTheme="minorEastAsia"/>
+              <w:noProof/>
+              <w:lang w:val="ro-RO" w:eastAsia="ro-RO"/>
+            </w:rPr>
+          </w:pPr>
+          <w:hyperlink w:anchor="_Toc423643556" w:history="1">
+            <w:r>
+              <w:rPr>
+                <w:rStyle w:val="Hyperlink"/>
+                <w:noProof/>
+              </w:rPr>
+              <w:t>3.3</w:t>
+            </w:r>
+            <w:r>
+              <w:rPr>
+                <w:rFonts w:eastAsiaTheme="minorEastAsia"/>
+                <w:noProof/>
+                <w:lang w:val="ro-RO" w:eastAsia="ro-RO"/>
+              </w:rPr>
+              <w:tab/>
+            </w:r>
+            <w:r>
+              <w:rPr>
+                <w:rStyle w:val="Hyperlink"/>
+                <w:noProof/>
+              </w:rPr>
+              <w:t>Servicii REST</w:t>
+            </w:r>
+            <w:r>
+              <w:rPr>
+                <w:noProof/>
+                <w:webHidden/>
+              </w:rPr>
+              <w:tab/>
+            </w:r>
+            <w:r>
+              <w:rPr>
+                <w:noProof/>
+                <w:webHidden/>
+              </w:rPr>
+              <w:fldChar w:fldCharType="begin"/>
+            </w:r>
+            <w:r>
+              <w:rPr>
+                <w:noProof/>
+                <w:webHidden/>
+              </w:rPr>
+              <w:instrText xml:space="preserve"> PAGEREF _Toc423643556 \h </w:instrText>
+            </w:r>
+            <w:r>
+              <w:rPr>
+                <w:noProof/>
+                <w:webHidden/>
+              </w:rPr>
+            </w:r>
+            <w:r>
+              <w:rPr>
+                <w:noProof/>
+                <w:webHidden/>
+              </w:rPr>
+              <w:fldChar w:fldCharType="separate"/>
+            </w:r>
+            <w:r>
+              <w:rPr>
+                <w:noProof/>
+                <w:webHidden/>
+              </w:rPr>
+              <w:t>13</w:t>
+            </w:r>
+            <w:r>
+              <w:rPr>
+                <w:noProof/>
+                <w:webHidden/>
+              </w:rPr>
+              <w:fldChar w:fldCharType="end"/>
+            </w:r>
+          </w:hyperlink>
+        </w:p>
+        <w:p>
+          <w:pPr>
+            <w:pStyle w:val="TOC2"/>
+            <w:tabs>
+              <w:tab w:val="left" w:pos="880"/>
+              <w:tab w:val="right" w:leader="dot" w:pos="9350"/>
+            </w:tabs>
+            <w:rPr>
+              <w:rFonts w:eastAsiaTheme="minorEastAsia"/>
+              <w:noProof/>
+              <w:lang w:val="ro-RO" w:eastAsia="ro-RO"/>
+            </w:rPr>
+          </w:pPr>
+          <w:hyperlink w:anchor="_Toc423643557" w:history="1">
+            <w:r>
+              <w:rPr>
+                <w:rStyle w:val="Hyperlink"/>
+                <w:noProof/>
+              </w:rPr>
+              <w:t>3.4</w:t>
+            </w:r>
+            <w:r>
+              <w:rPr>
+                <w:rFonts w:eastAsiaTheme="minorEastAsia"/>
+                <w:noProof/>
+                <w:lang w:val="ro-RO" w:eastAsia="ro-RO"/>
+              </w:rPr>
+              <w:tab/>
+            </w:r>
+            <w:r>
+              <w:rPr>
+                <w:rStyle w:val="Hyperlink"/>
+                <w:noProof/>
+              </w:rPr>
+              <w:t>Client MQTT</w:t>
+            </w:r>
+            <w:r>
+              <w:rPr>
+                <w:noProof/>
+                <w:webHidden/>
+              </w:rPr>
+              <w:tab/>
+            </w:r>
+            <w:r>
+              <w:rPr>
+                <w:noProof/>
+                <w:webHidden/>
+              </w:rPr>
+              <w:fldChar w:fldCharType="begin"/>
+            </w:r>
+            <w:r>
+              <w:rPr>
+                <w:noProof/>
+                <w:webHidden/>
+              </w:rPr>
+              <w:instrText xml:space="preserve"> PAGEREF _Toc423643557 \h </w:instrText>
+            </w:r>
+            <w:r>
+              <w:rPr>
+                <w:noProof/>
+                <w:webHidden/>
+              </w:rPr>
+            </w:r>
+            <w:r>
+              <w:rPr>
+                <w:noProof/>
+                <w:webHidden/>
+              </w:rPr>
+              <w:fldChar w:fldCharType="separate"/>
+            </w:r>
+            <w:r>
+              <w:rPr>
+                <w:noProof/>
+                <w:webHidden/>
+              </w:rPr>
+              <w:t>13</w:t>
+            </w:r>
+            <w:r>
+              <w:rPr>
+                <w:noProof/>
+                <w:webHidden/>
+              </w:rPr>
+              <w:fldChar w:fldCharType="end"/>
+            </w:r>
+          </w:hyperlink>
+        </w:p>
+        <w:p>
+          <w:pPr>
+            <w:pStyle w:val="TOC3"/>
+            <w:tabs>
+              <w:tab w:val="right" w:leader="dot" w:pos="9350"/>
+            </w:tabs>
+            <w:rPr>
+              <w:rFonts w:eastAsiaTheme="minorEastAsia"/>
+              <w:noProof/>
+              <w:lang w:val="ro-RO" w:eastAsia="ro-RO"/>
+            </w:rPr>
+          </w:pPr>
+          <w:hyperlink w:anchor="_Toc423643558" w:history="1">
+            <w:r>
+              <w:rPr>
+                <w:rStyle w:val="Hyperlink"/>
+                <w:noProof/>
+              </w:rPr>
+              <w:t>A. Publicare</w:t>
+            </w:r>
+            <w:r>
+              <w:rPr>
+                <w:noProof/>
+                <w:webHidden/>
+              </w:rPr>
+              <w:tab/>
+            </w:r>
+            <w:r>
+              <w:rPr>
+                <w:noProof/>
+                <w:webHidden/>
+              </w:rPr>
+              <w:fldChar w:fldCharType="begin"/>
+            </w:r>
+            <w:r>
+              <w:rPr>
+                <w:noProof/>
+                <w:webHidden/>
+              </w:rPr>
+              <w:instrText xml:space="preserve"> PAGEREF _Toc423643558 \h </w:instrText>
+            </w:r>
+            <w:r>
+              <w:rPr>
+                <w:noProof/>
+                <w:webHidden/>
+              </w:rPr>
+            </w:r>
+            <w:r>
+              <w:rPr>
+                <w:noProof/>
+                <w:webHidden/>
+              </w:rPr>
+              <w:fldChar w:fldCharType="separate"/>
+            </w:r>
+            <w:r>
+              <w:rPr>
+                <w:noProof/>
+                <w:webHidden/>
+              </w:rPr>
+              <w:t>14</w:t>
+            </w:r>
+            <w:r>
+              <w:rPr>
+                <w:noProof/>
+                <w:webHidden/>
+              </w:rPr>
+              <w:fldChar w:fldCharType="end"/>
+            </w:r>
+          </w:hyperlink>
+        </w:p>
+        <w:p>
+          <w:pPr>
+            <w:pStyle w:val="TOC3"/>
+            <w:tabs>
+              <w:tab w:val="right" w:leader="dot" w:pos="9350"/>
+            </w:tabs>
+            <w:rPr>
+              <w:rFonts w:eastAsiaTheme="minorEastAsia"/>
+              <w:noProof/>
+              <w:lang w:val="ro-RO" w:eastAsia="ro-RO"/>
+            </w:rPr>
+          </w:pPr>
+          <w:hyperlink w:anchor="_Toc423643559" w:history="1">
+            <w:r>
+              <w:rPr>
+                <w:rStyle w:val="Hyperlink"/>
+                <w:noProof/>
+              </w:rPr>
+              <w:t>B.Abonare</w:t>
+            </w:r>
+            <w:r>
+              <w:rPr>
+                <w:noProof/>
+                <w:webHidden/>
+              </w:rPr>
+              <w:tab/>
+            </w:r>
+            <w:r>
+              <w:rPr>
+                <w:noProof/>
+                <w:webHidden/>
+              </w:rPr>
+              <w:fldChar w:fldCharType="begin"/>
+            </w:r>
+            <w:r>
+              <w:rPr>
+                <w:noProof/>
+                <w:webHidden/>
+              </w:rPr>
+              <w:instrText xml:space="preserve"> PAGEREF _Toc423643559 \h </w:instrText>
+            </w:r>
+            <w:r>
+              <w:rPr>
+                <w:noProof/>
+                <w:webHidden/>
+              </w:rPr>
+            </w:r>
+            <w:r>
+              <w:rPr>
+                <w:noProof/>
+                <w:webHidden/>
+              </w:rPr>
+              <w:fldChar w:fldCharType="separate"/>
+            </w:r>
+            <w:r>
+              <w:rPr>
+                <w:noProof/>
+                <w:webHidden/>
+              </w:rPr>
+              <w:t>14</w:t>
+            </w:r>
+            <w:r>
+              <w:rPr>
+                <w:noProof/>
+                <w:webHidden/>
+              </w:rPr>
+              <w:fldChar w:fldCharType="end"/>
+            </w:r>
+          </w:hyperlink>
+        </w:p>
+        <w:p>
+          <w:pPr>
+            <w:pStyle w:val="TOC2"/>
+            <w:tabs>
+              <w:tab w:val="left" w:pos="880"/>
+              <w:tab w:val="right" w:leader="dot" w:pos="9350"/>
+            </w:tabs>
+            <w:rPr>
+              <w:rFonts w:eastAsiaTheme="minorEastAsia"/>
+              <w:noProof/>
+              <w:lang w:val="ro-RO" w:eastAsia="ro-RO"/>
+            </w:rPr>
+          </w:pPr>
+          <w:hyperlink w:anchor="_Toc423643560" w:history="1">
+            <w:r>
+              <w:rPr>
+                <w:rStyle w:val="Hyperlink"/>
+                <w:noProof/>
+              </w:rPr>
+              <w:t xml:space="preserve">3.5 </w:t>
+            </w:r>
+            <w:r>
+              <w:rPr>
+                <w:rFonts w:eastAsiaTheme="minorEastAsia"/>
+                <w:noProof/>
+                <w:lang w:val="ro-RO" w:eastAsia="ro-RO"/>
+              </w:rPr>
+              <w:tab/>
+            </w:r>
+            <w:r>
+              <w:rPr>
+                <w:rStyle w:val="Hyperlink"/>
+                <w:noProof/>
+              </w:rPr>
+              <w:t>Client Android</w:t>
+            </w:r>
+            <w:r>
+              <w:rPr>
+                <w:noProof/>
+                <w:webHidden/>
+              </w:rPr>
+              <w:tab/>
+            </w:r>
+            <w:r>
+              <w:rPr>
+                <w:noProof/>
+                <w:webHidden/>
+              </w:rPr>
+              <w:fldChar w:fldCharType="begin"/>
+            </w:r>
+            <w:r>
+              <w:rPr>
+                <w:noProof/>
+                <w:webHidden/>
+              </w:rPr>
+              <w:instrText xml:space="preserve"> PAGEREF _Toc423643560 \h </w:instrText>
+            </w:r>
+            <w:r>
+              <w:rPr>
+                <w:noProof/>
+                <w:webHidden/>
+              </w:rPr>
+            </w:r>
+            <w:r>
+              <w:rPr>
+                <w:noProof/>
+                <w:webHidden/>
+              </w:rPr>
+              <w:fldChar w:fldCharType="separate"/>
+            </w:r>
+            <w:r>
+              <w:rPr>
+                <w:noProof/>
+                <w:webHidden/>
+              </w:rPr>
+              <w:t>14</w:t>
             </w:r>
             <w:r>
               <w:rPr>
@@ -1489,14 +2239,14 @@
               <w:lang w:val="ro-RO" w:eastAsia="ro-RO"/>
             </w:rPr>
           </w:pPr>
-          <w:hyperlink w:anchor="_Toc413078827" w:history="1">
+          <w:hyperlink w:anchor="_Toc423643561" w:history="1">
             <w:r>
               <w:rPr>
                 <w:rStyle w:val="Hyperlink"/>
                 <w:noProof/>
                 <w:lang w:val="ro-RO"/>
               </w:rPr>
-              <w:t>4. Arhitectura solutiei</w:t>
+              <w:t>4. Arhitectura soluției</w:t>
             </w:r>
             <w:r>
               <w:rPr>
@@ -1517,7 +2267,7 @@
                 <w:noProof/>
                 <w:webHidden/>
               </w:rPr>
-              <w:instrText xml:space="preserve"> PAGEREF _Toc413078827 \h </w:instrText>
+              <w:instrText xml:space="preserve"> PAGEREF _Toc423643561 \h </w:instrText>
             </w:r>
             <w:r>
               <w:rPr>
@@ -1537,7 +2287,7 @@
                 <w:noProof/>
                 <w:webHidden/>
               </w:rPr>
-              <w:t>12</w:t>
+              <w:t>14</w:t>
             </w:r>
             <w:r>
               <w:rPr>
@@ -1560,7 +2310,7 @@
               <w:lang w:val="ro-RO" w:eastAsia="ro-RO"/>
             </w:rPr>
           </w:pPr>
-          <w:hyperlink w:anchor="_Toc413078828" w:history="1">
+          <w:hyperlink w:anchor="_Toc423643562" w:history="1">
             <w:r>
               <w:rPr>
                 <w:rStyle w:val="Hyperlink"/>
@@ -1588,7 +2338,7 @@
                 <w:noProof/>
                 <w:webHidden/>
               </w:rPr>
-              <w:instrText xml:space="preserve"> PAGEREF _Toc413078828 \h </w:instrText>
+              <w:instrText xml:space="preserve"> PAGEREF _Toc423643562 \h </w:instrText>
             </w:r>
             <w:r>
               <w:rPr>
@@ -1608,7 +2358,7 @@
                 <w:noProof/>
                 <w:webHidden/>
               </w:rPr>
-              <w:t>12</w:t>
+              <w:t>15</w:t>
             </w:r>
             <w:r>
               <w:rPr>
@@ -1631,7 +2381,7 @@
               <w:lang w:val="ro-RO" w:eastAsia="ro-RO"/>
             </w:rPr>
           </w:pPr>
-          <w:hyperlink w:anchor="_Toc413078829" w:history="1">
+          <w:hyperlink w:anchor="_Toc423643563" w:history="1">
             <w:r>
               <w:rPr>
                 <w:rStyle w:val="Hyperlink"/>
@@ -1659,7 +2409,7 @@
                 <w:noProof/>
                 <w:webHidden/>
               </w:rPr>
-              <w:instrText xml:space="preserve"> PAGEREF _Toc413078829 \h </w:instrText>
+              <w:instrText xml:space="preserve"> PAGEREF _Toc423643563 \h </w:instrText>
             </w:r>
             <w:r>
               <w:rPr>
@@ -1679,7 +2429,7 @@
                 <w:noProof/>
                 <w:webHidden/>
               </w:rPr>
-              <w:t>12</w:t>
+              <w:t>15</w:t>
             </w:r>
             <w:r>
               <w:rPr>
@@ -1702,7 +2452,7 @@
               <w:lang w:val="ro-RO" w:eastAsia="ro-RO"/>
             </w:rPr>
           </w:pPr>
-          <w:hyperlink w:anchor="_Toc413078830" w:history="1">
+          <w:hyperlink w:anchor="_Toc423643564" w:history="1">
             <w:r>
               <w:rPr>
                 <w:rStyle w:val="Hyperlink"/>
@@ -1730,7 +2480,7 @@
                 <w:noProof/>
                 <w:webHidden/>
               </w:rPr>
-              <w:instrText xml:space="preserve"> PAGEREF _Toc413078830 \h </w:instrText>
+              <w:instrText xml:space="preserve"> PAGEREF _Toc423643564 \h </w:instrText>
             </w:r>
             <w:r>
               <w:rPr>
@@ -1750,7 +2500,7 @@
                 <w:noProof/>
                 <w:webHidden/>
               </w:rPr>
-              <w:t>12</w:t>
+              <w:t>15</w:t>
             </w:r>
             <w:r>
               <w:rPr>
@@ -1773,7 +2523,7 @@
               <w:lang w:val="ro-RO" w:eastAsia="ro-RO"/>
             </w:rPr>
           </w:pPr>
-          <w:hyperlink w:anchor="_Toc413078831" w:history="1">
+          <w:hyperlink w:anchor="_Toc423643565" w:history="1">
             <w:r>
               <w:rPr>
                 <w:rStyle w:val="Hyperlink"/>
@@ -1801,7 +2551,7 @@
                 <w:noProof/>
                 <w:webHidden/>
               </w:rPr>
-              <w:instrText xml:space="preserve"> PAGEREF _Toc413078831 \h </w:instrText>
+              <w:instrText xml:space="preserve"> PAGEREF _Toc423643565 \h </w:instrText>
             </w:r>
             <w:r>
               <w:rPr>
@@ -1821,7 +2571,7 @@
                 <w:noProof/>
                 <w:webHidden/>
               </w:rPr>
-              <w:t>13</w:t>
+              <w:t>16</w:t>
             </w:r>
             <w:r>
               <w:rPr>
@@ -1844,7 +2594,7 @@
               <w:lang w:val="ro-RO" w:eastAsia="ro-RO"/>
             </w:rPr>
           </w:pPr>
-          <w:hyperlink w:anchor="_Toc413078832" w:history="1">
+          <w:hyperlink w:anchor="_Toc423643566" w:history="1">
             <w:r>
               <w:rPr>
                 <w:rStyle w:val="Hyperlink"/>
@@ -1872,7 +2622,7 @@
                 <w:noProof/>
                 <w:webHidden/>
               </w:rPr>
-              <w:instrText xml:space="preserve"> PAGEREF _Toc413078832 \h </w:instrText>
+              <w:instrText xml:space="preserve"> PAGEREF _Toc423643566 \h </w:instrText>
             </w:r>
             <w:r>
               <w:rPr>
@@ -1892,7 +2642,7 @@
                 <w:noProof/>
                 <w:webHidden/>
               </w:rPr>
-              <w:t>13</w:t>
+              <w:t>16</w:t>
             </w:r>
             <w:r>
               <w:rPr>
@@ -1944,7 +2694,7 @@
           <w:lang w:val="ro-RO"/>
         </w:rPr>
       </w:pPr>
-      <w:bookmarkStart w:id="1" w:name="_Toc413078817"/>
+      <w:bookmarkStart w:id="1" w:name="_Toc423643542"/>
       <w:r>
         <w:rPr>
           <w:lang w:val="ro-RO"/>
@@ -2710,7 +3460,7 @@
           <w:lang w:val="ro-RO"/>
         </w:rPr>
       </w:pPr>
-      <w:bookmarkStart w:id="2" w:name="_Toc413078818"/>
+      <w:bookmarkStart w:id="2" w:name="_Toc423643543"/>
       <w:r>
         <w:rPr>
           <w:lang w:val="ro-RO"/>
@@ -2800,7 +3550,7 @@
           <w:lang w:val="ro-RO"/>
         </w:rPr>
       </w:pPr>
-      <w:bookmarkStart w:id="3" w:name="_Toc413078819"/>
+      <w:bookmarkStart w:id="3" w:name="_Toc423643544"/>
       <w:r>
         <w:rPr>
           <w:lang w:val="ro-RO"/>
@@ -3146,7 +3896,7 @@
       <w:pPr>
         <w:pStyle w:val="Heading2"/>
       </w:pPr>
-      <w:bookmarkStart w:id="4" w:name="_Toc413078820"/>
+      <w:bookmarkStart w:id="4" w:name="_Toc423643545"/>
       <w:r>
         <w:t xml:space="preserve">2.2 </w:t>
       </w:r>
@@ -3249,7 +3999,7 @@
           <w:numId w:val="4"/>
         </w:numPr>
       </w:pPr>
-      <w:bookmarkStart w:id="5" w:name="_Toc413078821"/>
+      <w:bookmarkStart w:id="5" w:name="_Toc423643546"/>
       <w:r>
         <w:t xml:space="preserve">Soluții  </w:t>
       </w:r>
@@ -3473,7 +4223,7 @@
           <w:lang w:val="ro-RO"/>
         </w:rPr>
       </w:pPr>
-      <w:bookmarkStart w:id="6" w:name="_Toc413078822"/>
+      <w:bookmarkStart w:id="6" w:name="_Toc423643547"/>
       <w:r>
         <w:rPr>
           <w:lang w:val="ro-RO"/>
@@ -3703,7 +4453,7 @@
           <w:lang w:val="ro-RO"/>
         </w:rPr>
       </w:pPr>
-      <w:bookmarkStart w:id="7" w:name="_Toc413078823"/>
+      <w:bookmarkStart w:id="7" w:name="_Toc423643548"/>
       <w:r>
         <w:rPr>
           <w:lang w:val="ro-RO"/>
@@ -4329,7 +5079,7 @@
           <w:lang w:val="ro-RO"/>
         </w:rPr>
       </w:pPr>
-      <w:bookmarkStart w:id="8" w:name="_Toc413078824"/>
+      <w:bookmarkStart w:id="8" w:name="_Toc423643549"/>
       <w:r>
         <w:rPr>
           <w:lang w:val="ro-RO"/>
@@ -4462,7 +5212,7 @@
           <w:numId w:val="12"/>
         </w:numPr>
       </w:pPr>
-      <w:bookmarkStart w:id="9" w:name="_Toc413078825"/>
+      <w:bookmarkStart w:id="9" w:name="_Toc423643550"/>
       <w:r>
         <w:lastRenderedPageBreak/>
         <w:t>Reprezentarea</w:t>
@@ -4561,7 +5311,7 @@
           <w:lang w:val="ro-RO"/>
         </w:rPr>
       </w:pPr>
-      <w:bookmarkStart w:id="10" w:name="_Toc413078826"/>
+      <w:bookmarkStart w:id="10" w:name="_Toc423643551"/>
       <w:r>
         <w:rPr>
           <w:lang w:val="ro-RO"/>
@@ -4636,6 +5386,7 @@
     <w:p>
       <w:pPr>
         <w:spacing w:after="0" w:line="240" w:lineRule="auto"/>
+        <w:jc w:val="both"/>
         <w:rPr>
           <w:lang w:val="ro-RO"/>
         </w:rPr>
@@ -4736,6 +5487,14 @@
         </w:rPr>
         <w:t xml:space="preserve"> inclusiv de la distanţă.</w:t>
       </w:r>
+      <w:r>
+        <w:rPr>
+          <w:sz w:val="24"/>
+          <w:szCs w:val="24"/>
+          <w:lang w:val="ro-RO"/>
+        </w:rPr>
+        <w:t xml:space="preserve"> Sistemul poate fi cu ușurință divizat in subsiteme, sau module – cum vor fi ulterior referite – care dețin caracteristici concret definite și prin intermediul cărora pot fi ușor de recunoscut.</w:t>
+      </w:r>
     </w:p>
     <w:p>
       <w:pPr>
@@ -4748,6 +5507,60 @@
         <w:rPr>
           <w:sz w:val="24"/>
           <w:szCs w:val="24"/>
+          <w:lang w:val="ro-RO"/>
+        </w:rPr>
+      </w:pPr>
+    </w:p>
+    <w:p>
+      <w:pPr>
+        <w:pStyle w:val="ListParagraph"/>
+        <w:tabs>
+          <w:tab w:val="left" w:pos="0"/>
+        </w:tabs>
+        <w:ind w:left="0"/>
+        <w:jc w:val="both"/>
+        <w:rPr>
+          <w:sz w:val="24"/>
+          <w:szCs w:val="24"/>
+          <w:lang w:val="ro-RO"/>
+        </w:rPr>
+      </w:pPr>
+    </w:p>
+    <w:p>
+      <w:pPr>
+        <w:pStyle w:val="Heading2"/>
+        <w:rPr>
+          <w:lang w:val="ro-RO"/>
+        </w:rPr>
+      </w:pPr>
+      <w:bookmarkStart w:id="11" w:name="_Toc423643552"/>
+      <w:r>
+        <w:rPr>
+          <w:lang w:val="ro-RO"/>
+        </w:rPr>
+        <w:t>3.1</w:t>
+      </w:r>
+      <w:r>
+        <w:rPr>
+          <w:lang w:val="ro-RO"/>
+        </w:rPr>
+        <w:tab/>
+        <w:t>Schița Arduino</w:t>
+      </w:r>
+      <w:bookmarkEnd w:id="11"/>
+    </w:p>
+    <w:p>
+      <w:pPr>
+        <w:pStyle w:val="ListParagraph"/>
+        <w:tabs>
+          <w:tab w:val="left" w:pos="0"/>
+        </w:tabs>
+        <w:ind w:left="0"/>
+        <w:jc w:val="both"/>
+        <w:rPr>
+          <w:sz w:val="24"/>
+          <w:szCs w:val="24"/>
+          <w:lang w:val="ro-RO"/>
         </w:rPr>
       </w:pPr>
     </w:p>
@@ -4933,6 +5746,7 @@
           <w:sz w:val="24"/>
           <w:szCs w:val="24"/>
         </w:rPr>
+        <w:lastRenderedPageBreak/>
         <w:t xml:space="preserve">Desigur, există mai multe alternative pentru a implementa soluţii care să ruleze pe Intel Galileo, dar analizând cu atenţie punctele forte şi pe cele slabe, am realizat că cea mai potrivită opţiune este folosirea platformei </w:t>
       </w:r>
       <w:r>
@@ -4998,6 +5812,7 @@
           <w:tab w:val="left" w:pos="14656"/>
         </w:tabs>
         <w:spacing w:after="0" w:line="240" w:lineRule="auto"/>
+        <w:jc w:val="both"/>
         <w:rPr>
           <w:rFonts w:eastAsia="Times New Roman" w:cstheme="minorHAnsi"/>
           <w:color w:val="212121"/>
@@ -5028,6 +5843,7 @@
           <w:tab w:val="left" w:pos="14656"/>
         </w:tabs>
         <w:spacing w:after="0" w:line="240" w:lineRule="auto"/>
+        <w:jc w:val="both"/>
         <w:rPr>
           <w:rFonts w:eastAsia="Times New Roman" w:cstheme="minorHAnsi"/>
           <w:color w:val="212121"/>
@@ -5085,6 +5901,7 @@
           <w:tab w:val="left" w:pos="14656"/>
         </w:tabs>
         <w:spacing w:after="0" w:line="240" w:lineRule="auto"/>
+        <w:jc w:val="both"/>
         <w:rPr>
           <w:rFonts w:eastAsia="Times New Roman" w:cstheme="minorHAnsi"/>
           <w:color w:val="212121"/>
@@ -5115,6 +5932,7 @@
           <w:tab w:val="left" w:pos="14656"/>
         </w:tabs>
         <w:spacing w:after="0" w:line="240" w:lineRule="auto"/>
+        <w:jc w:val="both"/>
         <w:rPr>
           <w:rFonts w:eastAsia="Times New Roman" w:cstheme="minorHAnsi"/>
           <w:color w:val="212121"/>
@@ -5204,6 +6022,7 @@
           <w:tab w:val="left" w:pos="14656"/>
         </w:tabs>
         <w:spacing w:after="0" w:line="240" w:lineRule="auto"/>
+        <w:jc w:val="both"/>
         <w:rPr>
           <w:rFonts w:eastAsia="Times New Roman" w:cstheme="minorHAnsi"/>
           <w:color w:val="212121"/>
@@ -5260,6 +6079,7 @@
           <w:tab w:val="left" w:pos="14656"/>
         </w:tabs>
         <w:spacing w:after="0" w:line="240" w:lineRule="auto"/>
+        <w:jc w:val="both"/>
         <w:rPr>
           <w:rFonts w:eastAsia="Times New Roman" w:cstheme="minorHAnsi"/>
           <w:color w:val="212121"/>
@@ -5311,6 +6131,7 @@
           <w:tab w:val="left" w:pos="14656"/>
         </w:tabs>
         <w:spacing w:after="0" w:line="240" w:lineRule="auto"/>
+        <w:jc w:val="both"/>
         <w:rPr>
           <w:rFonts w:eastAsia="Times New Roman" w:cstheme="minorHAnsi"/>
           <w:color w:val="212121"/>
@@ -5342,6 +6163,7 @@
           <w:tab w:val="left" w:pos="14656"/>
         </w:tabs>
         <w:spacing w:after="0" w:line="240" w:lineRule="auto"/>
+        <w:jc w:val="both"/>
         <w:rPr>
           <w:rFonts w:eastAsia="Times New Roman" w:cstheme="minorHAnsi"/>
           <w:color w:val="212121"/>
@@ -5403,6 +6225,7 @@
           <w:tab w:val="left" w:pos="14656"/>
         </w:tabs>
         <w:spacing w:after="0" w:line="240" w:lineRule="auto"/>
+        <w:jc w:val="both"/>
         <w:rPr>
           <w:rFonts w:eastAsia="Times New Roman" w:cstheme="minorHAnsi"/>
           <w:color w:val="212121"/>
@@ -5440,25 +6263,31 @@
           <w:szCs w:val="24"/>
         </w:rPr>
       </w:pPr>
-      <w:r>
-        <w:rPr>
-          <w:rFonts w:eastAsia="Times New Roman" w:cstheme="minorHAnsi"/>
-          <w:color w:val="212121"/>
-          <w:sz w:val="24"/>
-          <w:szCs w:val="24"/>
+    </w:p>
+    <w:p>
+      <w:pPr>
+        <w:pStyle w:val="Heading2"/>
+        <w:rPr>
+          <w:rFonts w:eastAsia="Times New Roman"/>
+        </w:rPr>
+      </w:pPr>
+      <w:bookmarkStart w:id="12" w:name="_Toc423643553"/>
+      <w:r>
+        <w:rPr>
+          <w:rFonts w:eastAsia="Times New Roman"/>
+        </w:rPr>
+        <w:t>3.2</w:t>
+      </w:r>
+      <w:r>
+        <w:rPr>
+          <w:rFonts w:eastAsia="Times New Roman"/>
         </w:rPr>
         <w:tab/>
-      </w:r>
-      <w:r>
-        <w:rPr>
-          <w:rFonts w:eastAsia="Times New Roman" w:cstheme="minorHAnsi"/>
-          <w:color w:val="212121"/>
-          <w:sz w:val="24"/>
-          <w:szCs w:val="24"/>
-        </w:rPr>
-        <w:t xml:space="preserve">Serverul socket, o altă componentă a sistemului informatic dezvoltat, este realizat prin utilizarea limbajului de programare Java în mediul de dezvoltare Netbeans. Acesta are un rol foarte important, fiind un bun intermediar între microcontroller și mediul extern ( utilizatori care primesc notificări; utilizatori care pot controla resursele din locuință de la distanță). </w:t>
-      </w:r>
-    </w:p>
+        <w:t>Server socket</w:t>
+      </w:r>
+      <w:bookmarkEnd w:id="12"/>
+    </w:p>
+    <w:p/>
     <w:p>
       <w:pPr>
         <w:shd w:val="clear" w:color="auto" w:fill="FFFFFF"/>
@@ -5481,6 +6310,7 @@
           <w:tab w:val="left" w:pos="14656"/>
         </w:tabs>
         <w:spacing w:after="0" w:line="240" w:lineRule="auto"/>
+        <w:jc w:val="both"/>
         <w:rPr>
           <w:rFonts w:eastAsia="Times New Roman" w:cstheme="minorHAnsi"/>
           <w:color w:val="212121"/>
@@ -5488,6 +6318,24 @@
           <w:szCs w:val="24"/>
         </w:rPr>
       </w:pPr>
+      <w:r>
+        <w:rPr>
+          <w:rFonts w:eastAsia="Times New Roman" w:cstheme="minorHAnsi"/>
+          <w:color w:val="212121"/>
+          <w:sz w:val="24"/>
+          <w:szCs w:val="24"/>
+        </w:rPr>
+        <w:tab/>
+      </w:r>
+      <w:r>
+        <w:rPr>
+          <w:rFonts w:eastAsia="Times New Roman" w:cstheme="minorHAnsi"/>
+          <w:color w:val="212121"/>
+          <w:sz w:val="24"/>
+          <w:szCs w:val="24"/>
+        </w:rPr>
+        <w:t xml:space="preserve">Serverul socket, o altă componentă a sistemului informatic dezvoltat, este realizat prin utilizarea limbajului de programare Java în mediul de dezvoltare Netbeans. Acesta are un rol foarte important, fiind un bun intermediar între microcontroller și mediul extern ( utilizatori care primesc notificări; utilizatori care pot controla resursele din locuință de la distanță). </w:t>
+      </w:r>
     </w:p>
     <w:p>
       <w:pPr>
@@ -5511,54 +6359,34 @@
           <w:tab w:val="left" w:pos="14656"/>
         </w:tabs>
         <w:spacing w:after="0" w:line="240" w:lineRule="auto"/>
+        <w:jc w:val="both"/>
         <w:rPr>
           <w:rFonts w:eastAsia="Times New Roman" w:cstheme="minorHAnsi"/>
           <w:color w:val="212121"/>
           <w:sz w:val="24"/>
           <w:szCs w:val="24"/>
-          <w:lang w:val="ro-RO"/>
-        </w:rPr>
-      </w:pPr>
-      <w:r>
-        <w:rPr>
-          <w:rFonts w:eastAsia="Times New Roman" w:cstheme="minorHAnsi"/>
-          <w:color w:val="212121"/>
-          <w:sz w:val="24"/>
-          <w:szCs w:val="24"/>
-          <w:lang w:val="ro-RO"/>
-        </w:rPr>
-        <w:tab/>
-      </w:r>
-      <w:r>
-        <w:rPr>
-          <w:rFonts w:eastAsia="Times New Roman" w:cstheme="minorHAnsi"/>
-          <w:color w:val="212121"/>
-          <w:sz w:val="24"/>
-          <w:szCs w:val="24"/>
-          <w:lang w:val="ro-RO"/>
-        </w:rPr>
-        <w:t>Din punctul de vedere al metodelor utilizate și al algoritmilor implementați, serverul cu conexiune prin socket-uri conține un fir</w:t>
-      </w:r>
-      <w:r>
-        <w:rPr>
-          <w:rFonts w:eastAsia="Times New Roman" w:cstheme="minorHAnsi"/>
-          <w:color w:val="212121"/>
-          <w:sz w:val="24"/>
-          <w:szCs w:val="24"/>
-          <w:lang w:val="ro-RO"/>
-        </w:rPr>
-        <w:t xml:space="preserve"> de execuție</w:t>
-      </w:r>
-      <w:r>
-        <w:rPr>
-          <w:rFonts w:eastAsia="Times New Roman" w:cstheme="minorHAnsi"/>
-          <w:color w:val="212121"/>
-          <w:sz w:val="24"/>
-          <w:szCs w:val="24"/>
-          <w:lang w:val="ro-RO"/>
-        </w:rPr>
-        <w:t xml:space="preserve"> în care este configurat serverul care așteaptă să primească date și să le prelucreze din nou. În urma prelucrării acestea devin informații, iar în funcție de caracteristicile lor se vor stabili topicurile la care vor fi subscrise în urma transmiterii către un server MQTT.</w:t>
-      </w:r>
+        </w:rPr>
+      </w:pPr>
+    </w:p>
+    <w:p>
+      <w:pPr>
+        <w:pStyle w:val="Heading3"/>
+        <w:numPr>
+          <w:ilvl w:val="0"/>
+          <w:numId w:val="14"/>
+        </w:numPr>
+        <w:rPr>
+          <w:rFonts w:eastAsia="Times New Roman"/>
+        </w:rPr>
+      </w:pPr>
+      <w:bookmarkStart w:id="13" w:name="_Toc423643554"/>
+      <w:r>
+        <w:rPr>
+          <w:rFonts w:eastAsia="Times New Roman"/>
+        </w:rPr>
+        <w:t>Server socket</w:t>
+      </w:r>
+      <w:bookmarkEnd w:id="13"/>
     </w:p>
     <w:p>
       <w:pPr>
@@ -5612,6 +6440,7 @@
           <w:tab w:val="left" w:pos="14656"/>
         </w:tabs>
         <w:spacing w:after="0" w:line="240" w:lineRule="auto"/>
+        <w:jc w:val="both"/>
         <w:rPr>
           <w:rFonts w:eastAsia="Times New Roman" w:cstheme="minorHAnsi"/>
           <w:color w:val="212121"/>
@@ -5626,6 +6455,7 @@
           <w:color w:val="212121"/>
           <w:sz w:val="24"/>
           <w:szCs w:val="24"/>
+          <w:lang w:val="ro-RO"/>
         </w:rPr>
         <w:tab/>
       </w:r>
@@ -5635,8 +6465,9 @@
           <w:color w:val="212121"/>
           <w:sz w:val="24"/>
           <w:szCs w:val="24"/>
-        </w:rPr>
-        <w:t>Un alt fir de execuție implementat în acest modul al aplicației are rolul de client care se conectează la un server care utilizează servicii de tip REST</w:t>
+          <w:lang w:val="ro-RO"/>
+        </w:rPr>
+        <w:t>Din punctul de vedere al metodelor utilizate și al algoritmilor implementați, serverul cu conexiune prin socket-uri conține un fir</w:t>
       </w:r>
       <w:r>
         <w:rPr>
@@ -5644,6 +6475,173 @@
           <w:color w:val="212121"/>
           <w:sz w:val="24"/>
           <w:szCs w:val="24"/>
+          <w:lang w:val="ro-RO"/>
+        </w:rPr>
+        <w:t xml:space="preserve"> de execuție</w:t>
+      </w:r>
+      <w:r>
+        <w:rPr>
+          <w:rFonts w:eastAsia="Times New Roman" w:cstheme="minorHAnsi"/>
+          <w:color w:val="212121"/>
+          <w:sz w:val="24"/>
+          <w:szCs w:val="24"/>
+          <w:lang w:val="ro-RO"/>
+        </w:rPr>
+        <w:t xml:space="preserve"> în care este configurat serverul care așteaptă să primească date și să le prelucreze din nou. În urma prelucrării acestea devin </w:t>
+      </w:r>
+      <w:r>
+        <w:rPr>
+          <w:rFonts w:eastAsia="Times New Roman" w:cstheme="minorHAnsi"/>
+          <w:color w:val="212121"/>
+          <w:sz w:val="24"/>
+          <w:szCs w:val="24"/>
+          <w:lang w:val="ro-RO"/>
+        </w:rPr>
+        <w:lastRenderedPageBreak/>
+        <w:t>informații, iar în funcție de caracteristicile lor se vor stabili topicurile la care vor fi subscrise în urma transmiterii către un server MQTT.</w:t>
+      </w:r>
+    </w:p>
+    <w:p>
+      <w:pPr>
+        <w:shd w:val="clear" w:color="auto" w:fill="FFFFFF"/>
+        <w:tabs>
+          <w:tab w:val="left" w:pos="916"/>
+          <w:tab w:val="left" w:pos="1832"/>
+          <w:tab w:val="left" w:pos="2748"/>
+          <w:tab w:val="left" w:pos="3664"/>
+          <w:tab w:val="left" w:pos="4580"/>
+          <w:tab w:val="left" w:pos="5496"/>
+          <w:tab w:val="left" w:pos="6412"/>
+          <w:tab w:val="left" w:pos="7328"/>
+          <w:tab w:val="left" w:pos="8244"/>
+          <w:tab w:val="left" w:pos="9160"/>
+          <w:tab w:val="left" w:pos="10076"/>
+          <w:tab w:val="left" w:pos="10992"/>
+          <w:tab w:val="left" w:pos="11908"/>
+          <w:tab w:val="left" w:pos="12824"/>
+          <w:tab w:val="left" w:pos="13740"/>
+          <w:tab w:val="left" w:pos="14656"/>
+        </w:tabs>
+        <w:spacing w:after="0" w:line="240" w:lineRule="auto"/>
+        <w:rPr>
+          <w:rFonts w:eastAsia="Times New Roman" w:cstheme="minorHAnsi"/>
+          <w:color w:val="212121"/>
+          <w:sz w:val="24"/>
+          <w:szCs w:val="24"/>
+        </w:rPr>
+      </w:pPr>
+    </w:p>
+    <w:p>
+      <w:pPr>
+        <w:pStyle w:val="Heading3"/>
+        <w:numPr>
+          <w:ilvl w:val="0"/>
+          <w:numId w:val="14"/>
+        </w:numPr>
+        <w:rPr>
+          <w:rFonts w:eastAsia="Times New Roman"/>
+        </w:rPr>
+      </w:pPr>
+      <w:bookmarkStart w:id="14" w:name="_Toc423643555"/>
+      <w:r>
+        <w:rPr>
+          <w:rFonts w:eastAsia="Times New Roman"/>
+        </w:rPr>
+        <w:t>Client REST</w:t>
+      </w:r>
+      <w:bookmarkEnd w:id="14"/>
+      <w:r>
+        <w:rPr>
+          <w:rFonts w:eastAsia="Times New Roman"/>
+        </w:rPr>
+        <w:t xml:space="preserve"> – Java</w:t>
+      </w:r>
+    </w:p>
+    <w:p>
+      <w:pPr>
+        <w:shd w:val="clear" w:color="auto" w:fill="FFFFFF"/>
+        <w:tabs>
+          <w:tab w:val="left" w:pos="916"/>
+          <w:tab w:val="left" w:pos="1832"/>
+          <w:tab w:val="left" w:pos="2748"/>
+          <w:tab w:val="left" w:pos="3664"/>
+          <w:tab w:val="left" w:pos="4580"/>
+          <w:tab w:val="left" w:pos="5496"/>
+          <w:tab w:val="left" w:pos="6412"/>
+          <w:tab w:val="left" w:pos="7328"/>
+          <w:tab w:val="left" w:pos="8244"/>
+          <w:tab w:val="left" w:pos="9160"/>
+          <w:tab w:val="left" w:pos="10076"/>
+          <w:tab w:val="left" w:pos="10992"/>
+          <w:tab w:val="left" w:pos="11908"/>
+          <w:tab w:val="left" w:pos="12824"/>
+          <w:tab w:val="left" w:pos="13740"/>
+          <w:tab w:val="left" w:pos="14656"/>
+        </w:tabs>
+        <w:spacing w:after="0" w:line="240" w:lineRule="auto"/>
+        <w:rPr>
+          <w:rFonts w:eastAsia="Times New Roman" w:cstheme="minorHAnsi"/>
+          <w:color w:val="212121"/>
+          <w:sz w:val="24"/>
+          <w:szCs w:val="24"/>
+        </w:rPr>
+      </w:pPr>
+    </w:p>
+    <w:p>
+      <w:pPr>
+        <w:shd w:val="clear" w:color="auto" w:fill="FFFFFF"/>
+        <w:tabs>
+          <w:tab w:val="left" w:pos="916"/>
+          <w:tab w:val="left" w:pos="1832"/>
+          <w:tab w:val="left" w:pos="2748"/>
+          <w:tab w:val="left" w:pos="3664"/>
+          <w:tab w:val="left" w:pos="4580"/>
+          <w:tab w:val="left" w:pos="5496"/>
+          <w:tab w:val="left" w:pos="6412"/>
+          <w:tab w:val="left" w:pos="7328"/>
+          <w:tab w:val="left" w:pos="8244"/>
+          <w:tab w:val="left" w:pos="9160"/>
+          <w:tab w:val="left" w:pos="10076"/>
+          <w:tab w:val="left" w:pos="10992"/>
+          <w:tab w:val="left" w:pos="11908"/>
+          <w:tab w:val="left" w:pos="12824"/>
+          <w:tab w:val="left" w:pos="13740"/>
+          <w:tab w:val="left" w:pos="14656"/>
+        </w:tabs>
+        <w:spacing w:after="0" w:line="240" w:lineRule="auto"/>
+        <w:jc w:val="both"/>
+        <w:rPr>
+          <w:rFonts w:eastAsia="Times New Roman" w:cstheme="minorHAnsi"/>
+          <w:color w:val="212121"/>
+          <w:sz w:val="24"/>
+          <w:szCs w:val="24"/>
+          <w:lang w:val="ro-RO"/>
+        </w:rPr>
+      </w:pPr>
+      <w:r>
+        <w:rPr>
+          <w:rFonts w:eastAsia="Times New Roman" w:cstheme="minorHAnsi"/>
+          <w:color w:val="212121"/>
+          <w:sz w:val="24"/>
+          <w:szCs w:val="24"/>
+        </w:rPr>
+        <w:tab/>
+      </w:r>
+      <w:r>
+        <w:rPr>
+          <w:rFonts w:eastAsia="Times New Roman" w:cstheme="minorHAnsi"/>
+          <w:color w:val="212121"/>
+          <w:sz w:val="24"/>
+          <w:szCs w:val="24"/>
+        </w:rPr>
+        <w:t>Un alt fir de execuție implementat în acest modul al aplicației are rolul de client care se conectează la un server care utilizează servicii de tip REST</w:t>
+      </w:r>
+      <w:r>
+        <w:rPr>
+          <w:rFonts w:eastAsia="Times New Roman" w:cstheme="minorHAnsi"/>
+          <w:color w:val="212121"/>
+          <w:sz w:val="24"/>
+          <w:szCs w:val="24"/>
         </w:rPr>
         <w:t xml:space="preserve">, acestea fiind </w:t>
       </w:r>
@@ -5674,6 +6672,13 @@
           <w:szCs w:val="24"/>
         </w:rPr>
         <w:t>care va transmite comenzi către resursele din locuință. Elementele noi ale listei vor suferi modificări care să ateste faptul că respectivele comenzi au fost gestionate.</w:t>
+      </w:r>
+      <w:r>
+        <w:rPr>
+          <w:sz w:val="24"/>
+          <w:szCs w:val="24"/>
+        </w:rPr>
+        <w:t xml:space="preserve"> Clientul folosește Jersey care permite implementarea de servicii JAX-RS și de către clienți. </w:t>
       </w:r>
     </w:p>
     <w:p>
@@ -5699,20 +6704,419 @@
           <w:szCs w:val="24"/>
         </w:rPr>
       </w:pPr>
+    </w:p>
+    <w:p>
+      <w:pPr>
+        <w:pStyle w:val="Heading2"/>
+        <w:rPr>
+          <w:szCs w:val="24"/>
+        </w:rPr>
+      </w:pPr>
+      <w:bookmarkStart w:id="15" w:name="_Toc423643556"/>
+      <w:r>
+        <w:rPr>
+          <w:szCs w:val="24"/>
+        </w:rPr>
+        <w:t>3.3</w:t>
+      </w:r>
+      <w:r>
+        <w:rPr>
+          <w:szCs w:val="24"/>
+        </w:rPr>
+        <w:tab/>
+        <w:t>Servicii REST</w:t>
+      </w:r>
+      <w:bookmarkEnd w:id="15"/>
+    </w:p>
+    <w:p/>
+    <w:p>
+      <w:pPr>
+        <w:ind w:firstLine="720"/>
+        <w:jc w:val="both"/>
+        <w:rPr>
+          <w:rFonts w:ascii="Arial" w:eastAsia="Calibri" w:hAnsi="Arial" w:cs="Arial"/>
+        </w:rPr>
+      </w:pPr>
+      <w:r>
+        <w:rPr>
+          <w:sz w:val="24"/>
+          <w:szCs w:val="24"/>
+        </w:rPr>
+        <w:t>Serverul care implementează servicii REST este realizat prin utilizarea limbajului de programare Java, în cadrul mediului de dezvoltare Eclipse, folosind facilitățile pe care acesta le oferă.</w:t>
+      </w:r>
+      <w:r>
+        <w:rPr>
+          <w:sz w:val="24"/>
+          <w:szCs w:val="24"/>
+        </w:rPr>
+        <w:t xml:space="preserve"> Pentru crearea serviciilor Web de tip REST, am folosit API-ul Java JAX-RS, definit în JSR 311 – Java Specification Request  -  si defineste in principal o serie de adnotari Java utilizabile în acest scop. Așadar, adontările au rolul de a realiza asocieri dintre metodele clasei și cererile HTTP, acestea generând clasele Java care prelucrează cererile HTTP primate. De reținut este faptul că JAX-RS reprezintă un API doar pentru furnizorii de servicii REST, nu și pentru clienții REST.</w:t>
+      </w:r>
+      <w:r>
+        <w:rPr>
+          <w:rFonts w:ascii="Arial" w:eastAsia="Calibri" w:hAnsi="Arial" w:cs="Arial"/>
+        </w:rPr>
+        <w:t xml:space="preserve"> </w:t>
+      </w:r>
+    </w:p>
+    <w:p>
+      <w:pPr>
+        <w:ind w:firstLine="288"/>
+        <w:rPr>
+          <w:rFonts w:ascii="Arial" w:eastAsia="Calibri" w:hAnsi="Arial" w:cs="Arial"/>
+        </w:rPr>
+      </w:pPr>
+    </w:p>
+    <w:p>
+      <w:pPr>
+        <w:pStyle w:val="Heading2"/>
+      </w:pPr>
+      <w:bookmarkStart w:id="16" w:name="_Toc423643557"/>
+      <w:r>
+        <w:t>3.4</w:t>
+      </w:r>
+      <w:r>
+        <w:tab/>
+        <w:t>Client MQTT</w:t>
+      </w:r>
+      <w:bookmarkEnd w:id="16"/>
+    </w:p>
+    <w:p/>
+    <w:p>
+      <w:pPr>
+        <w:ind w:firstLine="720"/>
+        <w:jc w:val="both"/>
+        <w:rPr>
+          <w:sz w:val="24"/>
+          <w:szCs w:val="24"/>
+        </w:rPr>
+      </w:pPr>
+      <w:r>
+        <w:rPr>
+          <w:sz w:val="24"/>
+          <w:szCs w:val="24"/>
+        </w:rPr>
+        <w:t>Publicarea datelor în cadrul unui anumit topic, cât și abonarea la un topic se realizează prin intermediul unui protocol de conectivitate destinat comunicări din sfera Internet of Things, acesta fiind implementat atât în limbajul de programare Java cât și Android.</w:t>
+      </w:r>
+      <w:r>
+        <w:rPr>
+          <w:sz w:val="24"/>
+          <w:szCs w:val="24"/>
+        </w:rPr>
+        <w:t xml:space="preserve"> Pentru acest modul am folosit Eclipse Paho care </w:t>
+      </w:r>
+      <w:r>
+        <w:rPr>
+          <w:sz w:val="24"/>
+          <w:szCs w:val="24"/>
+        </w:rPr>
+        <w:t>se focusează pe implementări al căror scop este de a integra o gamă cât mai largă de modele de programare și de mesagerie. I</w:t>
+      </w:r>
+      <w:r>
+        <w:rPr>
+          <w:sz w:val="24"/>
+          <w:szCs w:val="24"/>
+        </w:rPr>
+        <w:t>mplementări</w:t>
+      </w:r>
+      <w:r>
+        <w:rPr>
+          <w:sz w:val="24"/>
+          <w:szCs w:val="24"/>
+        </w:rPr>
+        <w:t>le</w:t>
+      </w:r>
+      <w:r>
+        <w:rPr>
+          <w:sz w:val="24"/>
+          <w:szCs w:val="24"/>
+        </w:rPr>
+        <w:t xml:space="preserve"> open-source </w:t>
+      </w:r>
+      <w:r>
+        <w:rPr>
+          <w:sz w:val="24"/>
+          <w:szCs w:val="24"/>
+        </w:rPr>
+        <w:t xml:space="preserve"> </w:t>
+      </w:r>
+      <w:r>
+        <w:rPr>
+          <w:sz w:val="24"/>
+          <w:szCs w:val="24"/>
+        </w:rPr>
+        <w:t xml:space="preserve">de </w:t>
+      </w:r>
       <w:r>
         <w:rPr>
           <w:sz w:val="24"/>
           <w:szCs w:val="24"/>
         </w:rPr>
         <w:lastRenderedPageBreak/>
+        <w:t>protocoale de mesagerie oferă</w:t>
+      </w:r>
+      <w:r>
+        <w:rPr>
+          <w:sz w:val="24"/>
+          <w:szCs w:val="24"/>
+        </w:rPr>
+        <w:t xml:space="preserve"> </w:t>
+      </w:r>
+      <w:r>
+        <w:rPr>
+          <w:sz w:val="24"/>
+          <w:szCs w:val="24"/>
+        </w:rPr>
+        <w:t xml:space="preserve"> soluții pentru aplicațiile în curs de dezvoltare din mediul Machine-to-Machine(M2M) și Internet of Things (IoT). Există constrângeri atât la nivel fizic, cât și la nivelul costurilor de conectivitate ale dispozitivelor, iar în acest sens, proiectul Paho are în vedere folosirea unor nivele efective de decuplare între dispositive și aplicații, având ca ținte păstrarea deschisă a piețelor și încurajarea unei </w:t>
+      </w:r>
+      <w:r>
+        <w:rPr>
+          <w:sz w:val="24"/>
+          <w:szCs w:val="24"/>
+        </w:rPr>
+        <w:t xml:space="preserve">evoluții rapide în rândul aplicațiilor Enterprise și Web. </w:t>
+      </w:r>
+    </w:p>
+    <w:p>
+      <w:pPr>
+        <w:ind w:firstLine="720"/>
+        <w:jc w:val="both"/>
+        <w:rPr>
+          <w:sz w:val="24"/>
+          <w:szCs w:val="24"/>
+        </w:rPr>
+      </w:pPr>
+      <w:r>
+        <w:rPr>
+          <w:sz w:val="24"/>
+          <w:szCs w:val="24"/>
+        </w:rPr>
+        <w:t xml:space="preserve">Aplicația în cauză integrează în modulele sale atât publicarea unor mesaje la anumite topicuri specifice informațiilor ce se transmit, cât și abonarea la aceste topicuri care presupune implicit recepționarea mesajelor postate. </w:t>
+      </w:r>
+    </w:p>
+    <w:p>
+      <w:pPr>
+        <w:ind w:firstLine="288"/>
+        <w:rPr>
+          <w:sz w:val="24"/>
+          <w:szCs w:val="24"/>
+        </w:rPr>
+      </w:pPr>
+    </w:p>
+    <w:p>
+      <w:pPr>
+        <w:pStyle w:val="Heading3"/>
+        <w:ind w:firstLine="288"/>
+      </w:pPr>
+      <w:bookmarkStart w:id="17" w:name="_Toc423643558"/>
+      <w:r>
+        <w:t>A. Publicare</w:t>
+      </w:r>
+      <w:bookmarkEnd w:id="17"/>
+    </w:p>
+    <w:p/>
+    <w:p>
+      <w:pPr>
+        <w:ind w:firstLine="720"/>
+        <w:jc w:val="both"/>
+        <w:rPr>
+          <w:sz w:val="24"/>
+          <w:szCs w:val="24"/>
+        </w:rPr>
+      </w:pPr>
+      <w:r>
+        <w:rPr>
+          <w:sz w:val="24"/>
+          <w:szCs w:val="24"/>
+        </w:rPr>
+        <w:t>Clientul care este desemnat să publice mesajele este parte integrată a modulului de server socket despre care am detaliat anterior. Informațiile sunt transmise într-un flux continuu, imediat ce sunt procesate.</w:t>
+      </w:r>
+    </w:p>
+    <w:p>
+      <w:pPr>
+        <w:ind w:firstLine="288"/>
+        <w:rPr>
+          <w:sz w:val="24"/>
+          <w:szCs w:val="24"/>
+        </w:rPr>
+      </w:pPr>
+    </w:p>
+    <w:p>
+      <w:pPr>
+        <w:pStyle w:val="Heading3"/>
+        <w:ind w:firstLine="288"/>
+      </w:pPr>
+      <w:bookmarkStart w:id="18" w:name="_Toc423643559"/>
+      <w:r>
+        <w:t>B.Abonare</w:t>
+      </w:r>
+      <w:bookmarkEnd w:id="18"/>
+    </w:p>
+    <w:p/>
+    <w:p>
+      <w:pPr>
+        <w:ind w:firstLine="720"/>
+        <w:jc w:val="both"/>
+        <w:rPr>
+          <w:sz w:val="24"/>
+          <w:szCs w:val="24"/>
+        </w:rPr>
+      </w:pPr>
+      <w:r>
+        <w:rPr>
+          <w:sz w:val="24"/>
+          <w:szCs w:val="24"/>
+        </w:rPr>
+        <w:t xml:space="preserve">În ceea ce privește clientul MQTT care este abonat la topicurile prestabilite, poate fi caracterizat ca un sistem de notificare al utilizatorului </w:t>
+      </w:r>
+      <w:r>
+        <w:rPr>
+          <w:sz w:val="24"/>
+          <w:szCs w:val="24"/>
+        </w:rPr>
+        <w:t>care permite monitorizarea ambientului din locuință. În funcție de cât de des sunt preluate informațiile de la senzori, utilizatorul este informat în legătură cu statusul utilităților care sunt supravegheate prin culegerea de probe  de către senzorii instalați în locuință și care comunică prin fire de conexiune cu placa Galileo.</w:t>
+      </w:r>
+      <w:r>
+        <w:rPr>
+          <w:sz w:val="24"/>
+          <w:szCs w:val="24"/>
+        </w:rPr>
+        <w:t xml:space="preserve"> Modulul care integrează acest client MQTT este unul dintre subsistemele care interacționează în mod direct cu utilizatorul prin intermediul unei aplicații Android pentru dispozitivele mobile care folosesc Android ca sistem de operare, fie prin intermediul unei aplicații desktop.</w:t>
+      </w:r>
+    </w:p>
+    <w:p>
+      <w:pPr>
+        <w:ind w:firstLine="288"/>
+        <w:rPr>
+          <w:sz w:val="24"/>
+          <w:szCs w:val="24"/>
+        </w:rPr>
+      </w:pPr>
+    </w:p>
+    <w:p>
+      <w:pPr>
+        <w:ind w:firstLine="288"/>
+        <w:rPr>
+          <w:sz w:val="24"/>
+          <w:szCs w:val="24"/>
+        </w:rPr>
+      </w:pPr>
+    </w:p>
+    <w:p>
+      <w:pPr>
+        <w:pStyle w:val="Heading2"/>
+      </w:pPr>
+      <w:bookmarkStart w:id="19" w:name="_Toc423643560"/>
+      <w:r>
+        <w:t xml:space="preserve">3.5 </w:t>
+      </w:r>
+      <w:r>
         <w:tab/>
-      </w:r>
-      <w:r>
-        <w:rPr>
-          <w:sz w:val="24"/>
-          <w:szCs w:val="24"/>
-        </w:rPr>
-        <w:t>Implementarea celorlaltor  componente ale aplicației s-a realizat prin utilizarea limbajului de programare Java și Android în cadrul mediului de dezvoltare Eclipse, folosind facilitățile pe care acesta le oferă. Serverul cu care comunică microcontrollerul este un server pe bazat pe conexiunea prin socket-uri. Publicarea datelor în cadrul unui anumit topic, cât și abonarea la un topic se realizează prin intermediul unui protocol de conectivitate destinat comunicări din sfera Internet of Things, acesta fiind implementat atât în limbajul de programare Java cât și Android.</w:t>
+        <w:t xml:space="preserve">Client </w:t>
+      </w:r>
+      <w:r>
+        <w:t xml:space="preserve">REST – </w:t>
+      </w:r>
+      <w:r>
+        <w:t>Android</w:t>
+      </w:r>
+      <w:bookmarkEnd w:id="19"/>
+    </w:p>
+    <w:p/>
+    <w:p>
+      <w:r>
+        <w:tab/>
+      </w:r>
+      <w:r>
+        <w:rPr>
+          <w:sz w:val="24"/>
+          <w:szCs w:val="24"/>
+        </w:rPr>
+        <w:t xml:space="preserve">Acest modul implementează același algoritm folosit și de Clientul REST </w:t>
+      </w:r>
+      <w:r>
+        <w:rPr>
+          <w:sz w:val="24"/>
+          <w:szCs w:val="24"/>
+        </w:rPr>
+        <w:t>– Java, care</w:t>
+      </w:r>
+      <w:r>
+        <w:rPr>
+          <w:sz w:val="24"/>
+          <w:szCs w:val="24"/>
+        </w:rPr>
+        <w:t xml:space="preserve"> </w:t>
+      </w:r>
+      <w:r>
+        <w:rPr>
+          <w:sz w:val="24"/>
+          <w:szCs w:val="24"/>
+        </w:rPr>
+        <w:t>vizualizează</w:t>
+      </w:r>
+      <w:r>
+        <w:rPr>
+          <w:sz w:val="24"/>
+          <w:szCs w:val="24"/>
+        </w:rPr>
+        <w:t xml:space="preserve"> lista de comenzi, </w:t>
+      </w:r>
+      <w:r>
+        <w:rPr>
+          <w:sz w:val="24"/>
+          <w:szCs w:val="24"/>
+        </w:rPr>
+        <w:t>verifică</w:t>
+      </w:r>
+      <w:r>
+        <w:rPr>
+          <w:sz w:val="24"/>
+          <w:szCs w:val="24"/>
+        </w:rPr>
+        <w:t xml:space="preserve"> elementele listei conform unor reguli pentru a </w:t>
+      </w:r>
+      <w:r>
+        <w:rPr>
+          <w:sz w:val="24"/>
+          <w:szCs w:val="24"/>
+        </w:rPr>
+        <w:t xml:space="preserve">decide </w:t>
+      </w:r>
+      <w:r>
+        <w:rPr>
+          <w:sz w:val="24"/>
+          <w:szCs w:val="24"/>
+        </w:rPr>
+        <w:lastRenderedPageBreak/>
+        <w:t>dacă</w:t>
+      </w:r>
+      <w:r>
+        <w:rPr>
+          <w:sz w:val="24"/>
+          <w:szCs w:val="24"/>
+        </w:rPr>
+        <w:t xml:space="preserve"> există sau nu comenzi noi. Dacă </w:t>
+      </w:r>
+      <w:r>
+        <w:rPr>
+          <w:sz w:val="24"/>
+          <w:szCs w:val="24"/>
+        </w:rPr>
+        <w:t>răspunsul este pozitiv, deci acestea există</w:t>
+      </w:r>
+      <w:r>
+        <w:rPr>
+          <w:sz w:val="24"/>
+          <w:szCs w:val="24"/>
+        </w:rPr>
+        <w:t xml:space="preserve">, informațiile sunt preluate și prelucrate pentru a fi transmise către placa Galileo care va transmite comenzi către resursele din locuință. Elementele noi ale listei vor suferi modificări care să ateste faptul că respectivele comenzi au fost gestionate. Clientul </w:t>
+      </w:r>
+      <w:r>
+        <w:rPr>
+          <w:sz w:val="24"/>
+          <w:szCs w:val="24"/>
+        </w:rPr>
+        <w:t>implementează Retorfit.</w:t>
       </w:r>
     </w:p>
     <w:p>
@@ -5722,14 +7126,20 @@
           <w:lang w:val="ro-RO"/>
         </w:rPr>
       </w:pPr>
-      <w:bookmarkStart w:id="11" w:name="_Toc413078827"/>
-      <w:r>
-        <w:rPr>
-          <w:lang w:val="ro-RO"/>
-        </w:rPr>
-        <w:t>4. Arhitectura solutiei</w:t>
-      </w:r>
-      <w:bookmarkEnd w:id="11"/>
+      <w:bookmarkStart w:id="20" w:name="_Toc423643561"/>
+      <w:r>
+        <w:rPr>
+          <w:lang w:val="ro-RO"/>
+        </w:rPr>
+        <w:t>4. Arhitectura soluț</w:t>
+      </w:r>
+      <w:r>
+        <w:rPr>
+          <w:lang w:val="ro-RO"/>
+        </w:rPr>
+        <w:t>iei</w:t>
+      </w:r>
+      <w:bookmarkEnd w:id="20"/>
     </w:p>
     <w:p>
       <w:pPr>
@@ -5826,7 +7236,7 @@
           <w:lang w:val="ro-RO"/>
         </w:rPr>
       </w:pPr>
-      <w:bookmarkStart w:id="12" w:name="_Toc413078828"/>
+      <w:bookmarkStart w:id="21" w:name="_Toc423643562"/>
       <w:r>
         <w:rPr>
           <w:lang w:val="ro-RO"/>
@@ -5839,7 +7249,7 @@
         </w:rPr>
         <w:t>. Implementarea solutiei</w:t>
       </w:r>
-      <w:bookmarkEnd w:id="12"/>
+      <w:bookmarkEnd w:id="21"/>
     </w:p>
     <w:p>
       <w:pPr>
@@ -5967,14 +7377,14 @@
           <w:lang w:val="ro-RO"/>
         </w:rPr>
       </w:pPr>
-      <w:bookmarkStart w:id="13" w:name="_Toc413078829"/>
+      <w:bookmarkStart w:id="22" w:name="_Toc423643563"/>
       <w:r>
         <w:rPr>
           <w:lang w:val="ro-RO"/>
         </w:rPr>
         <w:t>5. Concluzii</w:t>
       </w:r>
-      <w:bookmarkEnd w:id="13"/>
+      <w:bookmarkEnd w:id="22"/>
     </w:p>
     <w:p>
       <w:pPr>
@@ -6106,7 +7516,7 @@
           <w:lang w:val="ro-RO"/>
         </w:rPr>
       </w:pPr>
-      <w:bookmarkStart w:id="14" w:name="_Toc413078830"/>
+      <w:bookmarkStart w:id="23" w:name="_Toc423643564"/>
       <w:r>
         <w:rPr>
           <w:rFonts w:asciiTheme="minorHAnsi" w:hAnsiTheme="minorHAnsi"/>
@@ -6114,7 +7524,7 @@
         </w:rPr>
         <w:t>Bibliografie</w:t>
       </w:r>
-      <w:bookmarkEnd w:id="14"/>
+      <w:bookmarkEnd w:id="23"/>
     </w:p>
     <w:p>
       <w:pPr>
@@ -6209,7 +7619,6 @@
         <w:rPr>
           <w:rFonts w:asciiTheme="minorHAnsi" w:hAnsiTheme="minorHAnsi"/>
         </w:rPr>
-        <w:lastRenderedPageBreak/>
         <w:t xml:space="preserve">Exemplu de referinte in  </w:t>
       </w:r>
       <w:r>
@@ -6293,6 +7702,7 @@
           <w:sz w:val="23"/>
           <w:szCs w:val="23"/>
         </w:rPr>
+        <w:lastRenderedPageBreak/>
         <w:t xml:space="preserve">[1] I. Ivan and C. Ciurea, ”Quality characteristics of collaborative systems”,  in </w:t>
       </w:r>
       <w:r>
@@ -6559,7 +7969,7 @@
           <w:lang w:val="ro-RO"/>
         </w:rPr>
       </w:pPr>
-      <w:bookmarkStart w:id="15" w:name="_Toc413078831"/>
+      <w:bookmarkStart w:id="24" w:name="_Toc423643565"/>
       <w:r>
         <w:rPr>
           <w:rFonts w:asciiTheme="minorHAnsi" w:hAnsiTheme="minorHAnsi"/>
@@ -6567,7 +7977,7 @@
         </w:rPr>
         <w:t>Anexa 1 – Titlu anexa</w:t>
       </w:r>
-      <w:bookmarkEnd w:id="15"/>
+      <w:bookmarkEnd w:id="24"/>
     </w:p>
     <w:p>
       <w:pPr>
@@ -6579,7 +7989,7 @@
           <w:lang w:val="ro-RO"/>
         </w:rPr>
       </w:pPr>
-      <w:bookmarkStart w:id="16" w:name="_Toc413078832"/>
+      <w:bookmarkStart w:id="25" w:name="_Toc423643566"/>
       <w:r>
         <w:rPr>
           <w:rFonts w:asciiTheme="minorHAnsi" w:hAnsiTheme="minorHAnsi"/>
@@ -6587,7 +7997,7 @@
         </w:rPr>
         <w:t>Anexa 2 – Titlu anexa</w:t>
       </w:r>
-      <w:bookmarkEnd w:id="16"/>
+      <w:bookmarkEnd w:id="25"/>
     </w:p>
     <w:p>
       <w:pPr>
@@ -6814,7 +8224,7 @@
               <w:bCs/>
               <w:noProof/>
             </w:rPr>
-            <w:t>14</w:t>
+            <w:t>15</w:t>
           </w:r>
           <w:r>
             <w:rPr>
@@ -7743,6 +9153,95 @@
     </w:lvl>
   </w:abstractNum>
   <w:abstractNum w:abstractNumId="8">
+    <w:nsid w:val="648638B3"/>
+    <w:multiLevelType w:val="hybridMultilevel"/>
+    <w:tmpl w:val="4F28122A"/>
+    <w:lvl w:ilvl="0" w:tplc="04180015">
+      <w:start w:val="1"/>
+      <w:numFmt w:val="upperLetter"/>
+      <w:lvlText w:val="%1."/>
+      <w:lvlJc w:val="left"/>
+      <w:pPr>
+        <w:ind w:left="720" w:hanging="360"/>
+      </w:pPr>
+      <w:rPr>
+        <w:rFonts w:hint="default"/>
+      </w:rPr>
+    </w:lvl>
+    <w:lvl w:ilvl="1" w:tplc="04180019" w:tentative="1">
+      <w:start w:val="1"/>
+      <w:numFmt w:val="lowerLetter"/>
+      <w:lvlText w:val="%2."/>
+      <w:lvlJc w:val="left"/>
+      <w:pPr>
+        <w:ind w:left="1440" w:hanging="360"/>
+      </w:pPr>
+    </w:lvl>
+    <w:lvl w:ilvl="2" w:tplc="0418001B" w:tentative="1">
+      <w:start w:val="1"/>
+      <w:numFmt w:val="lowerRoman"/>
+      <w:lvlText w:val="%3."/>
+      <w:lvlJc w:val="right"/>
+      <w:pPr>
+        <w:ind w:left="2160" w:hanging="180"/>
+      </w:pPr>
+    </w:lvl>
+    <w:lvl w:ilvl="3" w:tplc="0418000F" w:tentative="1">
+      <w:start w:val="1"/>
+      <w:numFmt w:val="decimal"/>
+      <w:lvlText w:val="%4."/>
+      <w:lvlJc w:val="left"/>
+      <w:pPr>
+        <w:ind w:left="2880" w:hanging="360"/>
+      </w:pPr>
+    </w:lvl>
+    <w:lvl w:ilvl="4" w:tplc="04180019" w:tentative="1">
+      <w:start w:val="1"/>
+      <w:numFmt w:val="lowerLetter"/>
+      <w:lvlText w:val="%5."/>
+      <w:lvlJc w:val="left"/>
+      <w:pPr>
+        <w:ind w:left="3600" w:hanging="360"/>
+      </w:pPr>
+    </w:lvl>
+    <w:lvl w:ilvl="5" w:tplc="0418001B" w:tentative="1">
+      <w:start w:val="1"/>
+      <w:numFmt w:val="lowerRoman"/>
+      <w:lvlText w:val="%6."/>
+      <w:lvlJc w:val="right"/>
+      <w:pPr>
+        <w:ind w:left="4320" w:hanging="180"/>
+      </w:pPr>
+    </w:lvl>
+    <w:lvl w:ilvl="6" w:tplc="0418000F" w:tentative="1">
+      <w:start w:val="1"/>
+      <w:numFmt w:val="decimal"/>
+      <w:lvlText w:val="%7."/>
+      <w:lvlJc w:val="left"/>
+      <w:pPr>
+        <w:ind w:left="5040" w:hanging="360"/>
+      </w:pPr>
+    </w:lvl>
+    <w:lvl w:ilvl="7" w:tplc="04180019" w:tentative="1">
+      <w:start w:val="1"/>
+      <w:numFmt w:val="lowerLetter"/>
+      <w:lvlText w:val="%8."/>
+      <w:lvlJc w:val="left"/>
+      <w:pPr>
+        <w:ind w:left="5760" w:hanging="360"/>
+      </w:pPr>
+    </w:lvl>
+    <w:lvl w:ilvl="8" w:tplc="0418001B" w:tentative="1">
+      <w:start w:val="1"/>
+      <w:numFmt w:val="lowerRoman"/>
+      <w:lvlText w:val="%9."/>
+      <w:lvlJc w:val="right"/>
+      <w:pPr>
+        <w:ind w:left="6480" w:hanging="180"/>
+      </w:pPr>
+    </w:lvl>
+  </w:abstractNum>
+  <w:abstractNum w:abstractNumId="9">
     <w:nsid w:val="68887202"/>
     <w:multiLevelType w:val="multilevel"/>
     <w:tmpl w:val="31A8702C"/>
@@ -7831,7 +9330,7 @@
       </w:pPr>
     </w:lvl>
   </w:abstractNum>
-  <w:abstractNum w:abstractNumId="9">
+  <w:abstractNum w:abstractNumId="10">
     <w:nsid w:val="69DE374B"/>
     <w:multiLevelType w:val="multilevel"/>
     <w:tmpl w:val="10A260FC"/>
@@ -7944,7 +9443,93 @@
       </w:rPr>
     </w:lvl>
   </w:abstractNum>
-  <w:abstractNum w:abstractNumId="10">
+  <w:abstractNum w:abstractNumId="11">
+    <w:nsid w:val="74604E9A"/>
+    <w:multiLevelType w:val="hybridMultilevel"/>
+    <w:tmpl w:val="3EA4640A"/>
+    <w:lvl w:ilvl="0" w:tplc="0418000F">
+      <w:start w:val="1"/>
+      <w:numFmt w:val="decimal"/>
+      <w:lvlText w:val="%1."/>
+      <w:lvlJc w:val="left"/>
+      <w:pPr>
+        <w:ind w:left="720" w:hanging="360"/>
+      </w:pPr>
+    </w:lvl>
+    <w:lvl w:ilvl="1" w:tplc="04180019" w:tentative="1">
+      <w:start w:val="1"/>
+      <w:numFmt w:val="lowerLetter"/>
+      <w:lvlText w:val="%2."/>
+      <w:lvlJc w:val="left"/>
+      <w:pPr>
+        <w:ind w:left="1440" w:hanging="360"/>
+      </w:pPr>
+    </w:lvl>
+    <w:lvl w:ilvl="2" w:tplc="0418001B" w:tentative="1">
+      <w:start w:val="1"/>
+      <w:numFmt w:val="lowerRoman"/>
+      <w:lvlText w:val="%3."/>
+      <w:lvlJc w:val="right"/>
+      <w:pPr>
+        <w:ind w:left="2160" w:hanging="180"/>
+      </w:pPr>
+    </w:lvl>
+    <w:lvl w:ilvl="3" w:tplc="0418000F" w:tentative="1">
+      <w:start w:val="1"/>
+      <w:numFmt w:val="decimal"/>
+      <w:lvlText w:val="%4."/>
+      <w:lvlJc w:val="left"/>
+      <w:pPr>
+        <w:ind w:left="2880" w:hanging="360"/>
+      </w:pPr>
+    </w:lvl>
+    <w:lvl w:ilvl="4" w:tplc="04180019" w:tentative="1">
+      <w:start w:val="1"/>
+      <w:numFmt w:val="lowerLetter"/>
+      <w:lvlText w:val="%5."/>
+      <w:lvlJc w:val="left"/>
+      <w:pPr>
+        <w:ind w:left="3600" w:hanging="360"/>
+      </w:pPr>
+    </w:lvl>
+    <w:lvl w:ilvl="5" w:tplc="0418001B" w:tentative="1">
+      <w:start w:val="1"/>
+      <w:numFmt w:val="lowerRoman"/>
+      <w:lvlText w:val="%6."/>
+      <w:lvlJc w:val="right"/>
+      <w:pPr>
+        <w:ind w:left="4320" w:hanging="180"/>
+      </w:pPr>
+    </w:lvl>
+    <w:lvl w:ilvl="6" w:tplc="0418000F" w:tentative="1">
+      <w:start w:val="1"/>
+      <w:numFmt w:val="decimal"/>
+      <w:lvlText w:val="%7."/>
+      <w:lvlJc w:val="left"/>
+      <w:pPr>
+        <w:ind w:left="5040" w:hanging="360"/>
+      </w:pPr>
+    </w:lvl>
+    <w:lvl w:ilvl="7" w:tplc="04180019" w:tentative="1">
+      <w:start w:val="1"/>
+      <w:numFmt w:val="lowerLetter"/>
+      <w:lvlText w:val="%8."/>
+      <w:lvlJc w:val="left"/>
+      <w:pPr>
+        <w:ind w:left="5760" w:hanging="360"/>
+      </w:pPr>
+    </w:lvl>
+    <w:lvl w:ilvl="8" w:tplc="0418001B" w:tentative="1">
+      <w:start w:val="1"/>
+      <w:numFmt w:val="lowerRoman"/>
+      <w:lvlText w:val="%9."/>
+      <w:lvlJc w:val="right"/>
+      <w:pPr>
+        <w:ind w:left="6480" w:hanging="180"/>
+      </w:pPr>
+    </w:lvl>
+  </w:abstractNum>
+  <w:abstractNum w:abstractNumId="12">
     <w:nsid w:val="7D697F34"/>
     <w:multiLevelType w:val="hybridMultilevel"/>
     <w:tmpl w:val="EA2649D0"/>
@@ -8033,10 +9618,10 @@
       </w:pPr>
     </w:lvl>
   </w:abstractNum>
-  <w:abstractNum w:abstractNumId="11">
+  <w:abstractNum w:abstractNumId="13">
     <w:nsid w:val="7F261E52"/>
     <w:multiLevelType w:val="hybridMultilevel"/>
-    <w:tmpl w:val="D90E718C"/>
+    <w:tmpl w:val="D87EDD7E"/>
     <w:lvl w:ilvl="0" w:tplc="04180015">
       <w:start w:val="1"/>
       <w:numFmt w:val="upperLetter"/>
@@ -8132,7 +9717,7 @@
     <w:abstractNumId w:val="1"/>
   </w:num>
   <w:num w:numId="4">
-    <w:abstractNumId w:val="10"/>
+    <w:abstractNumId w:val="12"/>
   </w:num>
   <w:num w:numId="5">
     <w:abstractNumId w:val="7"/>
@@ -8141,7 +9726,7 @@
     <w:abstractNumId w:val="6"/>
   </w:num>
   <w:num w:numId="7">
-    <w:abstractNumId w:val="8"/>
+    <w:abstractNumId w:val="9"/>
   </w:num>
   <w:num w:numId="8">
     <w:abstractNumId w:val="5"/>
@@ -8153,10 +9738,16 @@
     <w:abstractNumId w:val="4"/>
   </w:num>
   <w:num w:numId="11">
-    <w:abstractNumId w:val="9"/>
+    <w:abstractNumId w:val="10"/>
   </w:num>
   <w:num w:numId="12">
+    <w:abstractNumId w:val="13"/>
+  </w:num>
+  <w:num w:numId="13">
     <w:abstractNumId w:val="11"/>
+  </w:num>
+  <w:num w:numId="14">
+    <w:abstractNumId w:val="8"/>
   </w:num>
 </w:numbering>
 </file>

</xml_diff>

<commit_message>
Cap 4 - diagrama de flux/activitate
Text introductiv
</commit_message>
<xml_diff>
--- a/Lucrare de licenta.docx
+++ b/Lucrare de licenta.docx
@@ -40,7 +40,7 @@
                     <a:blip r:embed="rId8" cstate="print">
                       <a:extLst>
                         <a:ext uri="{28A0092B-C50C-407E-A947-70E740481C1C}">
-                          <a14:useLocalDpi xmlns:a14="http://schemas.microsoft.com/office/drawing/2010/main" xmlns:wps="http://schemas.microsoft.com/office/word/2010/wordprocessingShape" xmlns:wpi="http://schemas.microsoft.com/office/word/2010/wordprocessingInk" xmlns:wpg="http://schemas.microsoft.com/office/word/2010/wordprocessingGroup" xmlns:w15="http://schemas.microsoft.com/office/word/2012/wordml" xmlns:w14="http://schemas.microsoft.com/office/word/2010/wordml" xmlns:w="http://schemas.openxmlformats.org/wordprocessingml/2006/main" xmlns:w10="urn:schemas-microsoft-com:office:word" xmlns:wp14="http://schemas.microsoft.com/office/word/2010/wordprocessingDrawing" xmlns:v="urn:schemas-microsoft-com:vml" xmlns:o="urn:schemas-microsoft-com:office:office" xmlns:mc="http://schemas.openxmlformats.org/markup-compatibility/2006" xmlns:wpc="http://schemas.microsoft.com/office/word/2010/wordprocessingCanvas" xmlns="" val="0"/>
+                          <a14:useLocalDpi xmlns="" xmlns:wpc="http://schemas.microsoft.com/office/word/2010/wordprocessingCanvas" xmlns:mc="http://schemas.openxmlformats.org/markup-compatibility/2006" xmlns:o="urn:schemas-microsoft-com:office:office" xmlns:v="urn:schemas-microsoft-com:vml" xmlns:wp14="http://schemas.microsoft.com/office/word/2010/wordprocessingDrawing" xmlns:w10="urn:schemas-microsoft-com:office:word" xmlns:w="http://schemas.openxmlformats.org/wordprocessingml/2006/main" xmlns:w14="http://schemas.microsoft.com/office/word/2010/wordml" xmlns:w15="http://schemas.microsoft.com/office/word/2012/wordml" xmlns:wpg="http://schemas.microsoft.com/office/word/2010/wordprocessingGroup" xmlns:wpi="http://schemas.microsoft.com/office/word/2010/wordprocessingInk" xmlns:wps="http://schemas.microsoft.com/office/word/2010/wordprocessingShape" xmlns:a14="http://schemas.microsoft.com/office/drawing/2010/main" val="0"/>
                         </a:ext>
                       </a:extLst>
                     </a:blip>
@@ -619,26 +619,6 @@
         <w:t>Cuprins</w:t>
       </w:r>
     </w:p>
-    <w:p>
-      <w:pPr>
-        <w:rPr>
-          <w:lang w:val="ro-RO"/>
-        </w:rPr>
-      </w:pPr>
-    </w:p>
-    <w:p>
-      <w:pPr>
-        <w:rPr>
-          <w:lang w:val="ro-RO"/>
-        </w:rPr>
-      </w:pPr>
-      <w:r>
-        <w:rPr>
-          <w:lang w:val="ro-RO"/>
-        </w:rPr>
-        <w:t>Cuprins generat automat pe baza heading-urilor de tip 1 si 2</w:t>
-      </w:r>
-    </w:p>
     <w:sdt>
       <w:sdtPr>
         <w:rPr>
@@ -667,84 +647,100 @@
             <w:pStyle w:val="TOCHeading"/>
           </w:pPr>
           <w:r>
-            <w:t>Contents</w:t>
-          </w:r>
-        </w:p>
-        <w:p>
-          <w:pPr>
-            <w:pStyle w:val="TOC1"/>
-            <w:tabs>
-              <w:tab w:val="right" w:leader="dot" w:pos="9350"/>
-            </w:tabs>
             <w:rPr>
-              <w:rFonts w:eastAsiaTheme="minorEastAsia"/>
-              <w:noProof/>
-              <w:lang w:val="ro-RO" w:eastAsia="ro-RO"/>
+              <w:b w:val="0"/>
+              <w:bCs w:val="0"/>
             </w:rPr>
-          </w:pPr>
-          <w:r>
             <w:fldChar w:fldCharType="begin"/>
           </w:r>
           <w:r>
             <w:instrText xml:space="preserve"> TOC \o "1-3" \h \z \u </w:instrText>
           </w:r>
           <w:r>
+            <w:rPr>
+              <w:b w:val="0"/>
+              <w:bCs w:val="0"/>
+            </w:rPr>
             <w:fldChar w:fldCharType="separate"/>
           </w:r>
           <w:hyperlink w:anchor="_Toc423643542" w:history="1">
             <w:r>
               <w:rPr>
                 <w:rStyle w:val="Hyperlink"/>
-                <w:noProof/>
+                <w:b w:val="0"/>
+                <w:noProof/>
+                <w:sz w:val="22"/>
+                <w:szCs w:val="22"/>
                 <w:lang w:val="ro-RO"/>
               </w:rPr>
               <w:t>1. Introducere</w:t>
             </w:r>
             <w:r>
               <w:rPr>
-                <w:noProof/>
-                <w:webHidden/>
+                <w:b w:val="0"/>
+                <w:noProof/>
+                <w:webHidden/>
+                <w:sz w:val="22"/>
+                <w:szCs w:val="22"/>
               </w:rPr>
               <w:tab/>
             </w:r>
             <w:r>
               <w:rPr>
-                <w:noProof/>
-                <w:webHidden/>
+                <w:b w:val="0"/>
+                <w:noProof/>
+                <w:webHidden/>
+                <w:sz w:val="22"/>
+                <w:szCs w:val="22"/>
               </w:rPr>
               <w:fldChar w:fldCharType="begin"/>
             </w:r>
             <w:r>
               <w:rPr>
-                <w:noProof/>
-                <w:webHidden/>
+                <w:b w:val="0"/>
+                <w:noProof/>
+                <w:webHidden/>
+                <w:sz w:val="22"/>
+                <w:szCs w:val="22"/>
               </w:rPr>
               <w:instrText xml:space="preserve"> PAGEREF _Toc423643542 \h </w:instrText>
             </w:r>
             <w:r>
               <w:rPr>
-                <w:noProof/>
-                <w:webHidden/>
-              </w:rPr>
-            </w:r>
-            <w:r>
-              <w:rPr>
-                <w:noProof/>
-                <w:webHidden/>
+                <w:b w:val="0"/>
+                <w:noProof/>
+                <w:webHidden/>
+                <w:sz w:val="22"/>
+                <w:szCs w:val="22"/>
+              </w:rPr>
+            </w:r>
+            <w:r>
+              <w:rPr>
+                <w:b w:val="0"/>
+                <w:noProof/>
+                <w:webHidden/>
+                <w:sz w:val="22"/>
+                <w:szCs w:val="22"/>
               </w:rPr>
               <w:fldChar w:fldCharType="separate"/>
             </w:r>
             <w:r>
               <w:rPr>
-                <w:noProof/>
-                <w:webHidden/>
+                <w:b w:val="0"/>
+                <w:noProof/>
+                <w:webHidden/>
+                <w:sz w:val="22"/>
+                <w:szCs w:val="22"/>
               </w:rPr>
               <w:t>1</w:t>
             </w:r>
             <w:r>
               <w:rPr>
-                <w:noProof/>
-                <w:webHidden/>
+                <w:b w:val="0"/>
+                <w:noProof/>
+                <w:webHidden/>
+                <w:sz w:val="22"/>
+                <w:szCs w:val="22"/>
               </w:rPr>
               <w:fldChar w:fldCharType="end"/>
             </w:r>
@@ -7121,16 +7117,36 @@
     </w:p>
     <w:p>
       <w:pPr>
+        <w:rPr>
+          <w:rFonts w:asciiTheme="majorHAnsi" w:eastAsiaTheme="majorEastAsia" w:hAnsiTheme="majorHAnsi" w:cstheme="majorBidi"/>
+          <w:b/>
+          <w:bCs/>
+          <w:color w:val="365F91" w:themeColor="accent1" w:themeShade="BF"/>
+          <w:sz w:val="28"/>
+          <w:szCs w:val="28"/>
+          <w:lang w:val="ro-RO"/>
+        </w:rPr>
+      </w:pPr>
+      <w:bookmarkStart w:id="20" w:name="_Toc423643561"/>
+      <w:r>
+        <w:rPr>
+          <w:lang w:val="ro-RO"/>
+        </w:rPr>
+        <w:br w:type="page"/>
+      </w:r>
+    </w:p>
+    <w:p>
+      <w:pPr>
         <w:pStyle w:val="Heading1"/>
         <w:rPr>
           <w:lang w:val="ro-RO"/>
         </w:rPr>
       </w:pPr>
-      <w:bookmarkStart w:id="20" w:name="_Toc423643561"/>
-      <w:r>
-        <w:rPr>
-          <w:lang w:val="ro-RO"/>
-        </w:rPr>
+      <w:r>
+        <w:rPr>
+          <w:lang w:val="ro-RO"/>
+        </w:rPr>
+        <w:lastRenderedPageBreak/>
         <w:t>4. Arhitectura soluț</w:t>
       </w:r>
       <w:r>
@@ -7227,6 +7243,73 @@
           <w:lang w:val="ro-RO"/>
         </w:rPr>
         <w:t>- aplicatia este descrisa fara a face referiri la anumite tehnologii</w:t>
+      </w:r>
+    </w:p>
+    <w:p>
+      <w:pPr>
+        <w:spacing w:after="0" w:line="240" w:lineRule="auto"/>
+        <w:rPr>
+          <w:lang w:val="ro-RO"/>
+        </w:rPr>
+      </w:pPr>
+    </w:p>
+    <w:p>
+      <w:pPr>
+        <w:spacing w:after="0" w:line="240" w:lineRule="auto"/>
+        <w:jc w:val="both"/>
+        <w:rPr>
+          <w:sz w:val="24"/>
+          <w:szCs w:val="24"/>
+        </w:rPr>
+      </w:pPr>
+      <w:r>
+        <w:rPr>
+          <w:sz w:val="24"/>
+          <w:szCs w:val="24"/>
+        </w:rPr>
+        <w:t>Sistemul informatic poate fi corelat și cu ceea ce numim logica afacerii – business logic – , acest aspect fiind unul dintre elementele definitorii pentru o afacere aflată în process de modelare și de automatizare.</w:t>
+      </w:r>
+      <w:r>
+        <w:rPr>
+          <w:sz w:val="24"/>
+          <w:szCs w:val="24"/>
+        </w:rPr>
+        <w:t xml:space="preserve"> În logica afacerii, amintită anterior în contextul dezvoltării sistemului informatic, sunt cuprinse atât regulile afacerii, cât și fluxul de lucru din cadrul afacerii prin intermediul căruia este descris modul de transfer al datelor în interiorul aplicației de la un modul la altul.</w:t>
+      </w:r>
+    </w:p>
+    <w:p>
+      <w:pPr>
+        <w:spacing w:after="0" w:line="240" w:lineRule="auto"/>
+        <w:jc w:val="both"/>
+        <w:rPr>
+          <w:sz w:val="24"/>
+          <w:szCs w:val="24"/>
+        </w:rPr>
+      </w:pPr>
+    </w:p>
+    <w:p>
+      <w:pPr>
+        <w:spacing w:after="0" w:line="240" w:lineRule="auto"/>
+        <w:jc w:val="both"/>
+        <w:rPr>
+          <w:sz w:val="24"/>
+          <w:szCs w:val="24"/>
+          <w:lang w:val="ro-RO"/>
+        </w:rPr>
+      </w:pPr>
+      <w:r>
+        <w:rPr>
+          <w:sz w:val="24"/>
+          <w:szCs w:val="24"/>
+        </w:rPr>
+        <w:t>Exemplificarea acestor fluxuri din interiorul aplicației se poate face prin intermediul diagramei de activitate, care are scopul de a evidenția fluxurile de lucru prin accentuarea acțiunilor întreprinse, dar și a rezultatelor acestora.</w:t>
+      </w:r>
+      <w:r>
+        <w:rPr>
+          <w:sz w:val="24"/>
+          <w:szCs w:val="24"/>
+        </w:rPr>
+        <w:t xml:space="preserve"> Așadar, rolul diagramei de activitate este de a descrie fluxul de lucru dintr-un punctul de pornire până într-un punct de finalizare, respectiv de a detalia căile de decizie care pot apărea  într-o activitate.</w:t>
       </w:r>
     </w:p>
     <w:p>
@@ -7559,6 +7642,7 @@
         <w:rPr>
           <w:lang w:val="ro-RO"/>
         </w:rPr>
+        <w:lastRenderedPageBreak/>
         <w:t>- se foloseste notarea IEEE</w:t>
       </w:r>
       <w:r>
@@ -7702,7 +7786,6 @@
           <w:sz w:val="23"/>
           <w:szCs w:val="23"/>
         </w:rPr>
-        <w:lastRenderedPageBreak/>
         <w:t xml:space="preserve">[1] I. Ivan and C. Ciurea, ”Quality characteristics of collaborative systems”,  in </w:t>
       </w:r>
       <w:r>
@@ -8224,7 +8307,7 @@
               <w:bCs/>
               <w:noProof/>
             </w:rPr>
-            <w:t>15</w:t>
+            <w:t>16</w:t>
           </w:r>
           <w:r>
             <w:rPr>
@@ -10162,7 +10245,6 @@
     <w:basedOn w:val="Heading1"/>
     <w:next w:val="Normal"/>
     <w:uiPriority w:val="39"/>
-    <w:semiHidden/>
     <w:unhideWhenUsed/>
     <w:qFormat/>
     <w:rsid w:val="00D164FD"/>
@@ -10357,6 +10439,18 @@
       <w:sz w:val="20"/>
       <w:szCs w:val="20"/>
       <w:lang w:val="ro-RO" w:eastAsia="ro-RO"/>
+    </w:rPr>
+  </w:style>
+  <w:style w:type="character" w:styleId="FollowedHyperlink">
+    <w:name w:val="FollowedHyperlink"/>
+    <w:basedOn w:val="DefaultParagraphFont"/>
+    <w:uiPriority w:val="99"/>
+    <w:semiHidden/>
+    <w:unhideWhenUsed/>
+    <w:rsid w:val="008946D9"/>
+    <w:rPr>
+      <w:color w:val="800080" w:themeColor="followedHyperlink"/>
+      <w:u w:val="single"/>
     </w:rPr>
   </w:style>
 </w:styles>

</xml_diff>

<commit_message>
Cap 4 - adaugare diagrame activitate
</commit_message>
<xml_diff>
--- a/Lucrare de licenta.docx
+++ b/Lucrare de licenta.docx
@@ -40,7 +40,7 @@
                     <a:blip r:embed="rId8" cstate="print">
                       <a:extLst>
                         <a:ext uri="{28A0092B-C50C-407E-A947-70E740481C1C}">
-                          <a14:useLocalDpi xmlns="" xmlns:wpc="http://schemas.microsoft.com/office/word/2010/wordprocessingCanvas" xmlns:mc="http://schemas.openxmlformats.org/markup-compatibility/2006" xmlns:o="urn:schemas-microsoft-com:office:office" xmlns:v="urn:schemas-microsoft-com:vml" xmlns:wp14="http://schemas.microsoft.com/office/word/2010/wordprocessingDrawing" xmlns:w10="urn:schemas-microsoft-com:office:word" xmlns:w="http://schemas.openxmlformats.org/wordprocessingml/2006/main" xmlns:w14="http://schemas.microsoft.com/office/word/2010/wordml" xmlns:w15="http://schemas.microsoft.com/office/word/2012/wordml" xmlns:wpg="http://schemas.microsoft.com/office/word/2010/wordprocessingGroup" xmlns:wpi="http://schemas.microsoft.com/office/word/2010/wordprocessingInk" xmlns:wps="http://schemas.microsoft.com/office/word/2010/wordprocessingShape" xmlns:a14="http://schemas.microsoft.com/office/drawing/2010/main" val="0"/>
+                          <a14:useLocalDpi xmlns:a14="http://schemas.microsoft.com/office/drawing/2010/main" xmlns:wps="http://schemas.microsoft.com/office/word/2010/wordprocessingShape" xmlns:wpi="http://schemas.microsoft.com/office/word/2010/wordprocessingInk" xmlns:wpg="http://schemas.microsoft.com/office/word/2010/wordprocessingGroup" xmlns:w15="http://schemas.microsoft.com/office/word/2012/wordml" xmlns:w14="http://schemas.microsoft.com/office/word/2010/wordml" xmlns:w="http://schemas.openxmlformats.org/wordprocessingml/2006/main" xmlns:w10="urn:schemas-microsoft-com:office:word" xmlns:wp14="http://schemas.microsoft.com/office/word/2010/wordprocessingDrawing" xmlns:v="urn:schemas-microsoft-com:vml" xmlns:o="urn:schemas-microsoft-com:office:office" xmlns:mc="http://schemas.openxmlformats.org/markup-compatibility/2006" xmlns:wpc="http://schemas.microsoft.com/office/word/2010/wordprocessingCanvas" xmlns="" val="0"/>
                         </a:ext>
                       </a:extLst>
                     </a:blip>
@@ -7255,6 +7255,35 @@
     </w:p>
     <w:p>
       <w:pPr>
+        <w:pStyle w:val="Heading2"/>
+        <w:rPr>
+          <w:lang w:val="ro-RO"/>
+        </w:rPr>
+      </w:pPr>
+      <w:r>
+        <w:rPr>
+          <w:lang w:val="ro-RO"/>
+        </w:rPr>
+        <w:t xml:space="preserve">4.1 </w:t>
+      </w:r>
+      <w:r>
+        <w:rPr>
+          <w:lang w:val="ro-RO"/>
+        </w:rPr>
+        <w:tab/>
+        <w:t>Diagramă de flux</w:t>
+      </w:r>
+    </w:p>
+    <w:p>
+      <w:pPr>
+        <w:spacing w:after="0" w:line="240" w:lineRule="auto"/>
+        <w:rPr>
+          <w:lang w:val="ro-RO"/>
+        </w:rPr>
+      </w:pPr>
+    </w:p>
+    <w:p>
+      <w:pPr>
         <w:spacing w:after="0" w:line="240" w:lineRule="auto"/>
         <w:jc w:val="both"/>
         <w:rPr>
@@ -7294,7 +7323,6 @@
         <w:rPr>
           <w:sz w:val="24"/>
           <w:szCs w:val="24"/>
-          <w:lang w:val="ro-RO"/>
         </w:rPr>
       </w:pPr>
       <w:r>
@@ -7311,6 +7339,301 @@
         </w:rPr>
         <w:t xml:space="preserve"> Așadar, rolul diagramei de activitate este de a descrie fluxul de lucru dintr-un punctul de pornire până într-un punct de finalizare, respectiv de a detalia căile de decizie care pot apărea  într-o activitate.</w:t>
       </w:r>
+    </w:p>
+    <w:p>
+      <w:pPr>
+        <w:spacing w:after="0" w:line="240" w:lineRule="auto"/>
+        <w:jc w:val="both"/>
+        <w:rPr>
+          <w:sz w:val="24"/>
+          <w:szCs w:val="24"/>
+        </w:rPr>
+      </w:pPr>
+    </w:p>
+    <w:p>
+      <w:pPr>
+        <w:pStyle w:val="Heading3"/>
+        <w:numPr>
+          <w:ilvl w:val="0"/>
+          <w:numId w:val="16"/>
+        </w:numPr>
+      </w:pPr>
+      <w:r>
+        <w:t>Publicare date folosind clientul MQTT</w:t>
+      </w:r>
+    </w:p>
+    <w:p>
+      <w:pPr>
+        <w:spacing w:after="0" w:line="240" w:lineRule="auto"/>
+        <w:jc w:val="both"/>
+        <w:rPr>
+          <w:sz w:val="24"/>
+          <w:szCs w:val="24"/>
+        </w:rPr>
+      </w:pPr>
+      <w:r>
+        <w:rPr>
+          <w:noProof/>
+        </w:rPr>
+        <w:pict>
+          <v:shapetype id="_x0000_t202" coordsize="21600,21600" o:spt="202" path="m,l,21600r21600,l21600,xe">
+            <v:stroke joinstyle="miter"/>
+            <v:path gradientshapeok="t" o:connecttype="rect"/>
+          </v:shapetype>
+          <v:shape id="_x0000_s1026" type="#_x0000_t202" style="position:absolute;left:0;text-align:left;margin-left:-70.5pt;margin-top:344.65pt;width:586.65pt;height:.05pt;z-index:251661312" wrapcoords="-28 0 -28 20520 21600 20520 21600 0 -28 0" stroked="f">
+            <v:textbox style="mso-fit-shape-to-text:t" inset="0,0,0,0">
+              <w:txbxContent>
+                <w:p>
+                  <w:pPr>
+                    <w:pStyle w:val="Caption"/>
+                    <w:jc w:val="center"/>
+                    <w:rPr>
+                      <w:i/>
+                      <w:noProof/>
+                      <w:sz w:val="24"/>
+                      <w:szCs w:val="24"/>
+                    </w:rPr>
+                  </w:pPr>
+                  <w:r>
+                    <w:rPr>
+                      <w:i/>
+                    </w:rPr>
+                    <w:t xml:space="preserve">Figură </w:t>
+                  </w:r>
+                  <w:r>
+                    <w:rPr>
+                      <w:i/>
+                    </w:rPr>
+                    <w:fldChar w:fldCharType="begin"/>
+                  </w:r>
+                  <w:r>
+                    <w:rPr>
+                      <w:i/>
+                    </w:rPr>
+                    <w:instrText xml:space="preserve"> SEQ Figură \* ARABIC </w:instrText>
+                  </w:r>
+                  <w:r>
+                    <w:rPr>
+                      <w:i/>
+                    </w:rPr>
+                    <w:fldChar w:fldCharType="separate"/>
+                  </w:r>
+                  <w:r>
+                    <w:rPr>
+                      <w:i/>
+                      <w:noProof/>
+                    </w:rPr>
+                    <w:t>1</w:t>
+                  </w:r>
+                  <w:r>
+                    <w:rPr>
+                      <w:i/>
+                    </w:rPr>
+                    <w:fldChar w:fldCharType="end"/>
+                  </w:r>
+                  <w:r>
+                    <w:rPr>
+                      <w:i/>
+                    </w:rPr>
+                    <w:t xml:space="preserve"> - Diagrama de activitate: Publicarea datelor folosind clientul MQTT</w:t>
+                  </w:r>
+                </w:p>
+              </w:txbxContent>
+            </v:textbox>
+            <w10:wrap type="tight"/>
+          </v:shape>
+        </w:pict>
+      </w:r>
+      <w:r>
+        <w:rPr>
+          <w:noProof/>
+          <w:sz w:val="24"/>
+          <w:szCs w:val="24"/>
+          <w:lang w:val="ro-RO" w:eastAsia="ro-RO"/>
+        </w:rPr>
+        <w:drawing>
+          <wp:anchor distT="0" distB="0" distL="114300" distR="114300" simplePos="0" relativeHeight="251659264" behindDoc="1" locked="0" layoutInCell="1" allowOverlap="1">
+            <wp:simplePos x="0" y="0"/>
+            <wp:positionH relativeFrom="column">
+              <wp:posOffset>-926465</wp:posOffset>
+            </wp:positionH>
+            <wp:positionV relativeFrom="paragraph">
+              <wp:posOffset>247015</wp:posOffset>
+            </wp:positionV>
+            <wp:extent cx="7450455" cy="4072890"/>
+            <wp:effectExtent l="19050" t="0" r="0" b="0"/>
+            <wp:wrapTight wrapText="bothSides">
+              <wp:wrapPolygon edited="0">
+                <wp:start x="-55" y="0"/>
+                <wp:lineTo x="-55" y="21519"/>
+                <wp:lineTo x="21594" y="21519"/>
+                <wp:lineTo x="21594" y="0"/>
+                <wp:lineTo x="-55" y="0"/>
+              </wp:wrapPolygon>
+            </wp:wrapTight>
+            <wp:docPr id="2" name="Picture 4" descr="AD_Publicare.JPG"/>
+            <wp:cNvGraphicFramePr>
+              <a:graphicFrameLocks xmlns:a="http://schemas.openxmlformats.org/drawingml/2006/main" noChangeAspect="1"/>
+            </wp:cNvGraphicFramePr>
+            <a:graphic xmlns:a="http://schemas.openxmlformats.org/drawingml/2006/main">
+              <a:graphicData uri="http://schemas.openxmlformats.org/drawingml/2006/picture">
+                <pic:pic xmlns:pic="http://schemas.openxmlformats.org/drawingml/2006/picture">
+                  <pic:nvPicPr>
+                    <pic:cNvPr id="0" name="AD_Publicare.JPG"/>
+                    <pic:cNvPicPr/>
+                  </pic:nvPicPr>
+                  <pic:blipFill>
+                    <a:blip r:embed="rId10"/>
+                    <a:stretch>
+                      <a:fillRect/>
+                    </a:stretch>
+                  </pic:blipFill>
+                  <pic:spPr>
+                    <a:xfrm>
+                      <a:off x="0" y="0"/>
+                      <a:ext cx="7450455" cy="4072890"/>
+                    </a:xfrm>
+                    <a:prstGeom prst="rect">
+                      <a:avLst/>
+                    </a:prstGeom>
+                  </pic:spPr>
+                </pic:pic>
+              </a:graphicData>
+            </a:graphic>
+          </wp:anchor>
+        </w:drawing>
+      </w:r>
+    </w:p>
+    <w:p>
+      <w:pPr>
+        <w:pStyle w:val="Heading3"/>
+        <w:ind w:firstLine="360"/>
+        <w:rPr>
+          <w:lang w:val="ro-RO"/>
+        </w:rPr>
+      </w:pPr>
+      <w:r>
+        <w:rPr>
+          <w:lang w:val="ro-RO"/>
+        </w:rPr>
+        <w:lastRenderedPageBreak/>
+        <w:t>B. Modificare valori consumatori</w:t>
+      </w:r>
+    </w:p>
+    <w:p>
+      <w:pPr>
+        <w:rPr>
+          <w:lang w:val="ro-RO"/>
+        </w:rPr>
+      </w:pPr>
+    </w:p>
+    <w:p>
+      <w:pPr>
+        <w:pStyle w:val="Heading3"/>
+      </w:pPr>
+      <w:r>
+        <w:rPr>
+          <w:noProof/>
+        </w:rPr>
+        <w:drawing>
+          <wp:inline distT="0" distB="0" distL="0" distR="0">
+            <wp:extent cx="5760720" cy="2915285"/>
+            <wp:effectExtent l="19050" t="0" r="0" b="0"/>
+            <wp:docPr id="4" name="Picture 5" descr="AD_Modificare.JPG"/>
+            <wp:cNvGraphicFramePr>
+              <a:graphicFrameLocks xmlns:a="http://schemas.openxmlformats.org/drawingml/2006/main" noChangeAspect="1"/>
+            </wp:cNvGraphicFramePr>
+            <a:graphic xmlns:a="http://schemas.openxmlformats.org/drawingml/2006/main">
+              <a:graphicData uri="http://schemas.openxmlformats.org/drawingml/2006/picture">
+                <pic:pic xmlns:pic="http://schemas.openxmlformats.org/drawingml/2006/picture">
+                  <pic:nvPicPr>
+                    <pic:cNvPr id="0" name="AD_Modificare.JPG"/>
+                    <pic:cNvPicPr/>
+                  </pic:nvPicPr>
+                  <pic:blipFill>
+                    <a:blip r:embed="rId11"/>
+                    <a:stretch>
+                      <a:fillRect/>
+                    </a:stretch>
+                  </pic:blipFill>
+                  <pic:spPr>
+                    <a:xfrm>
+                      <a:off x="0" y="0"/>
+                      <a:ext cx="5760720" cy="2915285"/>
+                    </a:xfrm>
+                    <a:prstGeom prst="rect">
+                      <a:avLst/>
+                    </a:prstGeom>
+                  </pic:spPr>
+                </pic:pic>
+              </a:graphicData>
+            </a:graphic>
+          </wp:inline>
+        </w:drawing>
+      </w:r>
+      <w:r>
+        <w:rPr>
+          <w:noProof/>
+        </w:rPr>
+        <w:drawing>
+          <wp:inline distT="0" distB="0" distL="0" distR="0">
+            <wp:extent cx="5761640" cy="1848409"/>
+            <wp:effectExtent l="19050" t="0" r="0" b="0"/>
+            <wp:docPr id="5" name="Picture 6" descr="AD_Modificare2.JPG"/>
+            <wp:cNvGraphicFramePr>
+              <a:graphicFrameLocks xmlns:a="http://schemas.openxmlformats.org/drawingml/2006/main" noChangeAspect="1"/>
+            </wp:cNvGraphicFramePr>
+            <a:graphic xmlns:a="http://schemas.openxmlformats.org/drawingml/2006/main">
+              <a:graphicData uri="http://schemas.openxmlformats.org/drawingml/2006/picture">
+                <pic:pic xmlns:pic="http://schemas.openxmlformats.org/drawingml/2006/picture">
+                  <pic:nvPicPr>
+                    <pic:cNvPr id="0" name="AD_Modificare2.JPG"/>
+                    <pic:cNvPicPr/>
+                  </pic:nvPicPr>
+                  <pic:blipFill>
+                    <a:blip r:embed="rId12"/>
+                    <a:srcRect t="4865"/>
+                    <a:stretch>
+                      <a:fillRect/>
+                    </a:stretch>
+                  </pic:blipFill>
+                  <pic:spPr>
+                    <a:xfrm>
+                      <a:off x="0" y="0"/>
+                      <a:ext cx="5764233" cy="1852550"/>
+                    </a:xfrm>
+                    <a:prstGeom prst="rect">
+                      <a:avLst/>
+                    </a:prstGeom>
+                  </pic:spPr>
+                </pic:pic>
+              </a:graphicData>
+            </a:graphic>
+          </wp:inline>
+        </w:drawing>
+      </w:r>
+    </w:p>
+    <w:p>
+      <w:pPr>
+        <w:pStyle w:val="Caption"/>
+        <w:jc w:val="center"/>
+        <w:rPr>
+          <w:i/>
+        </w:rPr>
+      </w:pPr>
+      <w:r>
+        <w:rPr>
+          <w:i/>
+        </w:rPr>
+        <w:t>Figură 2 - Diagrama de activitate: modificarea valorilor consumatorilor</w:t>
+      </w:r>
+    </w:p>
+    <w:p>
+      <w:pPr>
+        <w:rPr>
+          <w:lang w:val="ro-RO"/>
+        </w:rPr>
+      </w:pPr>
     </w:p>
     <w:p>
       <w:pPr>
@@ -7465,6 +7788,7 @@
         <w:rPr>
           <w:lang w:val="ro-RO"/>
         </w:rPr>
+        <w:lastRenderedPageBreak/>
         <w:t>5. Concluzii</w:t>
       </w:r>
       <w:bookmarkEnd w:id="22"/>
@@ -7642,7 +7966,6 @@
         <w:rPr>
           <w:lang w:val="ro-RO"/>
         </w:rPr>
-        <w:lastRenderedPageBreak/>
         <w:t>- se foloseste notarea IEEE</w:t>
       </w:r>
       <w:r>
@@ -7913,7 +8236,7 @@
         </w:rPr>
         <w:t xml:space="preserve">[Online]. 4(48). Disponibil: </w:t>
       </w:r>
-      <w:hyperlink r:id="rId10" w:history="1">
+      <w:hyperlink r:id="rId13" w:history="1">
         <w:r>
           <w:rPr>
             <w:rStyle w:val="Hyperlink"/>
@@ -7983,7 +8306,7 @@
         </w:rPr>
         <w:t xml:space="preserve">, Disponibil </w:t>
       </w:r>
-      <w:hyperlink r:id="rId11" w:history="1">
+      <w:hyperlink r:id="rId14" w:history="1">
         <w:r>
           <w:rPr>
             <w:rStyle w:val="Hyperlink"/>
@@ -8022,7 +8345,7 @@
         </w:rPr>
         <w:t xml:space="preserve">, Disponibil </w:t>
       </w:r>
-      <w:hyperlink r:id="rId12" w:history="1">
+      <w:hyperlink r:id="rId15" w:history="1">
         <w:r>
           <w:rPr>
             <w:rStyle w:val="Hyperlink"/>
@@ -8205,7 +8528,7 @@
       </w:pPr>
     </w:p>
     <w:sectPr>
-      <w:footerReference w:type="default" r:id="rId13"/>
+      <w:footerReference w:type="default" r:id="rId16"/>
       <w:pgSz w:w="12240" w:h="15840"/>
       <w:pgMar w:top="1440" w:right="1440" w:bottom="1440" w:left="1440" w:header="720" w:footer="720" w:gutter="0"/>
       <w:pgNumType w:start="1"/>
@@ -8307,7 +8630,7 @@
               <w:bCs/>
               <w:noProof/>
             </w:rPr>
-            <w:t>16</w:t>
+            <w:t>17</w:t>
           </w:r>
           <w:r>
             <w:rPr>
@@ -9058,6 +9381,95 @@
     </w:lvl>
   </w:abstractNum>
   <w:abstractNum w:abstractNumId="6">
+    <w:nsid w:val="341C5CA6"/>
+    <w:multiLevelType w:val="hybridMultilevel"/>
+    <w:tmpl w:val="C0923D5C"/>
+    <w:lvl w:ilvl="0" w:tplc="04180015">
+      <w:start w:val="1"/>
+      <w:numFmt w:val="upperLetter"/>
+      <w:lvlText w:val="%1."/>
+      <w:lvlJc w:val="left"/>
+      <w:pPr>
+        <w:ind w:left="720" w:hanging="360"/>
+      </w:pPr>
+      <w:rPr>
+        <w:rFonts w:hint="default"/>
+      </w:rPr>
+    </w:lvl>
+    <w:lvl w:ilvl="1" w:tplc="04180019" w:tentative="1">
+      <w:start w:val="1"/>
+      <w:numFmt w:val="lowerLetter"/>
+      <w:lvlText w:val="%2."/>
+      <w:lvlJc w:val="left"/>
+      <w:pPr>
+        <w:ind w:left="1440" w:hanging="360"/>
+      </w:pPr>
+    </w:lvl>
+    <w:lvl w:ilvl="2" w:tplc="0418001B" w:tentative="1">
+      <w:start w:val="1"/>
+      <w:numFmt w:val="lowerRoman"/>
+      <w:lvlText w:val="%3."/>
+      <w:lvlJc w:val="right"/>
+      <w:pPr>
+        <w:ind w:left="2160" w:hanging="180"/>
+      </w:pPr>
+    </w:lvl>
+    <w:lvl w:ilvl="3" w:tplc="0418000F" w:tentative="1">
+      <w:start w:val="1"/>
+      <w:numFmt w:val="decimal"/>
+      <w:lvlText w:val="%4."/>
+      <w:lvlJc w:val="left"/>
+      <w:pPr>
+        <w:ind w:left="2880" w:hanging="360"/>
+      </w:pPr>
+    </w:lvl>
+    <w:lvl w:ilvl="4" w:tplc="04180019" w:tentative="1">
+      <w:start w:val="1"/>
+      <w:numFmt w:val="lowerLetter"/>
+      <w:lvlText w:val="%5."/>
+      <w:lvlJc w:val="left"/>
+      <w:pPr>
+        <w:ind w:left="3600" w:hanging="360"/>
+      </w:pPr>
+    </w:lvl>
+    <w:lvl w:ilvl="5" w:tplc="0418001B" w:tentative="1">
+      <w:start w:val="1"/>
+      <w:numFmt w:val="lowerRoman"/>
+      <w:lvlText w:val="%6."/>
+      <w:lvlJc w:val="right"/>
+      <w:pPr>
+        <w:ind w:left="4320" w:hanging="180"/>
+      </w:pPr>
+    </w:lvl>
+    <w:lvl w:ilvl="6" w:tplc="0418000F" w:tentative="1">
+      <w:start w:val="1"/>
+      <w:numFmt w:val="decimal"/>
+      <w:lvlText w:val="%7."/>
+      <w:lvlJc w:val="left"/>
+      <w:pPr>
+        <w:ind w:left="5040" w:hanging="360"/>
+      </w:pPr>
+    </w:lvl>
+    <w:lvl w:ilvl="7" w:tplc="04180019" w:tentative="1">
+      <w:start w:val="1"/>
+      <w:numFmt w:val="lowerLetter"/>
+      <w:lvlText w:val="%8."/>
+      <w:lvlJc w:val="left"/>
+      <w:pPr>
+        <w:ind w:left="5760" w:hanging="360"/>
+      </w:pPr>
+    </w:lvl>
+    <w:lvl w:ilvl="8" w:tplc="0418001B" w:tentative="1">
+      <w:start w:val="1"/>
+      <w:numFmt w:val="lowerRoman"/>
+      <w:lvlText w:val="%9."/>
+      <w:lvlJc w:val="right"/>
+      <w:pPr>
+        <w:ind w:left="6480" w:hanging="180"/>
+      </w:pPr>
+    </w:lvl>
+  </w:abstractNum>
+  <w:abstractNum w:abstractNumId="7">
     <w:nsid w:val="592C2C94"/>
     <w:multiLevelType w:val="multilevel"/>
     <w:tmpl w:val="8FC850EA"/>
@@ -9146,7 +9558,7 @@
       </w:pPr>
     </w:lvl>
   </w:abstractNum>
-  <w:abstractNum w:abstractNumId="7">
+  <w:abstractNum w:abstractNumId="8">
     <w:nsid w:val="5B3259BD"/>
     <w:multiLevelType w:val="multilevel"/>
     <w:tmpl w:val="8FC850EA"/>
@@ -9235,10 +9647,96 @@
       </w:pPr>
     </w:lvl>
   </w:abstractNum>
-  <w:abstractNum w:abstractNumId="8">
+  <w:abstractNum w:abstractNumId="9">
+    <w:nsid w:val="5E827204"/>
+    <w:multiLevelType w:val="hybridMultilevel"/>
+    <w:tmpl w:val="A0AEB458"/>
+    <w:lvl w:ilvl="0" w:tplc="0418000F">
+      <w:start w:val="1"/>
+      <w:numFmt w:val="decimal"/>
+      <w:lvlText w:val="%1."/>
+      <w:lvlJc w:val="left"/>
+      <w:pPr>
+        <w:ind w:left="720" w:hanging="360"/>
+      </w:pPr>
+    </w:lvl>
+    <w:lvl w:ilvl="1" w:tplc="04180019" w:tentative="1">
+      <w:start w:val="1"/>
+      <w:numFmt w:val="lowerLetter"/>
+      <w:lvlText w:val="%2."/>
+      <w:lvlJc w:val="left"/>
+      <w:pPr>
+        <w:ind w:left="1440" w:hanging="360"/>
+      </w:pPr>
+    </w:lvl>
+    <w:lvl w:ilvl="2" w:tplc="0418001B" w:tentative="1">
+      <w:start w:val="1"/>
+      <w:numFmt w:val="lowerRoman"/>
+      <w:lvlText w:val="%3."/>
+      <w:lvlJc w:val="right"/>
+      <w:pPr>
+        <w:ind w:left="2160" w:hanging="180"/>
+      </w:pPr>
+    </w:lvl>
+    <w:lvl w:ilvl="3" w:tplc="0418000F" w:tentative="1">
+      <w:start w:val="1"/>
+      <w:numFmt w:val="decimal"/>
+      <w:lvlText w:val="%4."/>
+      <w:lvlJc w:val="left"/>
+      <w:pPr>
+        <w:ind w:left="2880" w:hanging="360"/>
+      </w:pPr>
+    </w:lvl>
+    <w:lvl w:ilvl="4" w:tplc="04180019" w:tentative="1">
+      <w:start w:val="1"/>
+      <w:numFmt w:val="lowerLetter"/>
+      <w:lvlText w:val="%5."/>
+      <w:lvlJc w:val="left"/>
+      <w:pPr>
+        <w:ind w:left="3600" w:hanging="360"/>
+      </w:pPr>
+    </w:lvl>
+    <w:lvl w:ilvl="5" w:tplc="0418001B" w:tentative="1">
+      <w:start w:val="1"/>
+      <w:numFmt w:val="lowerRoman"/>
+      <w:lvlText w:val="%6."/>
+      <w:lvlJc w:val="right"/>
+      <w:pPr>
+        <w:ind w:left="4320" w:hanging="180"/>
+      </w:pPr>
+    </w:lvl>
+    <w:lvl w:ilvl="6" w:tplc="0418000F" w:tentative="1">
+      <w:start w:val="1"/>
+      <w:numFmt w:val="decimal"/>
+      <w:lvlText w:val="%7."/>
+      <w:lvlJc w:val="left"/>
+      <w:pPr>
+        <w:ind w:left="5040" w:hanging="360"/>
+      </w:pPr>
+    </w:lvl>
+    <w:lvl w:ilvl="7" w:tplc="04180019" w:tentative="1">
+      <w:start w:val="1"/>
+      <w:numFmt w:val="lowerLetter"/>
+      <w:lvlText w:val="%8."/>
+      <w:lvlJc w:val="left"/>
+      <w:pPr>
+        <w:ind w:left="5760" w:hanging="360"/>
+      </w:pPr>
+    </w:lvl>
+    <w:lvl w:ilvl="8" w:tplc="0418001B" w:tentative="1">
+      <w:start w:val="1"/>
+      <w:numFmt w:val="lowerRoman"/>
+      <w:lvlText w:val="%9."/>
+      <w:lvlJc w:val="right"/>
+      <w:pPr>
+        <w:ind w:left="6480" w:hanging="180"/>
+      </w:pPr>
+    </w:lvl>
+  </w:abstractNum>
+  <w:abstractNum w:abstractNumId="10">
     <w:nsid w:val="648638B3"/>
     <w:multiLevelType w:val="hybridMultilevel"/>
-    <w:tmpl w:val="4F28122A"/>
+    <w:tmpl w:val="C0923D5C"/>
     <w:lvl w:ilvl="0" w:tplc="04180015">
       <w:start w:val="1"/>
       <w:numFmt w:val="upperLetter"/>
@@ -9324,7 +9822,7 @@
       </w:pPr>
     </w:lvl>
   </w:abstractNum>
-  <w:abstractNum w:abstractNumId="9">
+  <w:abstractNum w:abstractNumId="11">
     <w:nsid w:val="68887202"/>
     <w:multiLevelType w:val="multilevel"/>
     <w:tmpl w:val="31A8702C"/>
@@ -9413,7 +9911,7 @@
       </w:pPr>
     </w:lvl>
   </w:abstractNum>
-  <w:abstractNum w:abstractNumId="10">
+  <w:abstractNum w:abstractNumId="12">
     <w:nsid w:val="69DE374B"/>
     <w:multiLevelType w:val="multilevel"/>
     <w:tmpl w:val="10A260FC"/>
@@ -9526,7 +10024,7 @@
       </w:rPr>
     </w:lvl>
   </w:abstractNum>
-  <w:abstractNum w:abstractNumId="11">
+  <w:abstractNum w:abstractNumId="13">
     <w:nsid w:val="74604E9A"/>
     <w:multiLevelType w:val="hybridMultilevel"/>
     <w:tmpl w:val="3EA4640A"/>
@@ -9612,7 +10110,7 @@
       </w:pPr>
     </w:lvl>
   </w:abstractNum>
-  <w:abstractNum w:abstractNumId="12">
+  <w:abstractNum w:abstractNumId="14">
     <w:nsid w:val="7D697F34"/>
     <w:multiLevelType w:val="hybridMultilevel"/>
     <w:tmpl w:val="EA2649D0"/>
@@ -9701,7 +10199,7 @@
       </w:pPr>
     </w:lvl>
   </w:abstractNum>
-  <w:abstractNum w:abstractNumId="13">
+  <w:abstractNum w:abstractNumId="15">
     <w:nsid w:val="7F261E52"/>
     <w:multiLevelType w:val="hybridMultilevel"/>
     <w:tmpl w:val="D87EDD7E"/>
@@ -9800,16 +10298,16 @@
     <w:abstractNumId w:val="1"/>
   </w:num>
   <w:num w:numId="4">
-    <w:abstractNumId w:val="12"/>
+    <w:abstractNumId w:val="14"/>
   </w:num>
   <w:num w:numId="5">
+    <w:abstractNumId w:val="8"/>
+  </w:num>
+  <w:num w:numId="6">
     <w:abstractNumId w:val="7"/>
   </w:num>
-  <w:num w:numId="6">
-    <w:abstractNumId w:val="6"/>
-  </w:num>
   <w:num w:numId="7">
-    <w:abstractNumId w:val="9"/>
+    <w:abstractNumId w:val="11"/>
   </w:num>
   <w:num w:numId="8">
     <w:abstractNumId w:val="5"/>
@@ -9821,16 +10319,22 @@
     <w:abstractNumId w:val="4"/>
   </w:num>
   <w:num w:numId="11">
+    <w:abstractNumId w:val="12"/>
+  </w:num>
+  <w:num w:numId="12">
+    <w:abstractNumId w:val="15"/>
+  </w:num>
+  <w:num w:numId="13">
+    <w:abstractNumId w:val="13"/>
+  </w:num>
+  <w:num w:numId="14">
     <w:abstractNumId w:val="10"/>
   </w:num>
-  <w:num w:numId="12">
-    <w:abstractNumId w:val="13"/>
+  <w:num w:numId="15">
+    <w:abstractNumId w:val="9"/>
   </w:num>
-  <w:num w:numId="13">
-    <w:abstractNumId w:val="11"/>
-  </w:num>
-  <w:num w:numId="14">
-    <w:abstractNumId w:val="8"/>
+  <w:num w:numId="16">
+    <w:abstractNumId w:val="6"/>
   </w:num>
 </w:numbering>
 </file>
@@ -10453,6 +10957,25 @@
       <w:u w:val="single"/>
     </w:rPr>
   </w:style>
+  <w:style w:type="paragraph" w:styleId="Caption">
+    <w:name w:val="caption"/>
+    <w:basedOn w:val="Normal"/>
+    <w:next w:val="Normal"/>
+    <w:uiPriority w:val="35"/>
+    <w:unhideWhenUsed/>
+    <w:qFormat/>
+    <w:rsid w:val="006F135A"/>
+    <w:pPr>
+      <w:spacing w:line="240" w:lineRule="auto"/>
+    </w:pPr>
+    <w:rPr>
+      <w:b/>
+      <w:bCs/>
+      <w:color w:val="4F81BD" w:themeColor="accent1"/>
+      <w:sz w:val="18"/>
+      <w:szCs w:val="18"/>
+    </w:rPr>
+  </w:style>
 </w:styles>
 </file>
 

</xml_diff>

<commit_message>
Cap 4 - D.activitate 1 finalizata
</commit_message>
<xml_diff>
--- a/Lucrare de licenta.docx
+++ b/Lucrare de licenta.docx
@@ -11,8 +11,6 @@
           <w:lang w:val="ro-RO"/>
         </w:rPr>
       </w:pPr>
-      <w:bookmarkStart w:id="0" w:name="_GoBack"/>
-      <w:bookmarkEnd w:id="0"/>
       <w:r>
         <w:rPr>
           <w:noProof/>
@@ -40,7 +38,7 @@
                     <a:blip r:embed="rId8" cstate="print">
                       <a:extLst>
                         <a:ext uri="{28A0092B-C50C-407E-A947-70E740481C1C}">
-                          <a14:useLocalDpi xmlns:a14="http://schemas.microsoft.com/office/drawing/2010/main" xmlns:wps="http://schemas.microsoft.com/office/word/2010/wordprocessingShape" xmlns:wpi="http://schemas.microsoft.com/office/word/2010/wordprocessingInk" xmlns:wpg="http://schemas.microsoft.com/office/word/2010/wordprocessingGroup" xmlns:w15="http://schemas.microsoft.com/office/word/2012/wordml" xmlns:w14="http://schemas.microsoft.com/office/word/2010/wordml" xmlns:w="http://schemas.openxmlformats.org/wordprocessingml/2006/main" xmlns:w10="urn:schemas-microsoft-com:office:word" xmlns:wp14="http://schemas.microsoft.com/office/word/2010/wordprocessingDrawing" xmlns:v="urn:schemas-microsoft-com:vml" xmlns:o="urn:schemas-microsoft-com:office:office" xmlns:mc="http://schemas.openxmlformats.org/markup-compatibility/2006" xmlns:wpc="http://schemas.microsoft.com/office/word/2010/wordprocessingCanvas" xmlns="" val="0"/>
+                          <a14:useLocalDpi xmlns="" xmlns:wpc="http://schemas.microsoft.com/office/word/2010/wordprocessingCanvas" xmlns:mc="http://schemas.openxmlformats.org/markup-compatibility/2006" xmlns:o="urn:schemas-microsoft-com:office:office" xmlns:v="urn:schemas-microsoft-com:vml" xmlns:wp14="http://schemas.microsoft.com/office/word/2010/wordprocessingDrawing" xmlns:w10="urn:schemas-microsoft-com:office:word" xmlns:w="http://schemas.openxmlformats.org/wordprocessingml/2006/main" xmlns:w14="http://schemas.microsoft.com/office/word/2010/wordml" xmlns:w15="http://schemas.microsoft.com/office/word/2012/wordml" xmlns:wpg="http://schemas.microsoft.com/office/word/2010/wordprocessingGroup" xmlns:wpi="http://schemas.microsoft.com/office/word/2010/wordprocessingInk" xmlns:wps="http://schemas.microsoft.com/office/word/2010/wordprocessingShape" xmlns:a14="http://schemas.microsoft.com/office/drawing/2010/main" val="0"/>
                         </a:ext>
                       </a:extLst>
                     </a:blip>
@@ -2690,7 +2688,7 @@
           <w:lang w:val="ro-RO"/>
         </w:rPr>
       </w:pPr>
-      <w:bookmarkStart w:id="1" w:name="_Toc423643542"/>
+      <w:bookmarkStart w:id="0" w:name="_Toc423643542"/>
       <w:r>
         <w:rPr>
           <w:lang w:val="ro-RO"/>
@@ -2698,7 +2696,7 @@
         <w:lastRenderedPageBreak/>
         <w:t>1. Introducere</w:t>
       </w:r>
-      <w:bookmarkEnd w:id="1"/>
+      <w:bookmarkEnd w:id="0"/>
     </w:p>
     <w:p>
       <w:pPr>
@@ -3456,7 +3454,7 @@
           <w:lang w:val="ro-RO"/>
         </w:rPr>
       </w:pPr>
-      <w:bookmarkStart w:id="2" w:name="_Toc423643543"/>
+      <w:bookmarkStart w:id="1" w:name="_Toc423643543"/>
       <w:r>
         <w:rPr>
           <w:lang w:val="ro-RO"/>
@@ -3470,7 +3468,7 @@
         </w:rPr>
         <w:t>Problema abordata de lucrare [titlul capitolului este dependent de titlul lucrarii]</w:t>
       </w:r>
-      <w:bookmarkEnd w:id="2"/>
+      <w:bookmarkEnd w:id="1"/>
     </w:p>
     <w:p>
       <w:pPr>
@@ -3546,14 +3544,14 @@
           <w:lang w:val="ro-RO"/>
         </w:rPr>
       </w:pPr>
-      <w:bookmarkStart w:id="3" w:name="_Toc423643544"/>
+      <w:bookmarkStart w:id="2" w:name="_Toc423643544"/>
       <w:r>
         <w:rPr>
           <w:lang w:val="ro-RO"/>
         </w:rPr>
         <w:t>2.1 Continut</w:t>
       </w:r>
-      <w:bookmarkEnd w:id="3"/>
+      <w:bookmarkEnd w:id="2"/>
     </w:p>
     <w:p>
       <w:pPr>
@@ -3892,14 +3890,14 @@
       <w:pPr>
         <w:pStyle w:val="Heading2"/>
       </w:pPr>
-      <w:bookmarkStart w:id="4" w:name="_Toc423643545"/>
+      <w:bookmarkStart w:id="3" w:name="_Toc423643545"/>
       <w:r>
         <w:t xml:space="preserve">2.2 </w:t>
       </w:r>
       <w:r>
         <w:t>Studiu de piață pentru soluțiile existente</w:t>
       </w:r>
-      <w:bookmarkEnd w:id="4"/>
+      <w:bookmarkEnd w:id="3"/>
     </w:p>
     <w:p>
       <w:pPr>
@@ -3995,7 +3993,7 @@
           <w:numId w:val="4"/>
         </w:numPr>
       </w:pPr>
-      <w:bookmarkStart w:id="5" w:name="_Toc423643546"/>
+      <w:bookmarkStart w:id="4" w:name="_Toc423643546"/>
       <w:r>
         <w:t xml:space="preserve">Soluții  </w:t>
       </w:r>
@@ -4014,7 +4012,7 @@
         </w:rPr>
         <w:t>open source”</w:t>
       </w:r>
-      <w:bookmarkEnd w:id="5"/>
+      <w:bookmarkEnd w:id="4"/>
     </w:p>
     <w:p>
       <w:pPr>
@@ -4219,7 +4217,7 @@
           <w:lang w:val="ro-RO"/>
         </w:rPr>
       </w:pPr>
-      <w:bookmarkStart w:id="6" w:name="_Toc423643547"/>
+      <w:bookmarkStart w:id="5" w:name="_Toc423643547"/>
       <w:r>
         <w:rPr>
           <w:lang w:val="ro-RO"/>
@@ -4232,7 +4230,7 @@
         </w:rPr>
         <w:t xml:space="preserve"> destinate vânzării</w:t>
       </w:r>
-      <w:bookmarkEnd w:id="6"/>
+      <w:bookmarkEnd w:id="5"/>
     </w:p>
     <w:p>
       <w:pPr>
@@ -4449,7 +4447,7 @@
           <w:lang w:val="ro-RO"/>
         </w:rPr>
       </w:pPr>
-      <w:bookmarkStart w:id="7" w:name="_Toc423643548"/>
+      <w:bookmarkStart w:id="6" w:name="_Toc423643548"/>
       <w:r>
         <w:rPr>
           <w:lang w:val="ro-RO"/>
@@ -4462,7 +4460,7 @@
         </w:rPr>
         <w:t>naliza soluției</w:t>
       </w:r>
-      <w:bookmarkEnd w:id="7"/>
+      <w:bookmarkEnd w:id="6"/>
     </w:p>
     <w:p>
       <w:pPr>
@@ -5075,14 +5073,14 @@
           <w:lang w:val="ro-RO"/>
         </w:rPr>
       </w:pPr>
-      <w:bookmarkStart w:id="8" w:name="_Toc423643549"/>
+      <w:bookmarkStart w:id="7" w:name="_Toc423643549"/>
       <w:r>
         <w:rPr>
           <w:lang w:val="ro-RO"/>
         </w:rPr>
         <w:t>Caracteristici ale soluției propuse</w:t>
       </w:r>
-      <w:bookmarkEnd w:id="8"/>
+      <w:bookmarkEnd w:id="7"/>
     </w:p>
     <w:p>
       <w:pPr>
@@ -5208,7 +5206,7 @@
           <w:numId w:val="12"/>
         </w:numPr>
       </w:pPr>
-      <w:bookmarkStart w:id="9" w:name="_Toc423643550"/>
+      <w:bookmarkStart w:id="8" w:name="_Toc423643550"/>
       <w:r>
         <w:lastRenderedPageBreak/>
         <w:t>Reprezentarea</w:t>
@@ -5216,7 +5214,7 @@
       <w:r>
         <w:t xml:space="preserve"> soluției</w:t>
       </w:r>
-      <w:bookmarkEnd w:id="9"/>
+      <w:bookmarkEnd w:id="8"/>
     </w:p>
     <w:p>
       <w:pPr>
@@ -5307,7 +5305,7 @@
           <w:lang w:val="ro-RO"/>
         </w:rPr>
       </w:pPr>
-      <w:bookmarkStart w:id="10" w:name="_Toc423643551"/>
+      <w:bookmarkStart w:id="9" w:name="_Toc423643551"/>
       <w:r>
         <w:rPr>
           <w:lang w:val="ro-RO"/>
@@ -5315,7 +5313,7 @@
         <w:lastRenderedPageBreak/>
         <w:t>3. Tehnologii/Metode utilizate</w:t>
       </w:r>
-      <w:bookmarkEnd w:id="10"/>
+      <w:bookmarkEnd w:id="9"/>
     </w:p>
     <w:p>
       <w:pPr>
@@ -5529,7 +5527,7 @@
           <w:lang w:val="ro-RO"/>
         </w:rPr>
       </w:pPr>
-      <w:bookmarkStart w:id="11" w:name="_Toc423643552"/>
+      <w:bookmarkStart w:id="10" w:name="_Toc423643552"/>
       <w:r>
         <w:rPr>
           <w:lang w:val="ro-RO"/>
@@ -5543,7 +5541,7 @@
         <w:tab/>
         <w:t>Schița Arduino</w:t>
       </w:r>
-      <w:bookmarkEnd w:id="11"/>
+      <w:bookmarkEnd w:id="10"/>
     </w:p>
     <w:p>
       <w:pPr>
@@ -6267,7 +6265,7 @@
           <w:rFonts w:eastAsia="Times New Roman"/>
         </w:rPr>
       </w:pPr>
-      <w:bookmarkStart w:id="12" w:name="_Toc423643553"/>
+      <w:bookmarkStart w:id="11" w:name="_Toc423643553"/>
       <w:r>
         <w:rPr>
           <w:rFonts w:eastAsia="Times New Roman"/>
@@ -6281,7 +6279,7 @@
         <w:tab/>
         <w:t>Server socket</w:t>
       </w:r>
-      <w:bookmarkEnd w:id="12"/>
+      <w:bookmarkEnd w:id="11"/>
     </w:p>
     <w:p/>
     <w:p>
@@ -6375,14 +6373,14 @@
           <w:rFonts w:eastAsia="Times New Roman"/>
         </w:rPr>
       </w:pPr>
-      <w:bookmarkStart w:id="13" w:name="_Toc423643554"/>
+      <w:bookmarkStart w:id="12" w:name="_Toc423643554"/>
       <w:r>
         <w:rPr>
           <w:rFonts w:eastAsia="Times New Roman"/>
         </w:rPr>
         <w:t>Server socket</w:t>
       </w:r>
-      <w:bookmarkEnd w:id="13"/>
+      <w:bookmarkEnd w:id="12"/>
     </w:p>
     <w:p>
       <w:pPr>
@@ -6538,14 +6536,14 @@
           <w:rFonts w:eastAsia="Times New Roman"/>
         </w:rPr>
       </w:pPr>
-      <w:bookmarkStart w:id="14" w:name="_Toc423643555"/>
+      <w:bookmarkStart w:id="13" w:name="_Toc423643555"/>
       <w:r>
         <w:rPr>
           <w:rFonts w:eastAsia="Times New Roman"/>
         </w:rPr>
         <w:t>Client REST</w:t>
       </w:r>
-      <w:bookmarkEnd w:id="14"/>
+      <w:bookmarkEnd w:id="13"/>
       <w:r>
         <w:rPr>
           <w:rFonts w:eastAsia="Times New Roman"/>
@@ -6708,7 +6706,7 @@
           <w:szCs w:val="24"/>
         </w:rPr>
       </w:pPr>
-      <w:bookmarkStart w:id="15" w:name="_Toc423643556"/>
+      <w:bookmarkStart w:id="14" w:name="_Toc423643556"/>
       <w:r>
         <w:rPr>
           <w:szCs w:val="24"/>
@@ -6722,7 +6720,7 @@
         <w:tab/>
         <w:t>Servicii REST</w:t>
       </w:r>
-      <w:bookmarkEnd w:id="15"/>
+      <w:bookmarkEnd w:id="14"/>
     </w:p>
     <w:p/>
     <w:p>
@@ -6766,7 +6764,7 @@
       <w:pPr>
         <w:pStyle w:val="Heading2"/>
       </w:pPr>
-      <w:bookmarkStart w:id="16" w:name="_Toc423643557"/>
+      <w:bookmarkStart w:id="15" w:name="_Toc423643557"/>
       <w:r>
         <w:t>3.4</w:t>
       </w:r>
@@ -6774,7 +6772,7 @@
         <w:tab/>
         <w:t>Client MQTT</w:t>
       </w:r>
-      <w:bookmarkEnd w:id="16"/>
+      <w:bookmarkEnd w:id="15"/>
     </w:p>
     <w:p/>
     <w:p>
@@ -6903,11 +6901,11 @@
         <w:pStyle w:val="Heading3"/>
         <w:ind w:firstLine="288"/>
       </w:pPr>
-      <w:bookmarkStart w:id="17" w:name="_Toc423643558"/>
+      <w:bookmarkStart w:id="16" w:name="_Toc423643558"/>
       <w:r>
         <w:t>A. Publicare</w:t>
       </w:r>
-      <w:bookmarkEnd w:id="17"/>
+      <w:bookmarkEnd w:id="16"/>
     </w:p>
     <w:p/>
     <w:p>
@@ -6941,11 +6939,11 @@
         <w:pStyle w:val="Heading3"/>
         <w:ind w:firstLine="288"/>
       </w:pPr>
-      <w:bookmarkStart w:id="18" w:name="_Toc423643559"/>
+      <w:bookmarkStart w:id="17" w:name="_Toc423643559"/>
       <w:r>
         <w:t>B.Abonare</w:t>
       </w:r>
-      <w:bookmarkEnd w:id="18"/>
+      <w:bookmarkEnd w:id="17"/>
     </w:p>
     <w:p/>
     <w:p>
@@ -7001,7 +6999,7 @@
       <w:pPr>
         <w:pStyle w:val="Heading2"/>
       </w:pPr>
-      <w:bookmarkStart w:id="19" w:name="_Toc423643560"/>
+      <w:bookmarkStart w:id="18" w:name="_Toc423643560"/>
       <w:r>
         <w:t xml:space="preserve">3.5 </w:t>
       </w:r>
@@ -7015,7 +7013,7 @@
       <w:r>
         <w:t>Android</w:t>
       </w:r>
-      <w:bookmarkEnd w:id="19"/>
+      <w:bookmarkEnd w:id="18"/>
     </w:p>
     <w:p/>
     <w:p>
@@ -7127,7 +7125,7 @@
           <w:lang w:val="ro-RO"/>
         </w:rPr>
       </w:pPr>
-      <w:bookmarkStart w:id="20" w:name="_Toc423643561"/>
+      <w:bookmarkStart w:id="19" w:name="_Toc423643561"/>
       <w:r>
         <w:rPr>
           <w:lang w:val="ro-RO"/>
@@ -7155,7 +7153,7 @@
         </w:rPr>
         <w:t>iei</w:t>
       </w:r>
-      <w:bookmarkEnd w:id="20"/>
+      <w:bookmarkEnd w:id="19"/>
     </w:p>
     <w:p>
       <w:pPr>
@@ -7371,6 +7369,8 @@
           <w:szCs w:val="24"/>
         </w:rPr>
       </w:pPr>
+      <w:bookmarkStart w:id="20" w:name="_GoBack"/>
+      <w:bookmarkEnd w:id="20"/>
       <w:r>
         <w:rPr>
           <w:noProof/>
@@ -7398,7 +7398,13 @@
                     <w:rPr>
                       <w:i/>
                     </w:rPr>
-                    <w:t xml:space="preserve">Figură </w:t>
+                    <w:t>Figura</w:t>
+                  </w:r>
+                  <w:r>
+                    <w:rPr>
+                      <w:i/>
+                    </w:rPr>
+                    <w:t xml:space="preserve"> </w:t>
                   </w:r>
                   <w:r>
                     <w:rPr>
@@ -7506,6 +7512,79 @@
     </w:p>
     <w:p>
       <w:pPr>
+        <w:ind w:firstLine="720"/>
+        <w:jc w:val="both"/>
+        <w:rPr>
+          <w:sz w:val="24"/>
+          <w:szCs w:val="24"/>
+          <w:lang w:val="ro-RO"/>
+        </w:rPr>
+      </w:pPr>
+      <w:r>
+        <w:rPr>
+          <w:sz w:val="24"/>
+          <w:szCs w:val="24"/>
+          <w:lang w:val="ro-RO"/>
+        </w:rPr>
+        <w:lastRenderedPageBreak/>
+        <w:t xml:space="preserve">În </w:t>
+      </w:r>
+      <w:r>
+        <w:rPr>
+          <w:i/>
+          <w:sz w:val="24"/>
+          <w:szCs w:val="24"/>
+          <w:lang w:val="ro-RO"/>
+        </w:rPr>
+        <w:t>Figura 1</w:t>
+      </w:r>
+      <w:r>
+        <w:rPr>
+          <w:sz w:val="24"/>
+          <w:szCs w:val="24"/>
+          <w:lang w:val="ro-RO"/>
+        </w:rPr>
+        <w:t xml:space="preserve"> este reprezentat fluxul de lucru care descrie activitatea de publicare a datelor – preluate de la senzori folosind microcontroller-ul – prin utlizarea clientului MQTT. Din punctul de start pornește activitatea de conectare a plăcii Galileo, la finalul căreia apare un nod de bifurcație care generează alte două activități care se desfășoară simultan, și anume citirea datelor preluate de la senzori și conectarea la server socket. Fluxurile generate de aceste două activități converg către un nod de joncțiune înainte ca procesarea să continue, rezultând un singur flux </w:t>
+      </w:r>
+      <w:r>
+        <w:rPr>
+          <w:sz w:val="24"/>
+          <w:szCs w:val="24"/>
+          <w:lang w:val="ro-RO"/>
+        </w:rPr>
+        <w:t>care transmite controlul către activitatea de verificare a existenței unei conexiuni cu serverul. Urmează un nod decizional în care intră un flux și ies două, și anume unul care neagă existența conexiuni și revine la activitatea inițială, iar cel de-al doilea flux confirmă existența unei conexiuni cu server-ul și face referire la o nouă activitate care are rolul de a transmite date către senzor. Ceea ce a fost descris până acum reprezintă fluxul de lucru pe care îl realizează microcontrollerul.</w:t>
+      </w:r>
+    </w:p>
+    <w:p>
+      <w:pPr>
+        <w:jc w:val="both"/>
+        <w:rPr>
+          <w:sz w:val="24"/>
+          <w:szCs w:val="24"/>
+          <w:lang w:val="ro-RO"/>
+        </w:rPr>
+      </w:pPr>
+      <w:r>
+        <w:rPr>
+          <w:sz w:val="24"/>
+          <w:szCs w:val="24"/>
+          <w:lang w:val="ro-RO"/>
+        </w:rPr>
+        <w:t>Activitățile succesoare sunt executate de către server și cum sunt datele transmise începând cu alegerea topicului, urmând conectarea la server-ul MQTT și finalizând întreg procesul cu activitatea de publicare a datelor la topicul ales.</w:t>
+      </w:r>
+    </w:p>
+    <w:p>
+      <w:pPr>
+        <w:jc w:val="both"/>
+        <w:rPr>
+          <w:sz w:val="24"/>
+          <w:szCs w:val="24"/>
+          <w:lang w:val="ro-RO"/>
+        </w:rPr>
+      </w:pPr>
+    </w:p>
+    <w:p>
+      <w:pPr>
         <w:pStyle w:val="Heading3"/>
         <w:ind w:firstLine="360"/>
         <w:rPr>
@@ -7516,25 +7595,26 @@
         <w:rPr>
           <w:lang w:val="ro-RO"/>
         </w:rPr>
+        <w:t>B. Modificare valori consumatori</w:t>
+      </w:r>
+    </w:p>
+    <w:p>
+      <w:pPr>
+        <w:rPr>
+          <w:lang w:val="ro-RO"/>
+        </w:rPr>
+      </w:pPr>
+    </w:p>
+    <w:p>
+      <w:pPr>
+        <w:pStyle w:val="Heading3"/>
+      </w:pPr>
+      <w:r>
+        <w:rPr>
+          <w:noProof/>
+          <w:lang w:val="ro-RO" w:eastAsia="ro-RO"/>
+        </w:rPr>
         <w:lastRenderedPageBreak/>
-        <w:t>B. Modificare valori consumatori</w:t>
-      </w:r>
-    </w:p>
-    <w:p>
-      <w:pPr>
-        <w:rPr>
-          <w:lang w:val="ro-RO"/>
-        </w:rPr>
-      </w:pPr>
-    </w:p>
-    <w:p>
-      <w:pPr>
-        <w:pStyle w:val="Heading3"/>
-      </w:pPr>
-      <w:r>
-        <w:rPr>
-          <w:noProof/>
-        </w:rPr>
         <w:drawing>
           <wp:inline distT="0" distB="0" distL="0" distR="0">
             <wp:extent cx="5760720" cy="2915285"/>
@@ -7574,6 +7654,7 @@
       <w:r>
         <w:rPr>
           <w:noProof/>
+          <w:lang w:val="ro-RO" w:eastAsia="ro-RO"/>
         </w:rPr>
         <w:drawing>
           <wp:inline distT="0" distB="0" distL="0" distR="0">
@@ -7625,7 +7706,13 @@
         <w:rPr>
           <w:i/>
         </w:rPr>
-        <w:t>Figură 2 - Diagrama de activitate: modificarea valorilor consumatorilor</w:t>
+        <w:t>Figura</w:t>
+      </w:r>
+      <w:r>
+        <w:rPr>
+          <w:i/>
+        </w:rPr>
+        <w:t xml:space="preserve"> 2 - Diagrama de activitate: modificarea valorilor consumatorilor</w:t>
       </w:r>
     </w:p>
     <w:p>
@@ -7788,7 +7875,6 @@
         <w:rPr>
           <w:lang w:val="ro-RO"/>
         </w:rPr>
-        <w:lastRenderedPageBreak/>
         <w:t>5. Concluzii</w:t>
       </w:r>
       <w:bookmarkEnd w:id="22"/>
@@ -7843,6 +7929,7 @@
         <w:rPr>
           <w:lang w:val="ro-RO"/>
         </w:rPr>
+        <w:lastRenderedPageBreak/>
         <w:t>- concluzii privind gradul de finalizare a solutiei propuse;</w:t>
       </w:r>
     </w:p>

</xml_diff>

<commit_message>
Cap 4 - D. activitate 2 finalizata
</commit_message>
<xml_diff>
--- a/Lucrare de licenta.docx
+++ b/Lucrare de licenta.docx
@@ -38,7 +38,7 @@
                     <a:blip r:embed="rId8" cstate="print">
                       <a:extLst>
                         <a:ext uri="{28A0092B-C50C-407E-A947-70E740481C1C}">
-                          <a14:useLocalDpi xmlns="" xmlns:wpc="http://schemas.microsoft.com/office/word/2010/wordprocessingCanvas" xmlns:mc="http://schemas.openxmlformats.org/markup-compatibility/2006" xmlns:o="urn:schemas-microsoft-com:office:office" xmlns:v="urn:schemas-microsoft-com:vml" xmlns:wp14="http://schemas.microsoft.com/office/word/2010/wordprocessingDrawing" xmlns:w10="urn:schemas-microsoft-com:office:word" xmlns:w="http://schemas.openxmlformats.org/wordprocessingml/2006/main" xmlns:w14="http://schemas.microsoft.com/office/word/2010/wordml" xmlns:w15="http://schemas.microsoft.com/office/word/2012/wordml" xmlns:wpg="http://schemas.microsoft.com/office/word/2010/wordprocessingGroup" xmlns:wpi="http://schemas.microsoft.com/office/word/2010/wordprocessingInk" xmlns:wps="http://schemas.microsoft.com/office/word/2010/wordprocessingShape" xmlns:a14="http://schemas.microsoft.com/office/drawing/2010/main" val="0"/>
+                          <a14:useLocalDpi xmlns:a14="http://schemas.microsoft.com/office/drawing/2010/main" xmlns:wps="http://schemas.microsoft.com/office/word/2010/wordprocessingShape" xmlns:wpi="http://schemas.microsoft.com/office/word/2010/wordprocessingInk" xmlns:wpg="http://schemas.microsoft.com/office/word/2010/wordprocessingGroup" xmlns:w15="http://schemas.microsoft.com/office/word/2012/wordml" xmlns:w14="http://schemas.microsoft.com/office/word/2010/wordml" xmlns:w="http://schemas.openxmlformats.org/wordprocessingml/2006/main" xmlns:w10="urn:schemas-microsoft-com:office:word" xmlns:wp14="http://schemas.microsoft.com/office/word/2010/wordprocessingDrawing" xmlns:v="urn:schemas-microsoft-com:vml" xmlns:o="urn:schemas-microsoft-com:office:office" xmlns:mc="http://schemas.openxmlformats.org/markup-compatibility/2006" xmlns:wpc="http://schemas.microsoft.com/office/word/2010/wordprocessingCanvas" xmlns="" val="0"/>
                         </a:ext>
                       </a:extLst>
                     </a:blip>
@@ -7717,10 +7717,89 @@
     </w:p>
     <w:p>
       <w:pPr>
-        <w:rPr>
-          <w:lang w:val="ro-RO"/>
-        </w:rPr>
-      </w:pPr>
+        <w:ind w:firstLine="720"/>
+        <w:rPr>
+          <w:sz w:val="24"/>
+          <w:szCs w:val="24"/>
+          <w:lang w:val="ro-RO"/>
+        </w:rPr>
+      </w:pPr>
+      <w:r>
+        <w:rPr>
+          <w:i/>
+          <w:sz w:val="24"/>
+          <w:szCs w:val="24"/>
+          <w:lang w:val="ro-RO"/>
+        </w:rPr>
+        <w:t>Figura 2</w:t>
+      </w:r>
+      <w:r>
+        <w:rPr>
+          <w:i/>
+          <w:sz w:val="24"/>
+          <w:szCs w:val="24"/>
+          <w:lang w:val="ro-RO"/>
+        </w:rPr>
+        <w:t xml:space="preserve"> </w:t>
+      </w:r>
+      <w:r>
+        <w:rPr>
+          <w:sz w:val="24"/>
+          <w:szCs w:val="24"/>
+          <w:lang w:val="ro-RO"/>
+        </w:rPr>
+        <w:t>prezintă procesul de lucru care presupune modificarea valorilor consumatorilor din locuință, adică ajustarea nivelului de folosire al utilităților la un nivel optim în funcție de comenzile pe care sistemul informatic le primește de la utilizator. Analizând această diagramă observăm faptul că există un flux principal în care executantul activităților este microcontroller-ul Intel Galileo. În vederea argumentării acestei observații, doresc să evidențiez faptul că nodul de start dincare este invocată prima activitate, cât și nodul de finalizare în care intră fluxul ultimei activități se află în raza de procesare a plăcii Galileo. Fluxul secundar este reprezentat de activități</w:t>
+      </w:r>
+      <w:r>
+        <w:rPr>
+          <w:sz w:val="24"/>
+          <w:szCs w:val="24"/>
+          <w:lang w:val="ro-RO"/>
+        </w:rPr>
+        <w:t>le desfășurate de server socket și se îmbină la finalulproceselor executate de către server cu fluxul principal.</w:t>
+      </w:r>
+    </w:p>
+    <w:p>
+      <w:pPr>
+        <w:rPr>
+          <w:sz w:val="24"/>
+          <w:szCs w:val="24"/>
+          <w:lang w:val="ro-RO"/>
+        </w:rPr>
+      </w:pPr>
+      <w:r>
+        <w:rPr>
+          <w:sz w:val="24"/>
+          <w:szCs w:val="24"/>
+          <w:lang w:val="ro-RO"/>
+        </w:rPr>
+        <w:t xml:space="preserve">Din prima activitate, verificarea existenței conexiunii cu server-ul, executată de către microcontroller iese un singur flux de control care intră într-un nod decizional din care vor rezulta două fluxuri, unul care neagă premisa și care se întoarce la activitatea inițială, iar cel de-al doilea susține premisa formulată în prima activitate. </w:t>
+      </w:r>
+      <w:r>
+        <w:rPr>
+          <w:sz w:val="24"/>
+          <w:szCs w:val="24"/>
+          <w:lang w:val="ro-RO"/>
+        </w:rPr>
+        <w:t xml:space="preserve">Fluxul acesta trimite către o altă activitate, care pune modulul in starea de așteptare a unei noi comenzi de la server. În paralel </w:t>
+      </w:r>
+      <w:r>
+        <w:rPr>
+          <w:sz w:val="24"/>
+          <w:szCs w:val="24"/>
+          <w:lang w:val="ro-RO"/>
+        </w:rPr>
+        <w:lastRenderedPageBreak/>
+        <w:t xml:space="preserve">server-ul apelează serviciile REST și verifică existența unor comenzi noi pe care le va salva într-un buffer și le va transmite microcontroller-ului spre procesare. Revenind la procesul principal, microcontroller-ul citește comenzile primite în prealabil cercetează corectitudinea lor, iar în cazul în care  acestea nu sunt corecte, placa Galileo revine în starea de așteptare, altfel </w:t>
+      </w:r>
+      <w:r>
+        <w:rPr>
+          <w:sz w:val="24"/>
+          <w:szCs w:val="24"/>
+          <w:lang w:val="ro-RO"/>
+        </w:rPr>
+        <w:t>prelucrează comanda, realizează identificarea consumatorilor, și apoi inițiază și execută modificarea valorilor astfel încăt să fie respectate comenzile primite.</w:t>
+      </w:r>
     </w:p>
     <w:p>
       <w:pPr>
@@ -7929,7 +8008,6 @@
         <w:rPr>
           <w:lang w:val="ro-RO"/>
         </w:rPr>
-        <w:lastRenderedPageBreak/>
         <w:t>- concluzii privind gradul de finalizare a solutiei propuse;</w:t>
       </w:r>
     </w:p>
@@ -8305,6 +8383,7 @@
           <w:sz w:val="23"/>
           <w:szCs w:val="23"/>
         </w:rPr>
+        <w:lastRenderedPageBreak/>
         <w:t xml:space="preserve">[4] I. Ivan, C. Ciurea. (2008, December 10). Validations of metrics for collaborative systems. </w:t>
       </w:r>
       <w:r>
@@ -8717,7 +8796,7 @@
               <w:bCs/>
               <w:noProof/>
             </w:rPr>
-            <w:t>17</w:t>
+            <w:t>19</w:t>
           </w:r>
           <w:r>
             <w:rPr>

</xml_diff>

<commit_message>
Cap 5 - intro CU
</commit_message>
<xml_diff>
--- a/Lucrare de licenta.docx
+++ b/Lucrare de licenta.docx
@@ -38,7 +38,7 @@
                     <a:blip r:embed="rId8" cstate="print">
                       <a:extLst>
                         <a:ext uri="{28A0092B-C50C-407E-A947-70E740481C1C}">
-                          <a14:useLocalDpi xmlns:a14="http://schemas.microsoft.com/office/drawing/2010/main" xmlns:wps="http://schemas.microsoft.com/office/word/2010/wordprocessingShape" xmlns:wpi="http://schemas.microsoft.com/office/word/2010/wordprocessingInk" xmlns:wpg="http://schemas.microsoft.com/office/word/2010/wordprocessingGroup" xmlns:w15="http://schemas.microsoft.com/office/word/2012/wordml" xmlns:w14="http://schemas.microsoft.com/office/word/2010/wordml" xmlns:w="http://schemas.openxmlformats.org/wordprocessingml/2006/main" xmlns:w10="urn:schemas-microsoft-com:office:word" xmlns:wp14="http://schemas.microsoft.com/office/word/2010/wordprocessingDrawing" xmlns:v="urn:schemas-microsoft-com:vml" xmlns:o="urn:schemas-microsoft-com:office:office" xmlns:mc="http://schemas.openxmlformats.org/markup-compatibility/2006" xmlns:wpc="http://schemas.microsoft.com/office/word/2010/wordprocessingCanvas" xmlns="" val="0"/>
+                          <a14:useLocalDpi xmlns="" xmlns:wpc="http://schemas.microsoft.com/office/word/2010/wordprocessingCanvas" xmlns:mc="http://schemas.openxmlformats.org/markup-compatibility/2006" xmlns:o="urn:schemas-microsoft-com:office:office" xmlns:v="urn:schemas-microsoft-com:vml" xmlns:wp14="http://schemas.microsoft.com/office/word/2010/wordprocessingDrawing" xmlns:w10="urn:schemas-microsoft-com:office:word" xmlns:w="http://schemas.openxmlformats.org/wordprocessingml/2006/main" xmlns:w14="http://schemas.microsoft.com/office/word/2010/wordml" xmlns:w15="http://schemas.microsoft.com/office/word/2012/wordml" xmlns:wpg="http://schemas.microsoft.com/office/word/2010/wordprocessingGroup" xmlns:wpi="http://schemas.microsoft.com/office/word/2010/wordprocessingInk" xmlns:wps="http://schemas.microsoft.com/office/word/2010/wordprocessingShape" xmlns:a14="http://schemas.microsoft.com/office/drawing/2010/main" val="0"/>
                         </a:ext>
                       </a:extLst>
                     </a:blip>
@@ -7283,6 +7283,7 @@
     <w:p>
       <w:pPr>
         <w:spacing w:after="0" w:line="240" w:lineRule="auto"/>
+        <w:ind w:firstLine="720"/>
         <w:jc w:val="both"/>
         <w:rPr>
           <w:sz w:val="24"/>
@@ -7317,6 +7318,7 @@
     <w:p>
       <w:pPr>
         <w:spacing w:after="0" w:line="240" w:lineRule="auto"/>
+        <w:ind w:firstLine="720"/>
         <w:jc w:val="both"/>
         <w:rPr>
           <w:sz w:val="24"/>
@@ -7557,6 +7559,7 @@
     </w:p>
     <w:p>
       <w:pPr>
+        <w:ind w:firstLine="720"/>
         <w:jc w:val="both"/>
         <w:rPr>
           <w:sz w:val="24"/>
@@ -7718,6 +7721,7 @@
     <w:p>
       <w:pPr>
         <w:ind w:firstLine="720"/>
+        <w:jc w:val="both"/>
         <w:rPr>
           <w:sz w:val="24"/>
           <w:szCs w:val="24"/>
@@ -7761,6 +7765,8 @@
     </w:p>
     <w:p>
       <w:pPr>
+        <w:ind w:firstLine="720"/>
+        <w:jc w:val="both"/>
         <w:rPr>
           <w:sz w:val="24"/>
           <w:szCs w:val="24"/>
@@ -7925,7 +7931,121 @@
     <w:p>
       <w:pPr>
         <w:spacing w:after="0" w:line="240" w:lineRule="auto"/>
+        <w:ind w:firstLine="720"/>
         <w:contextualSpacing/>
+        <w:jc w:val="both"/>
+        <w:rPr>
+          <w:sz w:val="24"/>
+          <w:szCs w:val="24"/>
+        </w:rPr>
+      </w:pPr>
+      <w:r>
+        <w:rPr>
+          <w:sz w:val="24"/>
+          <w:szCs w:val="24"/>
+        </w:rPr>
+        <w:t>Soluț</w:t>
+      </w:r>
+      <w:r>
+        <w:rPr>
+          <w:sz w:val="24"/>
+          <w:szCs w:val="24"/>
+        </w:rPr>
+        <w:t>ia propusă reprezintă automatizarea unei locuințe sub forma unui sistem distruibuit care cuprinde serverul, microcontrolerul și componentele hardware care reacționează la schimbări. Serverul reprezintă de fapt un PC sau un laptop care se comportă ca un sever web la care se pot conecta utilizatorii, iar acesta coumnică microcontrolerului comenzile primite.</w:t>
+      </w:r>
+    </w:p>
+    <w:p>
+      <w:pPr>
+        <w:tabs>
+          <w:tab w:val="left" w:pos="851"/>
+        </w:tabs>
+        <w:jc w:val="both"/>
+        <w:rPr>
+          <w:sz w:val="24"/>
+          <w:szCs w:val="24"/>
+        </w:rPr>
+      </w:pPr>
+      <w:r>
+        <w:rPr>
+          <w:sz w:val="24"/>
+          <w:szCs w:val="24"/>
+        </w:rPr>
+        <w:tab/>
+      </w:r>
+      <w:r>
+        <w:rPr>
+          <w:sz w:val="24"/>
+          <w:szCs w:val="24"/>
+        </w:rPr>
+        <w:t>La rândul său, sistemul poate fi accesat prin intermediul unui browser web de pe orice PC local din aceeași rețea LAN folosind IP-ul serverului, sau de la distanță folosind orice dispozitiv care se poate conecta la internet</w:t>
+      </w:r>
+      <w:r>
+        <w:rPr>
+          <w:sz w:val="24"/>
+          <w:szCs w:val="24"/>
+        </w:rPr>
+        <w:t>.</w:t>
+      </w:r>
+    </w:p>
+    <w:p>
+      <w:pPr>
+        <w:tabs>
+          <w:tab w:val="left" w:pos="851"/>
+        </w:tabs>
+        <w:jc w:val="both"/>
+        <w:rPr>
+          <w:sz w:val="24"/>
+          <w:szCs w:val="24"/>
+        </w:rPr>
+      </w:pPr>
+      <w:r>
+        <w:rPr>
+          <w:sz w:val="24"/>
+          <w:szCs w:val="24"/>
+        </w:rPr>
+        <w:tab/>
+      </w:r>
+      <w:r>
+        <w:rPr>
+          <w:sz w:val="24"/>
+          <w:szCs w:val="24"/>
+        </w:rPr>
+        <w:t>Principalele funcții ale serverului constau în a gestioona, a controla și a monitoriza componentele sistemului care acționează în funcție de evenimentele care îi declanșează, sau de comenzile pe care le primesc.</w:t>
+      </w:r>
+    </w:p>
+    <w:p>
+      <w:pPr>
+        <w:tabs>
+          <w:tab w:val="left" w:pos="709"/>
+        </w:tabs>
+        <w:jc w:val="both"/>
+        <w:rPr>
+          <w:sz w:val="24"/>
+          <w:szCs w:val="24"/>
+        </w:rPr>
+      </w:pPr>
+      <w:r>
+        <w:rPr>
+          <w:sz w:val="24"/>
+          <w:szCs w:val="24"/>
+        </w:rPr>
+        <w:tab/>
+        <w:t>În cadrul acestui capitol vor fi detaliate cerințele funcționale pe care sistemul trebuie să le îndeplinească astfel încât obiectivele anterior menționate să fie atins</w:t>
+      </w:r>
+      <w:r>
+        <w:rPr>
+          <w:sz w:val="24"/>
+          <w:szCs w:val="24"/>
+        </w:rPr>
+        <w:t xml:space="preserve">e, în acest sens urmează să fie prezentate diagramele cazurilor de utilizare completate de explicațiile aferente. </w:t>
+      </w:r>
+    </w:p>
+    <w:p>
+      <w:pPr>
+        <w:spacing w:after="0" w:line="240" w:lineRule="auto"/>
+        <w:ind w:firstLine="720"/>
+        <w:contextualSpacing/>
+        <w:jc w:val="both"/>
         <w:rPr>
           <w:lang w:val="ro-RO"/>
         </w:rPr>
@@ -8064,6 +8184,7 @@
         <w:rPr>
           <w:lang w:val="ro-RO"/>
         </w:rPr>
+        <w:lastRenderedPageBreak/>
         <w:t>- posibile dezavantaje</w:t>
       </w:r>
     </w:p>
@@ -8383,7 +8504,6 @@
           <w:sz w:val="23"/>
           <w:szCs w:val="23"/>
         </w:rPr>
-        <w:lastRenderedPageBreak/>
         <w:t xml:space="preserve">[4] I. Ivan, C. Ciurea. (2008, December 10). Validations of metrics for collaborative systems. </w:t>
       </w:r>
       <w:r>
@@ -8796,7 +8916,7 @@
               <w:bCs/>
               <w:noProof/>
             </w:rPr>
-            <w:t>19</w:t>
+            <w:t>20</w:t>
           </w:r>
           <w:r>
             <w:rPr>

</xml_diff>

<commit_message>
Cap  5 - diagrame CU
</commit_message>
<xml_diff>
--- a/Lucrare de licenta.docx
+++ b/Lucrare de licenta.docx
@@ -38,7 +38,7 @@
                     <a:blip r:embed="rId8" cstate="print">
                       <a:extLst>
                         <a:ext uri="{28A0092B-C50C-407E-A947-70E740481C1C}">
-                          <a14:useLocalDpi xmlns="" xmlns:wpc="http://schemas.microsoft.com/office/word/2010/wordprocessingCanvas" xmlns:mc="http://schemas.openxmlformats.org/markup-compatibility/2006" xmlns:o="urn:schemas-microsoft-com:office:office" xmlns:v="urn:schemas-microsoft-com:vml" xmlns:wp14="http://schemas.microsoft.com/office/word/2010/wordprocessingDrawing" xmlns:w10="urn:schemas-microsoft-com:office:word" xmlns:w="http://schemas.openxmlformats.org/wordprocessingml/2006/main" xmlns:w14="http://schemas.microsoft.com/office/word/2010/wordml" xmlns:w15="http://schemas.microsoft.com/office/word/2012/wordml" xmlns:wpg="http://schemas.microsoft.com/office/word/2010/wordprocessingGroup" xmlns:wpi="http://schemas.microsoft.com/office/word/2010/wordprocessingInk" xmlns:wps="http://schemas.microsoft.com/office/word/2010/wordprocessingShape" xmlns:a14="http://schemas.microsoft.com/office/drawing/2010/main" val="0"/>
+                          <a14:useLocalDpi xmlns:a14="http://schemas.microsoft.com/office/drawing/2010/main" xmlns:wps="http://schemas.microsoft.com/office/word/2010/wordprocessingShape" xmlns:wpi="http://schemas.microsoft.com/office/word/2010/wordprocessingInk" xmlns:wpg="http://schemas.microsoft.com/office/word/2010/wordprocessingGroup" xmlns:w15="http://schemas.microsoft.com/office/word/2012/wordml" xmlns:w14="http://schemas.microsoft.com/office/word/2010/wordml" xmlns:w="http://schemas.openxmlformats.org/wordprocessingml/2006/main" xmlns:w10="urn:schemas-microsoft-com:office:word" xmlns:wp14="http://schemas.microsoft.com/office/word/2010/wordprocessingDrawing" xmlns:v="urn:schemas-microsoft-com:vml" xmlns:o="urn:schemas-microsoft-com:office:office" xmlns:mc="http://schemas.openxmlformats.org/markup-compatibility/2006" xmlns:wpc="http://schemas.microsoft.com/office/word/2010/wordprocessingCanvas" xmlns="" val="0"/>
                         </a:ext>
                       </a:extLst>
                     </a:blip>
@@ -8039,27 +8039,1118 @@
         </w:rPr>
         <w:t xml:space="preserve">e, în acest sens urmează să fie prezentate diagramele cazurilor de utilizare completate de explicațiile aferente. </w:t>
       </w:r>
-    </w:p>
-    <w:p>
-      <w:pPr>
-        <w:spacing w:after="0" w:line="240" w:lineRule="auto"/>
-        <w:ind w:firstLine="720"/>
-        <w:contextualSpacing/>
+      <w:r>
+        <w:rPr>
+          <w:sz w:val="24"/>
+          <w:szCs w:val="24"/>
+        </w:rPr>
+        <w:t>Aceste reprezentări grafice sunt definite ca proiecții ale funcționalităților pe care sistemul trebuie să le îndeplinească sistemul informatic în faza fi</w:t>
+      </w:r>
+      <w:r>
+        <w:rPr>
+          <w:sz w:val="24"/>
+          <w:szCs w:val="24"/>
+        </w:rPr>
+        <w:t>nală a acestuia și sunt alcătuite din actori și cazuri de utilizare, respectiv din relațiile dintre acestea. Pentru fiecare dintre cazurile de utilizare ce caracterizează sistemul informatic, va fi prezentat câte un model al cerințelor care presupune modelul realizat de diagramele cazurilor de utilizare alături de documentele de descriere succintă a fiecărui caz de utiizare determinat.</w:t>
+      </w:r>
+    </w:p>
+    <w:p>
+      <w:pPr>
+        <w:pStyle w:val="Heading2"/>
         <w:jc w:val="both"/>
         <w:rPr>
           <w:lang w:val="ro-RO"/>
         </w:rPr>
       </w:pPr>
-    </w:p>
-    <w:p>
-      <w:pPr>
+      <w:r>
+        <w:rPr>
+          <w:lang w:val="ro-RO"/>
+        </w:rPr>
+        <w:lastRenderedPageBreak/>
+        <w:t>4.</w:t>
+      </w:r>
+      <w:r>
+        <w:rPr>
+          <w:lang w:val="ro-RO"/>
+        </w:rPr>
+        <w:t xml:space="preserve">1 </w:t>
+      </w:r>
+      <w:r>
+        <w:rPr>
+          <w:lang w:val="ro-RO"/>
+        </w:rPr>
+        <w:tab/>
+      </w:r>
+      <w:r>
+        <w:t>Diagrama generală a cazurilor de utilizare – perspectivă MICROCONTROLLER</w:t>
+      </w:r>
+    </w:p>
+    <w:p>
+      <w:pPr>
+        <w:keepNext/>
         <w:spacing w:after="0" w:line="240" w:lineRule="auto"/>
         <w:contextualSpacing/>
-        <w:rPr>
-          <w:lang w:val="ro-RO"/>
-        </w:rPr>
-      </w:pPr>
-    </w:p>
+      </w:pPr>
+      <w:r>
+        <w:rPr>
+          <w:lang w:val="ro-RO"/>
+        </w:rPr>
+        <w:drawing>
+          <wp:inline distT="0" distB="0" distL="0" distR="0">
+            <wp:extent cx="5760720" cy="3404235"/>
+            <wp:effectExtent l="19050" t="0" r="0" b="0"/>
+            <wp:docPr id="6" name="Picture 1" descr="CDU_Microcontroller.JPG"/>
+            <wp:cNvGraphicFramePr>
+              <a:graphicFrameLocks xmlns:a="http://schemas.openxmlformats.org/drawingml/2006/main" noChangeAspect="1"/>
+            </wp:cNvGraphicFramePr>
+            <a:graphic xmlns:a="http://schemas.openxmlformats.org/drawingml/2006/main">
+              <a:graphicData uri="http://schemas.openxmlformats.org/drawingml/2006/picture">
+                <pic:pic xmlns:pic="http://schemas.openxmlformats.org/drawingml/2006/picture">
+                  <pic:nvPicPr>
+                    <pic:cNvPr id="0" name="CDU_Microcontroller.JPG"/>
+                    <pic:cNvPicPr/>
+                  </pic:nvPicPr>
+                  <pic:blipFill>
+                    <a:blip r:embed="rId13"/>
+                    <a:stretch>
+                      <a:fillRect/>
+                    </a:stretch>
+                  </pic:blipFill>
+                  <pic:spPr>
+                    <a:xfrm>
+                      <a:off x="0" y="0"/>
+                      <a:ext cx="5760720" cy="3404235"/>
+                    </a:xfrm>
+                    <a:prstGeom prst="rect">
+                      <a:avLst/>
+                    </a:prstGeom>
+                  </pic:spPr>
+                </pic:pic>
+              </a:graphicData>
+            </a:graphic>
+          </wp:inline>
+        </w:drawing>
+      </w:r>
+    </w:p>
+    <w:p>
+      <w:pPr>
+        <w:pStyle w:val="Caption"/>
+        <w:jc w:val="center"/>
+        <w:rPr>
+          <w:i/>
+        </w:rPr>
+      </w:pPr>
+      <w:r>
+        <w:rPr>
+          <w:i/>
+        </w:rPr>
+        <w:t>Figura 3 - Diagrama generală a cazurilor de utilizare – perspectivă MICROCONTROLLER</w:t>
+      </w:r>
+    </w:p>
+    <w:p/>
+    <w:tbl>
+      <w:tblPr>
+        <w:tblStyle w:val="MediumShading2-Accent1"/>
+        <w:tblW w:w="0" w:type="auto"/>
+        <w:tblLook w:val="04A0"/>
+      </w:tblPr>
+      <w:tblGrid>
+        <w:gridCol w:w="2943"/>
+        <w:gridCol w:w="6345"/>
+      </w:tblGrid>
+      <w:tr>
+        <w:trPr>
+          <w:cnfStyle w:val="100000000000"/>
+        </w:trPr>
+        <w:tc>
+          <w:tcPr>
+            <w:cnfStyle w:val="001000000100"/>
+            <w:tcW w:w="2943" w:type="dxa"/>
+          </w:tcPr>
+          <w:p>
+            <w:r>
+              <w:t>Element al cazului de utilizare</w:t>
+            </w:r>
+          </w:p>
+        </w:tc>
+        <w:tc>
+          <w:tcPr>
+            <w:tcW w:w="6345" w:type="dxa"/>
+          </w:tcPr>
+          <w:p>
+            <w:pPr>
+              <w:cnfStyle w:val="100000000000"/>
+            </w:pPr>
+            <w:r>
+              <w:t>Descriere</w:t>
+            </w:r>
+          </w:p>
+        </w:tc>
+      </w:tr>
+      <w:tr>
+        <w:trPr>
+          <w:cnfStyle w:val="000000100000"/>
+        </w:trPr>
+        <w:tc>
+          <w:tcPr>
+            <w:cnfStyle w:val="001000000000"/>
+            <w:tcW w:w="2943" w:type="dxa"/>
+          </w:tcPr>
+          <w:p>
+            <w:r>
+              <w:t>Cod</w:t>
+            </w:r>
+          </w:p>
+        </w:tc>
+        <w:tc>
+          <w:tcPr>
+            <w:tcW w:w="6345" w:type="dxa"/>
+          </w:tcPr>
+          <w:p>
+            <w:pPr>
+              <w:cnfStyle w:val="000000100000"/>
+            </w:pPr>
+            <w:r>
+              <w:t>CU01</w:t>
+            </w:r>
+          </w:p>
+        </w:tc>
+      </w:tr>
+      <w:tr>
+        <w:tc>
+          <w:tcPr>
+            <w:cnfStyle w:val="001000000000"/>
+            <w:tcW w:w="2943" w:type="dxa"/>
+          </w:tcPr>
+          <w:p>
+            <w:r>
+              <w:t>Stare</w:t>
+            </w:r>
+          </w:p>
+        </w:tc>
+        <w:tc>
+          <w:tcPr>
+            <w:tcW w:w="6345" w:type="dxa"/>
+          </w:tcPr>
+          <w:p>
+            <w:pPr>
+              <w:cnfStyle w:val="000000000000"/>
+            </w:pPr>
+            <w:r>
+              <w:t>Schiță</w:t>
+            </w:r>
+          </w:p>
+        </w:tc>
+      </w:tr>
+      <w:tr>
+        <w:trPr>
+          <w:cnfStyle w:val="000000100000"/>
+        </w:trPr>
+        <w:tc>
+          <w:tcPr>
+            <w:cnfStyle w:val="001000000000"/>
+            <w:tcW w:w="2943" w:type="dxa"/>
+          </w:tcPr>
+          <w:p>
+            <w:r>
+              <w:t>Scop</w:t>
+            </w:r>
+          </w:p>
+        </w:tc>
+        <w:tc>
+          <w:tcPr>
+            <w:tcW w:w="6345" w:type="dxa"/>
+          </w:tcPr>
+          <w:p>
+            <w:pPr>
+              <w:cnfStyle w:val="000000100000"/>
+            </w:pPr>
+            <w:r>
+              <w:t>Publicare date citite</w:t>
+            </w:r>
+          </w:p>
+        </w:tc>
+      </w:tr>
+      <w:tr>
+        <w:tc>
+          <w:tcPr>
+            <w:cnfStyle w:val="001000000000"/>
+            <w:tcW w:w="2943" w:type="dxa"/>
+          </w:tcPr>
+          <w:p>
+            <w:r>
+              <w:t>Nume</w:t>
+            </w:r>
+          </w:p>
+        </w:tc>
+        <w:tc>
+          <w:tcPr>
+            <w:tcW w:w="6345" w:type="dxa"/>
+          </w:tcPr>
+          <w:p>
+            <w:pPr>
+              <w:cnfStyle w:val="000000000000"/>
+            </w:pPr>
+            <w:r>
+              <w:t xml:space="preserve">Publicarea datelor </w:t>
+            </w:r>
+          </w:p>
+        </w:tc>
+      </w:tr>
+      <w:tr>
+        <w:trPr>
+          <w:cnfStyle w:val="000000100000"/>
+        </w:trPr>
+        <w:tc>
+          <w:tcPr>
+            <w:cnfStyle w:val="001000000000"/>
+            <w:tcW w:w="2943" w:type="dxa"/>
+          </w:tcPr>
+          <w:p>
+            <w:r>
+              <w:t>Actor principal</w:t>
+            </w:r>
+          </w:p>
+        </w:tc>
+        <w:tc>
+          <w:tcPr>
+            <w:tcW w:w="6345" w:type="dxa"/>
+          </w:tcPr>
+          <w:p>
+            <w:pPr>
+              <w:cnfStyle w:val="000000100000"/>
+            </w:pPr>
+            <w:r>
+              <w:t>Microcontroller</w:t>
+            </w:r>
+          </w:p>
+        </w:tc>
+      </w:tr>
+      <w:tr>
+        <w:tc>
+          <w:tcPr>
+            <w:cnfStyle w:val="001000000000"/>
+            <w:tcW w:w="2943" w:type="dxa"/>
+          </w:tcPr>
+          <w:p>
+            <w:r>
+              <w:t>Descriere</w:t>
+            </w:r>
+          </w:p>
+        </w:tc>
+        <w:tc>
+          <w:tcPr>
+            <w:tcW w:w="6345" w:type="dxa"/>
+          </w:tcPr>
+          <w:p>
+            <w:pPr>
+              <w:cnfStyle w:val="000000000000"/>
+            </w:pPr>
+            <w:r>
+              <w:t>Presupune publicarea datelor în cadrul unui topic specific, date pe care microcontrollerul le preia de la senzorii ce compun sistemul informatic.</w:t>
+            </w:r>
+          </w:p>
+        </w:tc>
+      </w:tr>
+      <w:tr>
+        <w:trPr>
+          <w:cnfStyle w:val="000000100000"/>
+        </w:trPr>
+        <w:tc>
+          <w:tcPr>
+            <w:cnfStyle w:val="001000000000"/>
+            <w:tcW w:w="2943" w:type="dxa"/>
+          </w:tcPr>
+          <w:p>
+            <w:r>
+              <w:t>Precondiții</w:t>
+            </w:r>
+          </w:p>
+        </w:tc>
+        <w:tc>
+          <w:tcPr>
+            <w:tcW w:w="6345" w:type="dxa"/>
+          </w:tcPr>
+          <w:p>
+            <w:pPr>
+              <w:cnfStyle w:val="000000100000"/>
+            </w:pPr>
+            <w:r>
+              <w:t xml:space="preserve">Microncontrollerul este conectat la rețeaua de internet și are acces la serverul cu care acesta comunică. </w:t>
+            </w:r>
+          </w:p>
+          <w:p>
+            <w:pPr>
+              <w:cnfStyle w:val="000000100000"/>
+            </w:pPr>
+            <w:r>
+              <w:t>Senzorii sunt conectați la microconttroller și sunt funcționali.</w:t>
+            </w:r>
+          </w:p>
+        </w:tc>
+      </w:tr>
+      <w:tr>
+        <w:tc>
+          <w:tcPr>
+            <w:cnfStyle w:val="001000000000"/>
+            <w:tcW w:w="2943" w:type="dxa"/>
+          </w:tcPr>
+          <w:p>
+            <w:r>
+              <w:t>Postcondiții</w:t>
+            </w:r>
+          </w:p>
+        </w:tc>
+        <w:tc>
+          <w:tcPr>
+            <w:tcW w:w="6345" w:type="dxa"/>
+          </w:tcPr>
+          <w:p>
+            <w:pPr>
+              <w:cnfStyle w:val="000000000000"/>
+            </w:pPr>
+            <w:r>
+              <w:t>-</w:t>
+            </w:r>
+          </w:p>
+        </w:tc>
+      </w:tr>
+      <w:tr>
+        <w:trPr>
+          <w:cnfStyle w:val="000000100000"/>
+        </w:trPr>
+        <w:tc>
+          <w:tcPr>
+            <w:cnfStyle w:val="001000000000"/>
+            <w:tcW w:w="2943" w:type="dxa"/>
+          </w:tcPr>
+          <w:p>
+            <w:r>
+              <w:t>Declanșator</w:t>
+            </w:r>
+          </w:p>
+        </w:tc>
+        <w:tc>
+          <w:tcPr>
+            <w:tcW w:w="6345" w:type="dxa"/>
+          </w:tcPr>
+          <w:p>
+            <w:pPr>
+              <w:cnfStyle w:val="000000100000"/>
+            </w:pPr>
+            <w:r>
+              <w:t>-</w:t>
+            </w:r>
+          </w:p>
+        </w:tc>
+      </w:tr>
+      <w:tr>
+        <w:tc>
+          <w:tcPr>
+            <w:cnfStyle w:val="001000000000"/>
+            <w:tcW w:w="2943" w:type="dxa"/>
+          </w:tcPr>
+          <w:p>
+            <w:r>
+              <w:t>Fluz de bază</w:t>
+            </w:r>
+          </w:p>
+        </w:tc>
+        <w:tc>
+          <w:tcPr>
+            <w:tcW w:w="6345" w:type="dxa"/>
+          </w:tcPr>
+          <w:p>
+            <w:pPr>
+              <w:cnfStyle w:val="000000000000"/>
+            </w:pPr>
+            <w:r>
+              <w:t>1.  Microcontrollerul este conectat.</w:t>
+            </w:r>
+          </w:p>
+          <w:p>
+            <w:pPr>
+              <w:cnfStyle w:val="000000000000"/>
+            </w:pPr>
+            <w:r>
+              <w:t>2. Preia date de la senzori și încearcă să se conecteze la ServerSocket</w:t>
+            </w:r>
+          </w:p>
+          <w:p>
+            <w:pPr>
+              <w:cnfStyle w:val="000000000000"/>
+            </w:pPr>
+            <w:r>
+              <w:t>3. Verifică dacă există conexiunea cu serverul, dacă da, transmite datele preluate către server, care le va publica la topicul specific.</w:t>
+            </w:r>
+          </w:p>
+        </w:tc>
+      </w:tr>
+      <w:tr>
+        <w:trPr>
+          <w:cnfStyle w:val="000000100000"/>
+        </w:trPr>
+        <w:tc>
+          <w:tcPr>
+            <w:cnfStyle w:val="001000000000"/>
+            <w:tcW w:w="2943" w:type="dxa"/>
+          </w:tcPr>
+          <w:p>
+            <w:r>
+              <w:t>Fluxuri alternative</w:t>
+            </w:r>
+          </w:p>
+        </w:tc>
+        <w:tc>
+          <w:tcPr>
+            <w:tcW w:w="6345" w:type="dxa"/>
+          </w:tcPr>
+          <w:p>
+            <w:pPr>
+              <w:cnfStyle w:val="000000100000"/>
+            </w:pPr>
+            <w:r>
+              <w:t>-</w:t>
+            </w:r>
+          </w:p>
+        </w:tc>
+      </w:tr>
+      <w:tr>
+        <w:tc>
+          <w:tcPr>
+            <w:cnfStyle w:val="001000000000"/>
+            <w:tcW w:w="2943" w:type="dxa"/>
+          </w:tcPr>
+          <w:p>
+            <w:r>
+              <w:t>Relații</w:t>
+            </w:r>
+          </w:p>
+        </w:tc>
+        <w:tc>
+          <w:tcPr>
+            <w:tcW w:w="6345" w:type="dxa"/>
+          </w:tcPr>
+          <w:p>
+            <w:pPr>
+              <w:cnfStyle w:val="000000000000"/>
+            </w:pPr>
+            <w:r>
+              <w:t>-</w:t>
+            </w:r>
+          </w:p>
+        </w:tc>
+      </w:tr>
+      <w:tr>
+        <w:trPr>
+          <w:cnfStyle w:val="000000100000"/>
+        </w:trPr>
+        <w:tc>
+          <w:tcPr>
+            <w:cnfStyle w:val="001000000000"/>
+            <w:tcW w:w="2943" w:type="dxa"/>
+          </w:tcPr>
+          <w:p>
+            <w:r>
+              <w:lastRenderedPageBreak/>
+              <w:t>Frecvența utilizării</w:t>
+            </w:r>
+          </w:p>
+        </w:tc>
+        <w:tc>
+          <w:tcPr>
+            <w:tcW w:w="6345" w:type="dxa"/>
+          </w:tcPr>
+          <w:p>
+            <w:pPr>
+              <w:cnfStyle w:val="000000100000"/>
+            </w:pPr>
+            <w:r>
+              <w:t>Constant</w:t>
+            </w:r>
+          </w:p>
+        </w:tc>
+      </w:tr>
+      <w:tr>
+        <w:tc>
+          <w:tcPr>
+            <w:cnfStyle w:val="001000000000"/>
+            <w:tcW w:w="2943" w:type="dxa"/>
+          </w:tcPr>
+          <w:p>
+            <w:r>
+              <w:t>Reguli ale afacerii</w:t>
+            </w:r>
+          </w:p>
+        </w:tc>
+        <w:tc>
+          <w:tcPr>
+            <w:tcW w:w="6345" w:type="dxa"/>
+          </w:tcPr>
+          <w:p>
+            <w:pPr>
+              <w:cnfStyle w:val="000000000000"/>
+            </w:pPr>
+            <w:r>
+              <w:t>-</w:t>
+            </w:r>
+          </w:p>
+        </w:tc>
+      </w:tr>
+    </w:tbl>
+    <w:p/>
+    <w:p/>
+    <w:p>
+      <w:pPr>
+        <w:pStyle w:val="Heading2"/>
+        <w:jc w:val="both"/>
+      </w:pPr>
+      <w:r>
+        <w:t xml:space="preserve">4.2 </w:t>
+      </w:r>
+      <w:r>
+        <w:tab/>
+      </w:r>
+      <w:r>
+        <w:t>Diagrama generală a cazurilor de utilizare - perspectivă UTILIZATOR</w:t>
+      </w:r>
+    </w:p>
+    <w:p>
+      <w:pPr>
+        <w:keepNext/>
+      </w:pPr>
+      <w:r>
+        <w:br w:type="page"/>
+      </w:r>
+      <w:r>
+        <w:lastRenderedPageBreak/>
+        <w:drawing>
+          <wp:inline distT="0" distB="0" distL="0" distR="0">
+            <wp:extent cx="5760720" cy="3799840"/>
+            <wp:effectExtent l="19050" t="0" r="0" b="0"/>
+            <wp:docPr id="8" name="Picture 2" descr="CDU_Utilizator.JPG"/>
+            <wp:cNvGraphicFramePr>
+              <a:graphicFrameLocks xmlns:a="http://schemas.openxmlformats.org/drawingml/2006/main" noChangeAspect="1"/>
+            </wp:cNvGraphicFramePr>
+            <a:graphic xmlns:a="http://schemas.openxmlformats.org/drawingml/2006/main">
+              <a:graphicData uri="http://schemas.openxmlformats.org/drawingml/2006/picture">
+                <pic:pic xmlns:pic="http://schemas.openxmlformats.org/drawingml/2006/picture">
+                  <pic:nvPicPr>
+                    <pic:cNvPr id="0" name="CDU_Utilizator.JPG"/>
+                    <pic:cNvPicPr/>
+                  </pic:nvPicPr>
+                  <pic:blipFill>
+                    <a:blip r:embed="rId14"/>
+                    <a:stretch>
+                      <a:fillRect/>
+                    </a:stretch>
+                  </pic:blipFill>
+                  <pic:spPr>
+                    <a:xfrm>
+                      <a:off x="0" y="0"/>
+                      <a:ext cx="5760720" cy="3799840"/>
+                    </a:xfrm>
+                    <a:prstGeom prst="rect">
+                      <a:avLst/>
+                    </a:prstGeom>
+                  </pic:spPr>
+                </pic:pic>
+              </a:graphicData>
+            </a:graphic>
+          </wp:inline>
+        </w:drawing>
+      </w:r>
+    </w:p>
+    <w:p>
+      <w:pPr>
+        <w:pStyle w:val="Caption"/>
+        <w:jc w:val="center"/>
+        <w:rPr>
+          <w:i/>
+        </w:rPr>
+      </w:pPr>
+      <w:r>
+        <w:rPr>
+          <w:i/>
+        </w:rPr>
+        <w:t xml:space="preserve">Figura </w:t>
+      </w:r>
+      <w:r>
+        <w:rPr>
+          <w:i/>
+        </w:rPr>
+        <w:t>4</w:t>
+      </w:r>
+      <w:r>
+        <w:rPr>
+          <w:i/>
+        </w:rPr>
+        <w:t xml:space="preserve"> -</w:t>
+      </w:r>
+      <w:r>
+        <w:rPr>
+          <w:i/>
+        </w:rPr>
+        <w:t xml:space="preserve"> Diagrama generală a cazurilor de utilizare - perspectivă UTILIZATOR</w:t>
+      </w:r>
+    </w:p>
+    <w:tbl>
+      <w:tblPr>
+        <w:tblStyle w:val="MediumShading2-Accent1"/>
+        <w:tblW w:w="0" w:type="auto"/>
+        <w:tblLook w:val="04A0"/>
+      </w:tblPr>
+      <w:tblGrid>
+        <w:gridCol w:w="2943"/>
+        <w:gridCol w:w="6345"/>
+      </w:tblGrid>
+      <w:tr>
+        <w:trPr>
+          <w:cnfStyle w:val="100000000000"/>
+        </w:trPr>
+        <w:tc>
+          <w:tcPr>
+            <w:cnfStyle w:val="001000000100"/>
+            <w:tcW w:w="2943" w:type="dxa"/>
+          </w:tcPr>
+          <w:p>
+            <w:r>
+              <w:t>Element al cazului de utilizare</w:t>
+            </w:r>
+          </w:p>
+        </w:tc>
+        <w:tc>
+          <w:tcPr>
+            <w:tcW w:w="6345" w:type="dxa"/>
+          </w:tcPr>
+          <w:p>
+            <w:pPr>
+              <w:cnfStyle w:val="100000000000"/>
+            </w:pPr>
+            <w:r>
+              <w:t>Descriere</w:t>
+            </w:r>
+          </w:p>
+        </w:tc>
+      </w:tr>
+      <w:tr>
+        <w:trPr>
+          <w:cnfStyle w:val="000000100000"/>
+        </w:trPr>
+        <w:tc>
+          <w:tcPr>
+            <w:cnfStyle w:val="001000000000"/>
+            <w:tcW w:w="2943" w:type="dxa"/>
+          </w:tcPr>
+          <w:p>
+            <w:r>
+              <w:t>Cod</w:t>
+            </w:r>
+          </w:p>
+        </w:tc>
+        <w:tc>
+          <w:tcPr>
+            <w:tcW w:w="6345" w:type="dxa"/>
+          </w:tcPr>
+          <w:p>
+            <w:pPr>
+              <w:cnfStyle w:val="000000100000"/>
+            </w:pPr>
+            <w:r>
+              <w:t>CU02</w:t>
+            </w:r>
+          </w:p>
+        </w:tc>
+      </w:tr>
+      <w:tr>
+        <w:tc>
+          <w:tcPr>
+            <w:cnfStyle w:val="001000000000"/>
+            <w:tcW w:w="2943" w:type="dxa"/>
+          </w:tcPr>
+          <w:p>
+            <w:r>
+              <w:t>Stare</w:t>
+            </w:r>
+          </w:p>
+        </w:tc>
+        <w:tc>
+          <w:tcPr>
+            <w:tcW w:w="6345" w:type="dxa"/>
+          </w:tcPr>
+          <w:p>
+            <w:pPr>
+              <w:cnfStyle w:val="000000000000"/>
+            </w:pPr>
+            <w:r>
+              <w:t>Schiță</w:t>
+            </w:r>
+          </w:p>
+        </w:tc>
+      </w:tr>
+      <w:tr>
+        <w:trPr>
+          <w:cnfStyle w:val="000000100000"/>
+        </w:trPr>
+        <w:tc>
+          <w:tcPr>
+            <w:cnfStyle w:val="001000000000"/>
+            <w:tcW w:w="2943" w:type="dxa"/>
+          </w:tcPr>
+          <w:p>
+            <w:r>
+              <w:t>Scop</w:t>
+            </w:r>
+          </w:p>
+        </w:tc>
+        <w:tc>
+          <w:tcPr>
+            <w:tcW w:w="6345" w:type="dxa"/>
+          </w:tcPr>
+          <w:p>
+            <w:pPr>
+              <w:cnfStyle w:val="000000100000"/>
+            </w:pPr>
+            <w:r>
+              <w:t>Modificarea unor valori</w:t>
+            </w:r>
+          </w:p>
+        </w:tc>
+      </w:tr>
+      <w:tr>
+        <w:tc>
+          <w:tcPr>
+            <w:cnfStyle w:val="001000000000"/>
+            <w:tcW w:w="2943" w:type="dxa"/>
+          </w:tcPr>
+          <w:p>
+            <w:r>
+              <w:t>Nume</w:t>
+            </w:r>
+          </w:p>
+        </w:tc>
+        <w:tc>
+          <w:tcPr>
+            <w:tcW w:w="6345" w:type="dxa"/>
+          </w:tcPr>
+          <w:p>
+            <w:pPr>
+              <w:cnfStyle w:val="000000000000"/>
+            </w:pPr>
+            <w:r>
+              <w:t>Modificare valori consumatori</w:t>
+            </w:r>
+          </w:p>
+        </w:tc>
+      </w:tr>
+      <w:tr>
+        <w:trPr>
+          <w:cnfStyle w:val="000000100000"/>
+        </w:trPr>
+        <w:tc>
+          <w:tcPr>
+            <w:cnfStyle w:val="001000000000"/>
+            <w:tcW w:w="2943" w:type="dxa"/>
+          </w:tcPr>
+          <w:p>
+            <w:r>
+              <w:t>Actor principal</w:t>
+            </w:r>
+          </w:p>
+        </w:tc>
+        <w:tc>
+          <w:tcPr>
+            <w:tcW w:w="6345" w:type="dxa"/>
+          </w:tcPr>
+          <w:p>
+            <w:pPr>
+              <w:cnfStyle w:val="000000100000"/>
+            </w:pPr>
+            <w:r>
+              <w:t>Microcontroller</w:t>
+            </w:r>
+          </w:p>
+        </w:tc>
+      </w:tr>
+      <w:tr>
+        <w:tc>
+          <w:tcPr>
+            <w:cnfStyle w:val="001000000000"/>
+            <w:tcW w:w="2943" w:type="dxa"/>
+          </w:tcPr>
+          <w:p>
+            <w:r>
+              <w:t>Descriere</w:t>
+            </w:r>
+          </w:p>
+        </w:tc>
+        <w:tc>
+          <w:tcPr>
+            <w:tcW w:w="6345" w:type="dxa"/>
+          </w:tcPr>
+          <w:p>
+            <w:pPr>
+              <w:cnfStyle w:val="000000000000"/>
+            </w:pPr>
+            <w:r>
+              <w:t>Presupune automatizarea unei locuințe prin modificarea valorilor consumatorilor în funcție de comenzile transmise de la distanță.</w:t>
+            </w:r>
+          </w:p>
+        </w:tc>
+      </w:tr>
+      <w:tr>
+        <w:trPr>
+          <w:cnfStyle w:val="000000100000"/>
+        </w:trPr>
+        <w:tc>
+          <w:tcPr>
+            <w:cnfStyle w:val="001000000000"/>
+            <w:tcW w:w="2943" w:type="dxa"/>
+          </w:tcPr>
+          <w:p>
+            <w:r>
+              <w:t>Precondiții</w:t>
+            </w:r>
+          </w:p>
+        </w:tc>
+        <w:tc>
+          <w:tcPr>
+            <w:tcW w:w="6345" w:type="dxa"/>
+          </w:tcPr>
+          <w:p>
+            <w:pPr>
+              <w:cnfStyle w:val="000000100000"/>
+            </w:pPr>
+            <w:r>
+              <w:t>Microncontrollerul este conectat la rețeaua de internet și are acces la serverul cu care acesta comunică.</w:t>
+            </w:r>
+          </w:p>
+          <w:p>
+            <w:pPr>
+              <w:cnfStyle w:val="000000100000"/>
+            </w:pPr>
+            <w:r>
+              <w:t>Consumatorii sunt conectați la microcontroller și sunt funcționali.</w:t>
+            </w:r>
+          </w:p>
+        </w:tc>
+      </w:tr>
+      <w:tr>
+        <w:tc>
+          <w:tcPr>
+            <w:cnfStyle w:val="001000000000"/>
+            <w:tcW w:w="2943" w:type="dxa"/>
+          </w:tcPr>
+          <w:p>
+            <w:r>
+              <w:t>Postcondiții</w:t>
+            </w:r>
+          </w:p>
+        </w:tc>
+        <w:tc>
+          <w:tcPr>
+            <w:tcW w:w="6345" w:type="dxa"/>
+          </w:tcPr>
+          <w:p>
+            <w:pPr>
+              <w:cnfStyle w:val="000000000000"/>
+            </w:pPr>
+            <w:r>
+              <w:t>-</w:t>
+            </w:r>
+          </w:p>
+        </w:tc>
+      </w:tr>
+      <w:tr>
+        <w:trPr>
+          <w:cnfStyle w:val="000000100000"/>
+        </w:trPr>
+        <w:tc>
+          <w:tcPr>
+            <w:cnfStyle w:val="001000000000"/>
+            <w:tcW w:w="2943" w:type="dxa"/>
+          </w:tcPr>
+          <w:p>
+            <w:r>
+              <w:t>Declanșator</w:t>
+            </w:r>
+          </w:p>
+        </w:tc>
+        <w:tc>
+          <w:tcPr>
+            <w:tcW w:w="6345" w:type="dxa"/>
+          </w:tcPr>
+          <w:p>
+            <w:pPr>
+              <w:cnfStyle w:val="000000100000"/>
+            </w:pPr>
+            <w:r>
+              <w:t>-</w:t>
+            </w:r>
+          </w:p>
+        </w:tc>
+      </w:tr>
+      <w:tr>
+        <w:tc>
+          <w:tcPr>
+            <w:cnfStyle w:val="001000000000"/>
+            <w:tcW w:w="2943" w:type="dxa"/>
+          </w:tcPr>
+          <w:p>
+            <w:r>
+              <w:t>Fluz de bază</w:t>
+            </w:r>
+          </w:p>
+        </w:tc>
+        <w:tc>
+          <w:tcPr>
+            <w:tcW w:w="6345" w:type="dxa"/>
+          </w:tcPr>
+          <w:p>
+            <w:pPr>
+              <w:cnfStyle w:val="000000000000"/>
+            </w:pPr>
+            <w:r>
+              <w:t>1. Microcontrollerul verifică existența unei conexiuni stabilită cu ServerSocket-ul, în caz favorabil așteaptă comenzi de la acesta.</w:t>
+            </w:r>
+          </w:p>
+          <w:p>
+            <w:pPr>
+              <w:cnfStyle w:val="000000000000"/>
+            </w:pPr>
+            <w:r>
+              <w:t>2. La primirea comenzilor, acestea sunt verificate și apoi prelucrate.</w:t>
+            </w:r>
+          </w:p>
+          <w:p>
+            <w:pPr>
+              <w:cnfStyle w:val="000000000000"/>
+            </w:pPr>
+            <w:r>
+              <w:t>3. Se identifică consumatorii.</w:t>
+            </w:r>
+          </w:p>
+          <w:p>
+            <w:pPr>
+              <w:cnfStyle w:val="000000000000"/>
+            </w:pPr>
+            <w:r>
+              <w:t>4. Microcontrollerul trasnimite catre consumatori pentru a ajusta statusul prezent al acestora.</w:t>
+            </w:r>
+          </w:p>
+        </w:tc>
+      </w:tr>
+      <w:tr>
+        <w:trPr>
+          <w:cnfStyle w:val="000000100000"/>
+        </w:trPr>
+        <w:tc>
+          <w:tcPr>
+            <w:cnfStyle w:val="001000000000"/>
+            <w:tcW w:w="2943" w:type="dxa"/>
+          </w:tcPr>
+          <w:p>
+            <w:r>
+              <w:t>Fluxuri alternative</w:t>
+            </w:r>
+          </w:p>
+        </w:tc>
+        <w:tc>
+          <w:tcPr>
+            <w:tcW w:w="6345" w:type="dxa"/>
+          </w:tcPr>
+          <w:p>
+            <w:pPr>
+              <w:cnfStyle w:val="000000100000"/>
+            </w:pPr>
+            <w:r>
+              <w:t>-</w:t>
+            </w:r>
+          </w:p>
+        </w:tc>
+      </w:tr>
+      <w:tr>
+        <w:tc>
+          <w:tcPr>
+            <w:cnfStyle w:val="001000000000"/>
+            <w:tcW w:w="2943" w:type="dxa"/>
+          </w:tcPr>
+          <w:p>
+            <w:r>
+              <w:t>Relații</w:t>
+            </w:r>
+          </w:p>
+        </w:tc>
+        <w:tc>
+          <w:tcPr>
+            <w:tcW w:w="6345" w:type="dxa"/>
+          </w:tcPr>
+          <w:p>
+            <w:pPr>
+              <w:cnfStyle w:val="000000000000"/>
+            </w:pPr>
+            <w:r>
+              <w:t>-</w:t>
+            </w:r>
+          </w:p>
+        </w:tc>
+      </w:tr>
+      <w:tr>
+        <w:trPr>
+          <w:cnfStyle w:val="000000100000"/>
+        </w:trPr>
+        <w:tc>
+          <w:tcPr>
+            <w:cnfStyle w:val="001000000000"/>
+            <w:tcW w:w="2943" w:type="dxa"/>
+          </w:tcPr>
+          <w:p>
+            <w:r>
+              <w:t>Frecvența utilizării</w:t>
+            </w:r>
+          </w:p>
+        </w:tc>
+        <w:tc>
+          <w:tcPr>
+            <w:tcW w:w="6345" w:type="dxa"/>
+          </w:tcPr>
+          <w:p>
+            <w:pPr>
+              <w:cnfStyle w:val="000000100000"/>
+            </w:pPr>
+            <w:r>
+              <w:t>Din oră în oră</w:t>
+            </w:r>
+          </w:p>
+        </w:tc>
+      </w:tr>
+      <w:tr>
+        <w:tc>
+          <w:tcPr>
+            <w:cnfStyle w:val="001000000000"/>
+            <w:tcW w:w="2943" w:type="dxa"/>
+          </w:tcPr>
+          <w:p>
+            <w:r>
+              <w:t>Reguli ale afacerii</w:t>
+            </w:r>
+          </w:p>
+        </w:tc>
+        <w:tc>
+          <w:tcPr>
+            <w:tcW w:w="6345" w:type="dxa"/>
+          </w:tcPr>
+          <w:p>
+            <w:pPr>
+              <w:cnfStyle w:val="000000000000"/>
+            </w:pPr>
+            <w:r>
+              <w:t>-</w:t>
+            </w:r>
+          </w:p>
+        </w:tc>
+      </w:tr>
+    </w:tbl>
     <w:p>
       <w:pPr>
         <w:pStyle w:val="Heading1"/>
@@ -8074,6 +9165,7 @@
         <w:rPr>
           <w:lang w:val="ro-RO"/>
         </w:rPr>
+        <w:lastRenderedPageBreak/>
         <w:t>5. Concluzii</w:t>
       </w:r>
       <w:bookmarkEnd w:id="22"/>
@@ -8184,7 +9276,6 @@
         <w:rPr>
           <w:lang w:val="ro-RO"/>
         </w:rPr>
-        <w:lastRenderedPageBreak/>
         <w:t>- posibile dezavantaje</w:t>
       </w:r>
     </w:p>
@@ -8522,7 +9613,7 @@
         </w:rPr>
         <w:t xml:space="preserve">[Online]. 4(48). Disponibil: </w:t>
       </w:r>
-      <w:hyperlink r:id="rId13" w:history="1">
+      <w:hyperlink r:id="rId15" w:history="1">
         <w:r>
           <w:rPr>
             <w:rStyle w:val="Hyperlink"/>
@@ -8592,7 +9683,7 @@
         </w:rPr>
         <w:t xml:space="preserve">, Disponibil </w:t>
       </w:r>
-      <w:hyperlink r:id="rId14" w:history="1">
+      <w:hyperlink r:id="rId16" w:history="1">
         <w:r>
           <w:rPr>
             <w:rStyle w:val="Hyperlink"/>
@@ -8631,7 +9722,7 @@
         </w:rPr>
         <w:t xml:space="preserve">, Disponibil </w:t>
       </w:r>
-      <w:hyperlink r:id="rId15" w:history="1">
+      <w:hyperlink r:id="rId17" w:history="1">
         <w:r>
           <w:rPr>
             <w:rStyle w:val="Hyperlink"/>
@@ -8814,7 +9905,7 @@
       </w:pPr>
     </w:p>
     <w:sectPr>
-      <w:footerReference w:type="default" r:id="rId16"/>
+      <w:footerReference w:type="default" r:id="rId18"/>
       <w:pgSz w:w="12240" w:h="15840"/>
       <w:pgMar w:top="1440" w:right="1440" w:bottom="1440" w:left="1440" w:header="720" w:footer="720" w:gutter="0"/>
       <w:pgNumType w:start="1"/>
@@ -8916,7 +10007,7 @@
               <w:bCs/>
               <w:noProof/>
             </w:rPr>
-            <w:t>20</w:t>
+            <w:t>23</w:t>
           </w:r>
           <w:r>
             <w:rPr>
@@ -11262,6 +12353,159 @@
       <w:szCs w:val="18"/>
     </w:rPr>
   </w:style>
+  <w:style w:type="table" w:styleId="MediumShading2-Accent1">
+    <w:name w:val="Medium Shading 2 Accent 1"/>
+    <w:basedOn w:val="TableNormal"/>
+    <w:uiPriority w:val="64"/>
+    <w:rsid w:val="00715B7D"/>
+    <w:pPr>
+      <w:spacing w:after="0" w:line="240" w:lineRule="auto"/>
+    </w:pPr>
+    <w:rPr>
+      <w:rFonts w:eastAsiaTheme="minorEastAsia"/>
+      <w:lang w:val="ro-RO" w:eastAsia="ro-RO"/>
+    </w:rPr>
+    <w:tblPr>
+      <w:tblStyleRowBandSize w:val="1"/>
+      <w:tblStyleColBandSize w:val="1"/>
+      <w:tblInd w:w="0" w:type="dxa"/>
+      <w:tblBorders>
+        <w:top w:val="single" w:sz="18" w:space="0" w:color="auto"/>
+        <w:bottom w:val="single" w:sz="18" w:space="0" w:color="auto"/>
+      </w:tblBorders>
+      <w:tblCellMar>
+        <w:top w:w="0" w:type="dxa"/>
+        <w:left w:w="108" w:type="dxa"/>
+        <w:bottom w:w="0" w:type="dxa"/>
+        <w:right w:w="108" w:type="dxa"/>
+      </w:tblCellMar>
+    </w:tblPr>
+    <w:tblStylePr w:type="firstRow">
+      <w:pPr>
+        <w:spacing w:before="0" w:after="0" w:line="240" w:lineRule="auto"/>
+      </w:pPr>
+      <w:rPr>
+        <w:b/>
+        <w:bCs/>
+        <w:color w:val="FFFFFF" w:themeColor="background1"/>
+      </w:rPr>
+      <w:tblPr/>
+      <w:tcPr>
+        <w:tcBorders>
+          <w:top w:val="single" w:sz="18" w:space="0" w:color="auto"/>
+          <w:left w:val="nil"/>
+          <w:bottom w:val="single" w:sz="18" w:space="0" w:color="auto"/>
+          <w:right w:val="nil"/>
+          <w:insideH w:val="nil"/>
+          <w:insideV w:val="nil"/>
+        </w:tcBorders>
+        <w:shd w:val="clear" w:color="auto" w:fill="4F81BD" w:themeFill="accent1"/>
+      </w:tcPr>
+    </w:tblStylePr>
+    <w:tblStylePr w:type="lastRow">
+      <w:pPr>
+        <w:spacing w:before="0" w:after="0" w:line="240" w:lineRule="auto"/>
+      </w:pPr>
+      <w:rPr>
+        <w:color w:val="auto"/>
+      </w:rPr>
+      <w:tblPr/>
+      <w:tcPr>
+        <w:tcBorders>
+          <w:top w:val="double" w:sz="6" w:space="0" w:color="auto"/>
+          <w:left w:val="nil"/>
+          <w:bottom w:val="single" w:sz="18" w:space="0" w:color="auto"/>
+          <w:right w:val="nil"/>
+          <w:insideH w:val="nil"/>
+          <w:insideV w:val="nil"/>
+        </w:tcBorders>
+        <w:shd w:val="clear" w:color="auto" w:fill="FFFFFF" w:themeFill="background1"/>
+      </w:tcPr>
+    </w:tblStylePr>
+    <w:tblStylePr w:type="firstCol">
+      <w:rPr>
+        <w:b/>
+        <w:bCs/>
+        <w:color w:val="FFFFFF" w:themeColor="background1"/>
+      </w:rPr>
+      <w:tblPr/>
+      <w:tcPr>
+        <w:tcBorders>
+          <w:top w:val="nil"/>
+          <w:left w:val="nil"/>
+          <w:bottom w:val="single" w:sz="18" w:space="0" w:color="auto"/>
+          <w:right w:val="nil"/>
+          <w:insideH w:val="nil"/>
+          <w:insideV w:val="nil"/>
+        </w:tcBorders>
+        <w:shd w:val="clear" w:color="auto" w:fill="4F81BD" w:themeFill="accent1"/>
+      </w:tcPr>
+    </w:tblStylePr>
+    <w:tblStylePr w:type="lastCol">
+      <w:rPr>
+        <w:b/>
+        <w:bCs/>
+        <w:color w:val="FFFFFF" w:themeColor="background1"/>
+      </w:rPr>
+      <w:tblPr/>
+      <w:tcPr>
+        <w:tcBorders>
+          <w:left w:val="nil"/>
+          <w:right w:val="nil"/>
+          <w:insideH w:val="nil"/>
+          <w:insideV w:val="nil"/>
+        </w:tcBorders>
+        <w:shd w:val="clear" w:color="auto" w:fill="4F81BD" w:themeFill="accent1"/>
+      </w:tcPr>
+    </w:tblStylePr>
+    <w:tblStylePr w:type="band1Vert">
+      <w:tblPr/>
+      <w:tcPr>
+        <w:tcBorders>
+          <w:left w:val="nil"/>
+          <w:right w:val="nil"/>
+          <w:insideH w:val="nil"/>
+          <w:insideV w:val="nil"/>
+        </w:tcBorders>
+        <w:shd w:val="clear" w:color="auto" w:fill="D8D8D8" w:themeFill="background1" w:themeFillShade="D8"/>
+      </w:tcPr>
+    </w:tblStylePr>
+    <w:tblStylePr w:type="band1Horz">
+      <w:tblPr/>
+      <w:tcPr>
+        <w:shd w:val="clear" w:color="auto" w:fill="D8D8D8" w:themeFill="background1" w:themeFillShade="D8"/>
+      </w:tcPr>
+    </w:tblStylePr>
+    <w:tblStylePr w:type="neCell">
+      <w:tblPr/>
+      <w:tcPr>
+        <w:tcBorders>
+          <w:top w:val="single" w:sz="18" w:space="0" w:color="auto"/>
+          <w:left w:val="nil"/>
+          <w:bottom w:val="single" w:sz="18" w:space="0" w:color="auto"/>
+          <w:right w:val="nil"/>
+          <w:insideH w:val="nil"/>
+          <w:insideV w:val="nil"/>
+        </w:tcBorders>
+      </w:tcPr>
+    </w:tblStylePr>
+    <w:tblStylePr w:type="nwCell">
+      <w:rPr>
+        <w:color w:val="FFFFFF" w:themeColor="background1"/>
+      </w:rPr>
+      <w:tblPr/>
+      <w:tcPr>
+        <w:tcBorders>
+          <w:top w:val="single" w:sz="18" w:space="0" w:color="auto"/>
+          <w:left w:val="nil"/>
+          <w:bottom w:val="single" w:sz="18" w:space="0" w:color="auto"/>
+          <w:right w:val="nil"/>
+          <w:insideH w:val="nil"/>
+          <w:insideV w:val="nil"/>
+        </w:tcBorders>
+      </w:tcPr>
+    </w:tblStylePr>
+  </w:style>
 </w:styles>
 </file>
 

</xml_diff>

<commit_message>
Cap 5 - ceva intermediar
</commit_message>
<xml_diff>
--- a/Lucrare de licenta.docx
+++ b/Lucrare de licenta.docx
@@ -8051,7 +8051,35 @@
           <w:sz w:val="24"/>
           <w:szCs w:val="24"/>
         </w:rPr>
-        <w:t>nală a acestuia și sunt alcătuite din actori și cazuri de utilizare, respectiv din relațiile dintre acestea. Pentru fiecare dintre cazurile de utilizare ce caracterizează sistemul informatic, va fi prezentat câte un model al cerințelor care presupune modelul realizat de diagramele cazurilor de utilizare alături de documentele de descriere succintă a fiecărui caz de utiizare determinat.</w:t>
+        <w:t>nală a acestuia și sunt alcătuite din actori și cazuri de utilizare, respectiv din relațiile dintre acestea. Pentru fiecare dintre cazurile de utilizare ce caracterizează sistemul informatic, va fi prezentat câte un model al cerințelor care presupune modelul realizat de diagramele cazurilor de utilizare alături de documentele de descriere succintă a fiecărui caz de uti</w:t>
+      </w:r>
+      <w:r>
+        <w:rPr>
+          <w:sz w:val="24"/>
+          <w:szCs w:val="24"/>
+        </w:rPr>
+        <w:t>l</w:t>
+      </w:r>
+      <w:r>
+        <w:rPr>
+          <w:sz w:val="24"/>
+          <w:szCs w:val="24"/>
+        </w:rPr>
+        <w:t>izare determinat.</w:t>
+      </w:r>
+      <w:r>
+        <w:rPr>
+          <w:sz w:val="24"/>
+          <w:szCs w:val="24"/>
+        </w:rPr>
+        <w:t xml:space="preserve"> </w:t>
+      </w:r>
+      <w:r>
+        <w:rPr>
+          <w:sz w:val="24"/>
+          <w:szCs w:val="24"/>
+        </w:rPr>
+        <w:t>De remarcat este faptul că scopul cazurilor de utilizare este orientat către ceea ce sistemul trebuie să facă și nu cum. Așadar, se poate afirma faptul ca acestestea sunt neutre din punct de vedere tehnologic, existând posibilitatea să fie utilizate în orice proces sau arhitectură de aplicație.</w:t>
       </w:r>
     </w:p>
     <w:p>
@@ -8067,7 +8095,13 @@
           <w:lang w:val="ro-RO"/>
         </w:rPr>
         <w:lastRenderedPageBreak/>
-        <w:t>4.</w:t>
+        <w:t>5</w:t>
+      </w:r>
+      <w:r>
+        <w:rPr>
+          <w:lang w:val="ro-RO"/>
+        </w:rPr>
+        <w:t>.</w:t>
       </w:r>
       <w:r>
         <w:rPr>
@@ -8093,7 +8127,8 @@
       </w:pPr>
       <w:r>
         <w:rPr>
-          <w:lang w:val="ro-RO"/>
+          <w:noProof/>
+          <w:lang w:val="ro-RO" w:eastAsia="ro-RO"/>
         </w:rPr>
         <w:drawing>
           <wp:inline distT="0" distB="0" distL="0" distR="0">
@@ -8147,7 +8182,83 @@
         <w:t>Figura 3 - Diagrama generală a cazurilor de utilizare – perspectivă MICROCONTROLLER</w:t>
       </w:r>
     </w:p>
-    <w:p/>
+    <w:p>
+      <w:pPr>
+        <w:rPr>
+          <w:sz w:val="24"/>
+          <w:szCs w:val="24"/>
+        </w:rPr>
+      </w:pPr>
+      <w:r>
+        <w:rPr>
+          <w:i/>
+          <w:sz w:val="24"/>
+          <w:szCs w:val="24"/>
+        </w:rPr>
+        <w:t>Figura 3</w:t>
+      </w:r>
+      <w:r>
+        <w:rPr>
+          <w:sz w:val="24"/>
+          <w:szCs w:val="24"/>
+        </w:rPr>
+        <w:t xml:space="preserve"> are scopul de a evidenția cazurile de utilizare specifice mic</w:t>
+      </w:r>
+      <w:r>
+        <w:rPr>
+          <w:sz w:val="24"/>
+          <w:szCs w:val="24"/>
+        </w:rPr>
+        <w:t>rocontroller-ului Intel Galileo, adică este accentuată modelarea dialogurilor între actor, în cazul de față placa Galileo, și sistemul informatic.</w:t>
+      </w:r>
+      <w:r>
+        <w:rPr>
+          <w:sz w:val="24"/>
+          <w:szCs w:val="24"/>
+        </w:rPr>
+        <w:t xml:space="preserve"> Din această perspectivă sistemul poate fi folosit în trei moduri care diferă între ele prin secvențele de tranzacții cuprinse:</w:t>
+      </w:r>
+    </w:p>
+    <w:p>
+      <w:pPr>
+        <w:pStyle w:val="ListParagraph"/>
+        <w:numPr>
+          <w:ilvl w:val="0"/>
+          <w:numId w:val="17"/>
+        </w:numPr>
+        <w:rPr>
+          <w:sz w:val="24"/>
+          <w:szCs w:val="24"/>
+        </w:rPr>
+      </w:pPr>
+      <w:r>
+        <w:rPr>
+          <w:sz w:val="24"/>
+          <w:szCs w:val="24"/>
+        </w:rPr>
+        <w:t>Preluare date senzori</w:t>
+      </w:r>
+    </w:p>
+    <w:p>
+      <w:pPr>
+        <w:pStyle w:val="ListParagraph"/>
+        <w:numPr>
+          <w:ilvl w:val="0"/>
+          <w:numId w:val="17"/>
+        </w:numPr>
+        <w:rPr>
+          <w:sz w:val="24"/>
+          <w:szCs w:val="24"/>
+        </w:rPr>
+      </w:pPr>
+      <w:r>
+        <w:rPr>
+          <w:sz w:val="24"/>
+          <w:szCs w:val="24"/>
+        </w:rPr>
+        <w:t>Publicare date la</w:t>
+      </w:r>
+    </w:p>
     <w:tbl>
       <w:tblPr>
         <w:tblStyle w:val="MediumShading2-Accent1"/>
@@ -8452,6 +8563,7 @@
           </w:tcPr>
           <w:p>
             <w:r>
+              <w:lastRenderedPageBreak/>
               <w:t>Fluz de bază</w:t>
             </w:r>
           </w:p>
@@ -8552,7 +8664,6 @@
           </w:tcPr>
           <w:p>
             <w:r>
-              <w:lastRenderedPageBreak/>
               <w:t>Frecvența utilizării</w:t>
             </w:r>
           </w:p>
@@ -8606,7 +8717,10 @@
         <w:jc w:val="both"/>
       </w:pPr>
       <w:r>
-        <w:t xml:space="preserve">4.2 </w:t>
+        <w:t>5</w:t>
+      </w:r>
+      <w:r>
+        <w:t xml:space="preserve">.2 </w:t>
       </w:r>
       <w:r>
         <w:tab/>
@@ -8623,6 +8737,10 @@
         <w:br w:type="page"/>
       </w:r>
       <w:r>
+        <w:rPr>
+          <w:noProof/>
+          <w:lang w:val="ro-RO" w:eastAsia="ro-RO"/>
+        </w:rPr>
         <w:lastRenderedPageBreak/>
         <w:drawing>
           <wp:inline distT="0" distB="0" distL="0" distR="0">
@@ -10007,7 +10125,7 @@
               <w:bCs/>
               <w:noProof/>
             </w:rPr>
-            <w:t>23</w:t>
+            <w:t>20</w:t>
           </w:r>
           <w:r>
             <w:rPr>
@@ -10847,6 +10965,119 @@
     </w:lvl>
   </w:abstractNum>
   <w:abstractNum w:abstractNumId="7">
+    <w:nsid w:val="40EF59D3"/>
+    <w:multiLevelType w:val="hybridMultilevel"/>
+    <w:tmpl w:val="806898D0"/>
+    <w:lvl w:ilvl="0" w:tplc="04180001">
+      <w:start w:val="1"/>
+      <w:numFmt w:val="bullet"/>
+      <w:lvlText w:val=""/>
+      <w:lvlJc w:val="left"/>
+      <w:pPr>
+        <w:ind w:left="720" w:hanging="360"/>
+      </w:pPr>
+      <w:rPr>
+        <w:rFonts w:ascii="Symbol" w:hAnsi="Symbol" w:hint="default"/>
+      </w:rPr>
+    </w:lvl>
+    <w:lvl w:ilvl="1" w:tplc="04180003" w:tentative="1">
+      <w:start w:val="1"/>
+      <w:numFmt w:val="bullet"/>
+      <w:lvlText w:val="o"/>
+      <w:lvlJc w:val="left"/>
+      <w:pPr>
+        <w:ind w:left="1440" w:hanging="360"/>
+      </w:pPr>
+      <w:rPr>
+        <w:rFonts w:ascii="Courier New" w:hAnsi="Courier New" w:cs="Courier New" w:hint="default"/>
+      </w:rPr>
+    </w:lvl>
+    <w:lvl w:ilvl="2" w:tplc="04180005" w:tentative="1">
+      <w:start w:val="1"/>
+      <w:numFmt w:val="bullet"/>
+      <w:lvlText w:val=""/>
+      <w:lvlJc w:val="left"/>
+      <w:pPr>
+        <w:ind w:left="2160" w:hanging="360"/>
+      </w:pPr>
+      <w:rPr>
+        <w:rFonts w:ascii="Wingdings" w:hAnsi="Wingdings" w:hint="default"/>
+      </w:rPr>
+    </w:lvl>
+    <w:lvl w:ilvl="3" w:tplc="04180001" w:tentative="1">
+      <w:start w:val="1"/>
+      <w:numFmt w:val="bullet"/>
+      <w:lvlText w:val=""/>
+      <w:lvlJc w:val="left"/>
+      <w:pPr>
+        <w:ind w:left="2880" w:hanging="360"/>
+      </w:pPr>
+      <w:rPr>
+        <w:rFonts w:ascii="Symbol" w:hAnsi="Symbol" w:hint="default"/>
+      </w:rPr>
+    </w:lvl>
+    <w:lvl w:ilvl="4" w:tplc="04180003" w:tentative="1">
+      <w:start w:val="1"/>
+      <w:numFmt w:val="bullet"/>
+      <w:lvlText w:val="o"/>
+      <w:lvlJc w:val="left"/>
+      <w:pPr>
+        <w:ind w:left="3600" w:hanging="360"/>
+      </w:pPr>
+      <w:rPr>
+        <w:rFonts w:ascii="Courier New" w:hAnsi="Courier New" w:cs="Courier New" w:hint="default"/>
+      </w:rPr>
+    </w:lvl>
+    <w:lvl w:ilvl="5" w:tplc="04180005" w:tentative="1">
+      <w:start w:val="1"/>
+      <w:numFmt w:val="bullet"/>
+      <w:lvlText w:val=""/>
+      <w:lvlJc w:val="left"/>
+      <w:pPr>
+        <w:ind w:left="4320" w:hanging="360"/>
+      </w:pPr>
+      <w:rPr>
+        <w:rFonts w:ascii="Wingdings" w:hAnsi="Wingdings" w:hint="default"/>
+      </w:rPr>
+    </w:lvl>
+    <w:lvl w:ilvl="6" w:tplc="04180001" w:tentative="1">
+      <w:start w:val="1"/>
+      <w:numFmt w:val="bullet"/>
+      <w:lvlText w:val=""/>
+      <w:lvlJc w:val="left"/>
+      <w:pPr>
+        <w:ind w:left="5040" w:hanging="360"/>
+      </w:pPr>
+      <w:rPr>
+        <w:rFonts w:ascii="Symbol" w:hAnsi="Symbol" w:hint="default"/>
+      </w:rPr>
+    </w:lvl>
+    <w:lvl w:ilvl="7" w:tplc="04180003" w:tentative="1">
+      <w:start w:val="1"/>
+      <w:numFmt w:val="bullet"/>
+      <w:lvlText w:val="o"/>
+      <w:lvlJc w:val="left"/>
+      <w:pPr>
+        <w:ind w:left="5760" w:hanging="360"/>
+      </w:pPr>
+      <w:rPr>
+        <w:rFonts w:ascii="Courier New" w:hAnsi="Courier New" w:cs="Courier New" w:hint="default"/>
+      </w:rPr>
+    </w:lvl>
+    <w:lvl w:ilvl="8" w:tplc="04180005" w:tentative="1">
+      <w:start w:val="1"/>
+      <w:numFmt w:val="bullet"/>
+      <w:lvlText w:val=""/>
+      <w:lvlJc w:val="left"/>
+      <w:pPr>
+        <w:ind w:left="6480" w:hanging="360"/>
+      </w:pPr>
+      <w:rPr>
+        <w:rFonts w:ascii="Wingdings" w:hAnsi="Wingdings" w:hint="default"/>
+      </w:rPr>
+    </w:lvl>
+  </w:abstractNum>
+  <w:abstractNum w:abstractNumId="8">
     <w:nsid w:val="592C2C94"/>
     <w:multiLevelType w:val="multilevel"/>
     <w:tmpl w:val="8FC850EA"/>
@@ -10935,7 +11166,7 @@
       </w:pPr>
     </w:lvl>
   </w:abstractNum>
-  <w:abstractNum w:abstractNumId="8">
+  <w:abstractNum w:abstractNumId="9">
     <w:nsid w:val="5B3259BD"/>
     <w:multiLevelType w:val="multilevel"/>
     <w:tmpl w:val="8FC850EA"/>
@@ -11024,7 +11255,7 @@
       </w:pPr>
     </w:lvl>
   </w:abstractNum>
-  <w:abstractNum w:abstractNumId="9">
+  <w:abstractNum w:abstractNumId="10">
     <w:nsid w:val="5E827204"/>
     <w:multiLevelType w:val="hybridMultilevel"/>
     <w:tmpl w:val="A0AEB458"/>
@@ -11110,7 +11341,7 @@
       </w:pPr>
     </w:lvl>
   </w:abstractNum>
-  <w:abstractNum w:abstractNumId="10">
+  <w:abstractNum w:abstractNumId="11">
     <w:nsid w:val="648638B3"/>
     <w:multiLevelType w:val="hybridMultilevel"/>
     <w:tmpl w:val="C0923D5C"/>
@@ -11199,7 +11430,7 @@
       </w:pPr>
     </w:lvl>
   </w:abstractNum>
-  <w:abstractNum w:abstractNumId="11">
+  <w:abstractNum w:abstractNumId="12">
     <w:nsid w:val="68887202"/>
     <w:multiLevelType w:val="multilevel"/>
     <w:tmpl w:val="31A8702C"/>
@@ -11288,7 +11519,7 @@
       </w:pPr>
     </w:lvl>
   </w:abstractNum>
-  <w:abstractNum w:abstractNumId="12">
+  <w:abstractNum w:abstractNumId="13">
     <w:nsid w:val="69DE374B"/>
     <w:multiLevelType w:val="multilevel"/>
     <w:tmpl w:val="10A260FC"/>
@@ -11401,7 +11632,7 @@
       </w:rPr>
     </w:lvl>
   </w:abstractNum>
-  <w:abstractNum w:abstractNumId="13">
+  <w:abstractNum w:abstractNumId="14">
     <w:nsid w:val="74604E9A"/>
     <w:multiLevelType w:val="hybridMultilevel"/>
     <w:tmpl w:val="3EA4640A"/>
@@ -11487,7 +11718,7 @@
       </w:pPr>
     </w:lvl>
   </w:abstractNum>
-  <w:abstractNum w:abstractNumId="14">
+  <w:abstractNum w:abstractNumId="15">
     <w:nsid w:val="7D697F34"/>
     <w:multiLevelType w:val="hybridMultilevel"/>
     <w:tmpl w:val="EA2649D0"/>
@@ -11576,7 +11807,7 @@
       </w:pPr>
     </w:lvl>
   </w:abstractNum>
-  <w:abstractNum w:abstractNumId="15">
+  <w:abstractNum w:abstractNumId="16">
     <w:nsid w:val="7F261E52"/>
     <w:multiLevelType w:val="hybridMultilevel"/>
     <w:tmpl w:val="D87EDD7E"/>
@@ -11675,16 +11906,16 @@
     <w:abstractNumId w:val="1"/>
   </w:num>
   <w:num w:numId="4">
-    <w:abstractNumId w:val="14"/>
+    <w:abstractNumId w:val="15"/>
   </w:num>
   <w:num w:numId="5">
+    <w:abstractNumId w:val="9"/>
+  </w:num>
+  <w:num w:numId="6">
     <w:abstractNumId w:val="8"/>
   </w:num>
-  <w:num w:numId="6">
-    <w:abstractNumId w:val="7"/>
-  </w:num>
   <w:num w:numId="7">
-    <w:abstractNumId w:val="11"/>
+    <w:abstractNumId w:val="12"/>
   </w:num>
   <w:num w:numId="8">
     <w:abstractNumId w:val="5"/>
@@ -11696,22 +11927,25 @@
     <w:abstractNumId w:val="4"/>
   </w:num>
   <w:num w:numId="11">
-    <w:abstractNumId w:val="12"/>
+    <w:abstractNumId w:val="13"/>
   </w:num>
   <w:num w:numId="12">
-    <w:abstractNumId w:val="15"/>
+    <w:abstractNumId w:val="16"/>
   </w:num>
   <w:num w:numId="13">
-    <w:abstractNumId w:val="13"/>
+    <w:abstractNumId w:val="14"/>
   </w:num>
   <w:num w:numId="14">
-    <w:abstractNumId w:val="10"/>
+    <w:abstractNumId w:val="11"/>
   </w:num>
   <w:num w:numId="15">
-    <w:abstractNumId w:val="9"/>
+    <w:abstractNumId w:val="10"/>
   </w:num>
   <w:num w:numId="16">
     <w:abstractNumId w:val="6"/>
+  </w:num>
+  <w:num w:numId="17">
+    <w:abstractNumId w:val="7"/>
   </w:num>
 </w:numbering>
 </file>

</xml_diff>